<commit_message>
fixed a few typos and wording things in the main analysis part of the report
</commit_message>
<xml_diff>
--- a/final_report.docx
+++ b/final_report.docx
@@ -82,39 +82,7 @@
           <w:sz w:val="24"/>
           <w:szCs w:val="24"/>
         </w:rPr>
-        <w:t xml:space="preserve"> attempts to stifle Black voices and votes haunt the history of the United States. Voters determine leaders and leaders dictate policy, so silencing voters has severe conse</w:t>
-      </w:r>
-      <w:r>
-        <w:rPr>
-          <w:rFonts w:ascii="Times New Roman" w:eastAsia="Times New Roman" w:hAnsi="Times New Roman" w:cs="Times New Roman"/>
-          <w:sz w:val="24"/>
-          <w:szCs w:val="24"/>
-        </w:rPr>
-        <w:t>quences for representation. Although the days of outright voter suppression through mechanisms such as the Grandfather Clause and literacy tests have passed, Donald Trump’s popular vote loss and Electoral College victory in 2016 illustrated that some voter</w:t>
-      </w:r>
-      <w:r>
-        <w:rPr>
-          <w:rFonts w:ascii="Times New Roman" w:eastAsia="Times New Roman" w:hAnsi="Times New Roman" w:cs="Times New Roman"/>
-          <w:sz w:val="24"/>
-          <w:szCs w:val="24"/>
-        </w:rPr>
-        <w:t xml:space="preserve">s still carry more power than others. The distribution of voters across states determines whose votes carry the most electoral weight, and concentrations of various demographic groups vary across states. Given the nation’s history of voter suppression and </w:t>
-      </w:r>
-      <w:r>
-        <w:rPr>
-          <w:rFonts w:ascii="Times New Roman" w:eastAsia="Times New Roman" w:hAnsi="Times New Roman" w:cs="Times New Roman"/>
-          <w:sz w:val="24"/>
-          <w:szCs w:val="24"/>
-        </w:rPr>
-        <w:t>the heterogeneity of state-level populations, the Electoral College could very well perpetuate the underrepresentation of historically marginalized groups. This raises the question, does the Electoral College offer proportional representation for Black vot</w:t>
-      </w:r>
-      <w:r>
-        <w:rPr>
-          <w:rFonts w:ascii="Times New Roman" w:eastAsia="Times New Roman" w:hAnsi="Times New Roman" w:cs="Times New Roman"/>
-          <w:sz w:val="24"/>
-          <w:szCs w:val="24"/>
-        </w:rPr>
-        <w:t>ers? This analysis finds that the Electoral College underrepresents Black voters on a nationwide scale. However, Black voters do not receive over or underrepresentation in the states that decide the election.</w:t>
+        <w:t xml:space="preserve"> attempts to stifle Black voices and votes haunt the history of the United States. Voters determine leaders and leaders dictate policy, so silencing voters has severe consequences for representation. Although the days of outright voter suppression through mechanisms such as the Grandfather Clause and literacy tests have passed, Donald Trump’s popular vote loss and Electoral College victory in 2016 illustrated that some voters still carry more power than others. The distribution of voters across states determines whose votes carry the most electoral weight, and concentrations of various demographic groups vary across states. Given the nation’s history of voter suppression and the heterogeneity of state-level populations, the Electoral College could very well perpetuate the underrepresentation of historically marginalized groups. This raises the question, does the Electoral College offer proportional representation for Black voters? This analysis finds that the Electoral College underrepresents Black voters on a nationwide scale. However, Black voters do not receive over or underrepresentation in the states that decide the election.</w:t>
       </w:r>
       <w:r>
         <w:rPr>
@@ -142,23 +110,7 @@
           <w:szCs w:val="24"/>
         </w:rPr>
         <w:tab/>
-        <w:t>This essay first draws from literature to co</w:t>
-      </w:r>
-      <w:r>
-        <w:rPr>
-          <w:rFonts w:ascii="Times New Roman" w:eastAsia="Times New Roman" w:hAnsi="Times New Roman" w:cs="Times New Roman"/>
-          <w:sz w:val="24"/>
-          <w:szCs w:val="24"/>
-        </w:rPr>
-        <w:t>ntextualize the importance of proportional representation of Black voters in the Electoral College. Then, this paper takes a two-pronged approach to develop hypotheses for the research question. The first approach--referred to as the “National Approach”--e</w:t>
-      </w:r>
-      <w:r>
-        <w:rPr>
-          <w:rFonts w:ascii="Times New Roman" w:eastAsia="Times New Roman" w:hAnsi="Times New Roman" w:cs="Times New Roman"/>
-          <w:sz w:val="24"/>
-          <w:szCs w:val="24"/>
-        </w:rPr>
-        <w:t>xamines whether Black voters achieve nationwide</w:t>
+        <w:t>This essay first draws from literature to contextualize the importance of proportional representation of Black voters in the Electoral College. Then, this paper takes a two-pronged approach to develop hypotheses for the research question. The first approach--referred to as the “National Approach”--examines whether Black voters achieve nationwide</w:t>
       </w:r>
       <w:r>
         <w:rPr>
@@ -192,15 +144,7 @@
           <w:sz w:val="24"/>
           <w:szCs w:val="24"/>
         </w:rPr>
-        <w:t xml:space="preserve">battleground states relative to the nation </w:t>
-      </w:r>
-      <w:r>
-        <w:rPr>
-          <w:rFonts w:ascii="Times New Roman" w:eastAsia="Times New Roman" w:hAnsi="Times New Roman" w:cs="Times New Roman"/>
-          <w:sz w:val="24"/>
-          <w:szCs w:val="24"/>
-        </w:rPr>
-        <w:t xml:space="preserve">as a whole. After reviewing related literature and proposing two hypotheses, the following </w:t>
+        <w:t xml:space="preserve">battleground states relative to the nation as a whole. After reviewing related literature and proposing two hypotheses, the following </w:t>
       </w:r>
       <w:r>
         <w:rPr>
@@ -227,23 +171,7 @@
           <w:sz w:val="24"/>
           <w:szCs w:val="24"/>
         </w:rPr>
-        <w:t xml:space="preserve"> National Approach utilizes linear reg</w:t>
-      </w:r>
-      <w:r>
-        <w:rPr>
-          <w:rFonts w:ascii="Times New Roman" w:eastAsia="Times New Roman" w:hAnsi="Times New Roman" w:cs="Times New Roman"/>
-          <w:sz w:val="24"/>
-          <w:szCs w:val="24"/>
-        </w:rPr>
-        <w:t>ression and the Battleground Approach uses a paired t-test. After assessing the limitations of each method, the paper tests the hypotheses using their respective methods. Finally, the paper concludes with a discussion of the results, their implications, an</w:t>
-      </w:r>
-      <w:r>
-        <w:rPr>
-          <w:rFonts w:ascii="Times New Roman" w:eastAsia="Times New Roman" w:hAnsi="Times New Roman" w:cs="Times New Roman"/>
-          <w:sz w:val="24"/>
-          <w:szCs w:val="24"/>
-        </w:rPr>
-        <w:t>d paths for future research.</w:t>
+        <w:t xml:space="preserve"> National Approach utilizes linear regression and the Battleground Approach uses a paired t-test. After assessing the limitations of each method, the paper tests the hypotheses using their respective methods. Finally, the paper concludes with a discussion of the results, their implications, and paths for future research.</w:t>
       </w:r>
     </w:p>
     <w:p>
@@ -310,15 +238,7 @@
           <w:szCs w:val="24"/>
         </w:rPr>
         <w:tab/>
-        <w:t>When discussing the representation of Black voters in the Electoral College, this analysis takes an aggregative view of</w:t>
-      </w:r>
-      <w:r>
-        <w:rPr>
-          <w:rFonts w:ascii="Times New Roman" w:eastAsia="Times New Roman" w:hAnsi="Times New Roman" w:cs="Times New Roman"/>
-          <w:sz w:val="24"/>
-          <w:szCs w:val="24"/>
-        </w:rPr>
-        <w:t xml:space="preserve"> substantive representation, which focuses on the representation of group interests in proportion to the numbers of that group (</w:t>
+        <w:t>When discussing the representation of Black voters in the Electoral College, this analysis takes an aggregative view of substantive representation, which focuses on the representation of group interests in proportion to the numbers of that group (</w:t>
       </w:r>
       <w:proofErr w:type="spellStart"/>
       <w:r>
@@ -336,15 +256,7 @@
           <w:sz w:val="24"/>
           <w:szCs w:val="24"/>
         </w:rPr>
-        <w:t>, 1999). Proportional representation in voting has implications for both substantive representation in policy and desc</w:t>
-      </w:r>
-      <w:r>
-        <w:rPr>
-          <w:rFonts w:ascii="Times New Roman" w:eastAsia="Times New Roman" w:hAnsi="Times New Roman" w:cs="Times New Roman"/>
-          <w:sz w:val="24"/>
-          <w:szCs w:val="24"/>
-        </w:rPr>
-        <w:t>riptive representation in elected officials. Previous research found that African American voters are more likely to cast ballots for losing candidates in local, state, and federal elections across the United States (</w:t>
+        <w:t>, 1999). Proportional representation in voting has implications for both substantive representation in policy and descriptive representation in elected officials. Previous research found that African American voters are more likely to cast ballots for losing candidates in local, state, and federal elections across the United States (</w:t>
       </w:r>
       <w:proofErr w:type="spellStart"/>
       <w:r>
@@ -362,39 +274,7 @@
           <w:sz w:val="24"/>
           <w:szCs w:val="24"/>
         </w:rPr>
-        <w:t>, 2009). Assuming that Black vote</w:t>
-      </w:r>
-      <w:r>
-        <w:rPr>
-          <w:rFonts w:ascii="Times New Roman" w:eastAsia="Times New Roman" w:hAnsi="Times New Roman" w:cs="Times New Roman"/>
-          <w:sz w:val="24"/>
-          <w:szCs w:val="24"/>
-        </w:rPr>
-        <w:t>rs support candidates that best represent their descriptive and substantive interests, consistent election losses would hinder the representation of their interests. The previously described study examines the Black vote in the context of election results,</w:t>
-      </w:r>
-      <w:r>
-        <w:rPr>
-          <w:rFonts w:ascii="Times New Roman" w:eastAsia="Times New Roman" w:hAnsi="Times New Roman" w:cs="Times New Roman"/>
-          <w:sz w:val="24"/>
-          <w:szCs w:val="24"/>
-        </w:rPr>
-        <w:t xml:space="preserve"> but it does not consider the weight of the Black vote in determining those outcomes. This analysis aims to fill that gap. Previous research on congressional districts found that dividing minority voters equally across districts generally maximizes substan</w:t>
-      </w:r>
-      <w:r>
-        <w:rPr>
-          <w:rFonts w:ascii="Times New Roman" w:eastAsia="Times New Roman" w:hAnsi="Times New Roman" w:cs="Times New Roman"/>
-          <w:sz w:val="24"/>
-          <w:szCs w:val="24"/>
-        </w:rPr>
-        <w:t xml:space="preserve">tive representation (Cameron et al., 1996). If ballots cast by Black voters have less weight than ballots cast by non-Black voters, then underrepresentation in voting would also have downstream consequences on Black voters’ substantive representation--and </w:t>
-      </w:r>
-      <w:r>
-        <w:rPr>
-          <w:rFonts w:ascii="Times New Roman" w:eastAsia="Times New Roman" w:hAnsi="Times New Roman" w:cs="Times New Roman"/>
-          <w:sz w:val="24"/>
-          <w:szCs w:val="24"/>
-        </w:rPr>
-        <w:t xml:space="preserve">possibly descriptive representation--in the presidency. Considering the nation’s long history of voter suppression and </w:t>
+        <w:t xml:space="preserve">, 2009). Assuming that Black voters support candidates that best represent their descriptive and substantive interests, consistent election losses would hinder the representation of their interests. The previously described study examines the Black vote in the context of election results, but it does not consider the weight of the Black vote in determining those outcomes. This analysis aims to fill that gap. Previous research on congressional districts found that dividing minority voters equally across districts generally maximizes substantive representation (Cameron et al., 1996). If ballots cast by Black voters have less weight than ballots cast by non-Black voters, then underrepresentation in voting would also have downstream consequences on Black voters’ substantive representation--and possibly descriptive representation--in the presidency. Considering the nation’s long history of voter suppression and </w:t>
       </w:r>
       <w:r>
         <w:rPr>
@@ -403,15 +283,7 @@
           <w:szCs w:val="24"/>
         </w:rPr>
         <w:lastRenderedPageBreak/>
-        <w:t>poor representation of Black Americans, the continued misrepresentation of Black voters through the Electoral College would exacerbate th</w:t>
-      </w:r>
-      <w:r>
-        <w:rPr>
-          <w:rFonts w:ascii="Times New Roman" w:eastAsia="Times New Roman" w:hAnsi="Times New Roman" w:cs="Times New Roman"/>
-          <w:sz w:val="24"/>
-          <w:szCs w:val="24"/>
-        </w:rPr>
-        <w:t>e historical patterns of underrepresentation. These compounding effects highlight the importance of assessing whether or not the Electoral College offers proportional representation for Black voters, both nationwide and within the battleground states.</w:t>
+        <w:t>poor representation of Black Americans, the continued misrepresentation of Black voters through the Electoral College would exacerbate the historical patterns of underrepresentation. These compounding effects highlight the importance of assessing whether or not the Electoral College offers proportional representation for Black voters, both nationwide and within the battleground states.</w:t>
       </w:r>
     </w:p>
     <w:p>
@@ -433,17 +305,7 @@
           <w:sz w:val="24"/>
           <w:szCs w:val="24"/>
         </w:rPr>
-        <w:t>Nati</w:t>
-      </w:r>
-      <w:r>
-        <w:rPr>
-          <w:rFonts w:ascii="Times New Roman" w:eastAsia="Times New Roman" w:hAnsi="Times New Roman" w:cs="Times New Roman"/>
-          <w:b/>
-          <w:i/>
-          <w:sz w:val="24"/>
-          <w:szCs w:val="24"/>
-        </w:rPr>
-        <w:t>onal Approach: Electoral Votes Per Capita</w:t>
+        <w:t>National Approach: Electoral Votes Per Capita</w:t>
       </w:r>
     </w:p>
     <w:p>
@@ -462,31 +324,7 @@
           <w:sz w:val="24"/>
           <w:szCs w:val="24"/>
         </w:rPr>
-        <w:t xml:space="preserve">The first approach to assess the research question compares the electoral votes per capita for all Black voters to the electoral votes per capita of non-Black voters. Examining electoral votes per capita gauges if </w:t>
-      </w:r>
-      <w:r>
-        <w:rPr>
-          <w:rFonts w:ascii="Times New Roman" w:eastAsia="Times New Roman" w:hAnsi="Times New Roman" w:cs="Times New Roman"/>
-          <w:sz w:val="24"/>
-          <w:szCs w:val="24"/>
-        </w:rPr>
-        <w:t xml:space="preserve">all voters have an equal voice, as they would in a national popular vote. Previous research has explored the relationship between electoral votes per capita and a state’s population of White voters in presidential elections from 2000 to 2020. However, not </w:t>
-      </w:r>
-      <w:r>
-        <w:rPr>
-          <w:rFonts w:ascii="Times New Roman" w:eastAsia="Times New Roman" w:hAnsi="Times New Roman" w:cs="Times New Roman"/>
-          <w:sz w:val="24"/>
-          <w:szCs w:val="24"/>
-        </w:rPr>
-        <w:t>all non-White individuals are Black. Due to the unique struggle of Black voters throughout American history, this analysis will focus on Black voters relative to non-Black voters. The previous research on White voters found that the Electoral College consi</w:t>
-      </w:r>
-      <w:r>
-        <w:rPr>
-          <w:rFonts w:ascii="Times New Roman" w:eastAsia="Times New Roman" w:hAnsi="Times New Roman" w:cs="Times New Roman"/>
-          <w:sz w:val="24"/>
-          <w:szCs w:val="24"/>
-        </w:rPr>
-        <w:t xml:space="preserve">stently awarded more votes per capita to states with Whiter populations and more racially conservative attitudes (Blake, 2019). </w:t>
+        <w:t xml:space="preserve">The first approach to assess the research question compares the electoral votes per capita for all Black voters to the electoral votes per capita of non-Black voters. Examining electoral votes per capita gauges if all voters have an equal voice, as they would in a national popular vote. Previous research has explored the relationship between electoral votes per capita and a state’s population of White voters in presidential elections from 2000 to 2020. However, not all non-White individuals are Black. Due to the unique struggle of Black voters throughout American history, this analysis will focus on Black voters relative to non-Black voters. The previous research on White voters found that the Electoral College consistently awarded more votes per capita to states with Whiter populations and more racially conservative attitudes (Blake, 2019). </w:t>
       </w:r>
     </w:p>
     <w:p>
@@ -505,23 +343,7 @@
           <w:sz w:val="24"/>
           <w:szCs w:val="24"/>
         </w:rPr>
-        <w:t>By the nature of proportions, an increased proportion of White adults in a state implies a decreased proportion of non-White ad</w:t>
-      </w:r>
-      <w:r>
-        <w:rPr>
-          <w:rFonts w:ascii="Times New Roman" w:eastAsia="Times New Roman" w:hAnsi="Times New Roman" w:cs="Times New Roman"/>
-          <w:sz w:val="24"/>
-          <w:szCs w:val="24"/>
-        </w:rPr>
-        <w:t>ults. Since states with larger White populations tend to award more electoral votes per capita, it follows that states with larger non-White populations tend to award fewer electoral votes per capita. This gives reason to contend that, as a whole, the Elec</w:t>
-      </w:r>
-      <w:r>
-        <w:rPr>
-          <w:rFonts w:ascii="Times New Roman" w:eastAsia="Times New Roman" w:hAnsi="Times New Roman" w:cs="Times New Roman"/>
-          <w:sz w:val="24"/>
-          <w:szCs w:val="24"/>
-        </w:rPr>
-        <w:t>toral College system underrepresents Black voters.</w:t>
+        <w:t>By the nature of proportions, an increased proportion of White adults in a state implies a decreased proportion of non-White adults. Since states with larger White populations tend to award more electoral votes per capita, it follows that states with larger non-White populations tend to award fewer electoral votes per capita. This gives reason to contend that, as a whole, the Electoral College system underrepresents Black voters.</w:t>
       </w:r>
     </w:p>
     <w:p>
@@ -561,16 +383,7 @@
           <w:sz w:val="24"/>
           <w:szCs w:val="24"/>
         </w:rPr>
-        <w:t xml:space="preserve">The average Black voter in the United States receives fewer electoral votes per capita than the average non-Black voter, implying that the Electoral College underrepresents Black voters on a </w:t>
-      </w:r>
-      <w:r>
-        <w:rPr>
-          <w:rFonts w:ascii="Times New Roman" w:eastAsia="Times New Roman" w:hAnsi="Times New Roman" w:cs="Times New Roman"/>
-          <w:i/>
-          <w:sz w:val="24"/>
-          <w:szCs w:val="24"/>
-        </w:rPr>
-        <w:t>national level.</w:t>
+        <w:t>The average Black voter in the United States receives fewer electoral votes per capita than the average non-Black voter, implying that the Electoral College underrepresents Black voters on a national level.</w:t>
       </w:r>
     </w:p>
     <w:p>
@@ -611,31 +424,7 @@
           <w:sz w:val="24"/>
           <w:szCs w:val="24"/>
         </w:rPr>
-        <w:t>Much narrower in scope than the National Approach, the Battleground Approach will focus on the winner-take-all nature of the Electoral College and its emphasis on battlegr</w:t>
-      </w:r>
-      <w:r>
-        <w:rPr>
-          <w:rFonts w:ascii="Times New Roman" w:eastAsia="Times New Roman" w:hAnsi="Times New Roman" w:cs="Times New Roman"/>
-          <w:sz w:val="24"/>
-          <w:szCs w:val="24"/>
-        </w:rPr>
-        <w:t>ound states. The winner-take-all system incentivizes candidates to strive for rail-thin margins across a wide range of states rather than seek out landslide victories in the most populous states. As a result, candidates often devote a disproportionate amou</w:t>
-      </w:r>
-      <w:r>
-        <w:rPr>
-          <w:rFonts w:ascii="Times New Roman" w:eastAsia="Times New Roman" w:hAnsi="Times New Roman" w:cs="Times New Roman"/>
-          <w:sz w:val="24"/>
-          <w:szCs w:val="24"/>
-        </w:rPr>
-        <w:t>nt of attention to “battleground” states in an attempt to win over just enough voters. Since these states often determine election winners, a larger proportion of Black voters in battleground states relative to non-battleground states would imply that Blac</w:t>
-      </w:r>
-      <w:r>
-        <w:rPr>
-          <w:rFonts w:ascii="Times New Roman" w:eastAsia="Times New Roman" w:hAnsi="Times New Roman" w:cs="Times New Roman"/>
-          <w:sz w:val="24"/>
-          <w:szCs w:val="24"/>
-        </w:rPr>
-        <w:t>k voters have a disproportionately large voice in deciding the election outcome.</w:t>
+        <w:t>Much narrower in scope than the National Approach, the Battleground Approach will focus on the winner-take-all nature of the Electoral College and its emphasis on battleground states. The winner-take-all system incentivizes candidates to strive for rail-thin margins across a wide range of states rather than seek out landslide victories in the most populous states. As a result, candidates often devote a disproportionate amount of attention to “battleground” states in an attempt to win over just enough voters. Since these states often determine election winners, a larger proportion of Black voters in battleground states relative to non-battleground states would imply that Black voters have a disproportionately large voice in deciding the election outcome.</w:t>
       </w:r>
     </w:p>
     <w:p>
@@ -654,15 +443,7 @@
           <w:sz w:val="24"/>
           <w:szCs w:val="24"/>
         </w:rPr>
-        <w:t>To construct a hypothesis about the proportional representation of Black voters in battleground states, one should consider the variables of race and partisanship. Since Black</w:t>
-      </w:r>
-      <w:r>
-        <w:rPr>
-          <w:rFonts w:ascii="Times New Roman" w:eastAsia="Times New Roman" w:hAnsi="Times New Roman" w:cs="Times New Roman"/>
-          <w:sz w:val="24"/>
-          <w:szCs w:val="24"/>
-        </w:rPr>
-        <w:t xml:space="preserve"> voters tend to vote for Democratic candidates (Blake, 2019), a consistent Republican electoral edge in key states could provide grounds to hypothesize that the population distribution disadvantages Black voters. </w:t>
+        <w:t xml:space="preserve">To construct a hypothesis about the proportional representation of Black voters in battleground states, one should consider the variables of race and partisanship. Since Black voters tend to vote for Democratic candidates (Blake, 2019), a consistent Republican electoral edge in key states could provide grounds to hypothesize that the population distribution disadvantages Black voters. </w:t>
       </w:r>
       <w:r>
         <w:rPr>
@@ -671,16 +452,7 @@
           <w:sz w:val="24"/>
           <w:szCs w:val="24"/>
         </w:rPr>
-        <w:t>However, a previous study found that the sp</w:t>
-      </w:r>
-      <w:r>
-        <w:rPr>
-          <w:rFonts w:ascii="Times New Roman" w:eastAsia="Times New Roman" w:hAnsi="Times New Roman" w:cs="Times New Roman"/>
-          <w:color w:val="0E101A"/>
-          <w:sz w:val="24"/>
-          <w:szCs w:val="24"/>
-        </w:rPr>
-        <w:t xml:space="preserve">atial distribution of voters did </w:t>
+        <w:t xml:space="preserve">However, a previous study found that the spatial distribution of voters did </w:t>
       </w:r>
       <w:r>
         <w:rPr>
@@ -707,15 +479,7 @@
           <w:sz w:val="24"/>
           <w:szCs w:val="24"/>
         </w:rPr>
-        <w:t xml:space="preserve"> This study does not include the five most recent presidential elections, but recent work confirms that the electoral edge has continued to alter</w:t>
-      </w:r>
-      <w:r>
-        <w:rPr>
-          <w:rFonts w:ascii="Times New Roman" w:eastAsia="Times New Roman" w:hAnsi="Times New Roman" w:cs="Times New Roman"/>
-          <w:sz w:val="24"/>
-          <w:szCs w:val="24"/>
-        </w:rPr>
-        <w:t>nate between parties since the turn of the century (</w:t>
+        <w:t xml:space="preserve"> This study does not include the five most recent presidential elections, but recent work confirms that the electoral edge has continued to alternate between parties since the turn of the century (</w:t>
       </w:r>
       <w:proofErr w:type="spellStart"/>
       <w:r>
@@ -761,31 +525,7 @@
           <w:szCs w:val="24"/>
         </w:rPr>
         <w:lastRenderedPageBreak/>
-        <w:t>population dem</w:t>
-      </w:r>
-      <w:r>
-        <w:rPr>
-          <w:rFonts w:ascii="Times New Roman" w:eastAsia="Times New Roman" w:hAnsi="Times New Roman" w:cs="Times New Roman"/>
-          <w:sz w:val="24"/>
-          <w:szCs w:val="24"/>
-        </w:rPr>
-        <w:t>ographics seem to reinforce the notion that the distribution of voters across states does not disadvantage Black voters. If anything, a larger-than-average Black composition of the voting-age population in battleground states could lead to overrepresentati</w:t>
-      </w:r>
-      <w:r>
-        <w:rPr>
-          <w:rFonts w:ascii="Times New Roman" w:eastAsia="Times New Roman" w:hAnsi="Times New Roman" w:cs="Times New Roman"/>
-          <w:sz w:val="24"/>
-          <w:szCs w:val="24"/>
-        </w:rPr>
-        <w:t>on of Black voters in key states relative to the nation as a whole. While many rural states with a high number of electoral votes per capita tend to have overwhelmingly White populations, many of the recurring battleground states have a relatively large bl</w:t>
-      </w:r>
-      <w:r>
-        <w:rPr>
-          <w:rFonts w:ascii="Times New Roman" w:eastAsia="Times New Roman" w:hAnsi="Times New Roman" w:cs="Times New Roman"/>
-          <w:sz w:val="24"/>
-          <w:szCs w:val="24"/>
-        </w:rPr>
-        <w:t>ack population (U.S. Census Bureau, 2011). In fact, more than one-third of Black eligible voters reside in 2020 battleground states (Budiman, 2020).</w:t>
+        <w:t>population demographics seem to reinforce the notion that the distribution of voters across states does not disadvantage Black voters. If anything, a larger-than-average Black composition of the voting-age population in battleground states could lead to overrepresentation of Black voters in key states relative to the nation as a whole. While many rural states with a high number of electoral votes per capita tend to have overwhelmingly White populations, many of the recurring battleground states have a relatively large black population (U.S. Census Bureau, 2011). In fact, more than one-third of Black eligible voters reside in 2020 battleground states (Budiman, 2020).</w:t>
       </w:r>
     </w:p>
     <w:p>
@@ -804,15 +544,7 @@
           <w:sz w:val="24"/>
           <w:szCs w:val="24"/>
         </w:rPr>
-        <w:t xml:space="preserve">Paired with the lack of a systemic partisan advantage in the Electoral College, the Black population share </w:t>
-      </w:r>
-      <w:r>
-        <w:rPr>
-          <w:rFonts w:ascii="Times New Roman" w:eastAsia="Times New Roman" w:hAnsi="Times New Roman" w:cs="Times New Roman"/>
-          <w:sz w:val="24"/>
-          <w:szCs w:val="24"/>
-        </w:rPr>
-        <w:t xml:space="preserve">in battleground states lends itself to the hypothesis that Black voters have disproportionately high representation in the states that matter most. </w:t>
+        <w:t xml:space="preserve">Paired with the lack of a systemic partisan advantage in the Electoral College, the Black population share in battleground states lends itself to the hypothesis that Black voters have disproportionately high representation in the states that matter most. </w:t>
       </w:r>
     </w:p>
     <w:p>
@@ -842,16 +574,7 @@
           <w:sz w:val="24"/>
           <w:szCs w:val="24"/>
         </w:rPr>
-        <w:t xml:space="preserve"> Black voters comprise a larger share of the voting-age population in battleground states rela</w:t>
-      </w:r>
-      <w:r>
-        <w:rPr>
-          <w:rFonts w:ascii="Times New Roman" w:eastAsia="Times New Roman" w:hAnsi="Times New Roman" w:cs="Times New Roman"/>
-          <w:i/>
-          <w:sz w:val="24"/>
-          <w:szCs w:val="24"/>
-        </w:rPr>
-        <w:t>tive to non-battleground states, implying that battleground states give Black voters a disproportionately large weight in the Electoral College.</w:t>
+        <w:t xml:space="preserve"> Black voters comprise a larger share of the voting-age population in battleground states relative to non-battleground states, implying that battleground states give Black voters a disproportionately large weight in the Electoral College.</w:t>
       </w:r>
     </w:p>
     <w:p>
@@ -918,15 +641,7 @@
           <w:sz w:val="24"/>
           <w:szCs w:val="24"/>
         </w:rPr>
-        <w:t>The first method to assess the representation of Black voters in the Electo</w:t>
-      </w:r>
-      <w:r>
-        <w:rPr>
-          <w:rFonts w:ascii="Times New Roman" w:eastAsia="Times New Roman" w:hAnsi="Times New Roman" w:cs="Times New Roman"/>
-          <w:sz w:val="24"/>
-          <w:szCs w:val="24"/>
-        </w:rPr>
-        <w:t>ral College uses linear regression to map a state’s electoral votes per million voters from each state’s natural log of the Black percentage of the voting-age population.</w:t>
+        <w:t>The first method to assess the representation of Black voters in the Electoral College uses linear regression to map a state’s electoral votes per million voters from each state’s natural log of the Black percentage of the voting-age population.</w:t>
       </w:r>
       <w:r>
         <w:rPr>
@@ -943,23 +658,7 @@
           <w:sz w:val="24"/>
           <w:szCs w:val="24"/>
         </w:rPr>
-        <w:t xml:space="preserve"> This quantitative method operationalizes representation in the Electoral College by</w:t>
-      </w:r>
-      <w:r>
-        <w:rPr>
-          <w:rFonts w:ascii="Times New Roman" w:eastAsia="Times New Roman" w:hAnsi="Times New Roman" w:cs="Times New Roman"/>
-          <w:sz w:val="24"/>
-          <w:szCs w:val="24"/>
-        </w:rPr>
-        <w:t xml:space="preserve"> determining if ballots cast in states with a higher share of Black voters carry less electoral weight relative to ballots from other states. An inverse relationship between the percentage of Black voters and electoral votes per million voters would provid</w:t>
-      </w:r>
-      <w:r>
-        <w:rPr>
-          <w:rFonts w:ascii="Times New Roman" w:eastAsia="Times New Roman" w:hAnsi="Times New Roman" w:cs="Times New Roman"/>
-          <w:sz w:val="24"/>
-          <w:szCs w:val="24"/>
-        </w:rPr>
-        <w:t xml:space="preserve">e evidence that Black voters face underrepresentation in the Electoral College system. In </w:t>
+        <w:t xml:space="preserve"> This quantitative method operationalizes representation in the Electoral College by determining if ballots cast in states with a higher share of Black voters carry less electoral weight relative to ballots from other states. An inverse relationship between the percentage of Black voters and electoral votes per million voters would provide evidence that Black voters face underrepresentation in the Electoral College system. In </w:t>
       </w:r>
       <w:r>
         <w:rPr>
@@ -968,15 +667,7 @@
           <w:szCs w:val="24"/>
         </w:rPr>
         <w:lastRenderedPageBreak/>
-        <w:t>practice, I use a separate regression for each year to account for changes in population and electoral vote distribution. Within each regression, individual states se</w:t>
-      </w:r>
-      <w:r>
-        <w:rPr>
-          <w:rFonts w:ascii="Times New Roman" w:eastAsia="Times New Roman" w:hAnsi="Times New Roman" w:cs="Times New Roman"/>
-          <w:sz w:val="24"/>
-          <w:szCs w:val="24"/>
-        </w:rPr>
-        <w:t>rved as the units of analysis.</w:t>
+        <w:t>practice, I use a separate regression for each year to account for changes in population and electoral vote distribution. Within each regression, individual states served as the units of analysis.</w:t>
       </w:r>
       <w:r>
         <w:rPr>
@@ -1012,23 +703,7 @@
           <w:sz w:val="24"/>
           <w:szCs w:val="24"/>
         </w:rPr>
-        <w:t>Ideally, this analysis would draw from data on the state-level Black versus non-Black turnout in each election. To obtain this data, I would purchase voter files with information on every voter across all elections of inte</w:t>
-      </w:r>
-      <w:r>
-        <w:rPr>
-          <w:rFonts w:ascii="Times New Roman" w:eastAsia="Times New Roman" w:hAnsi="Times New Roman" w:cs="Times New Roman"/>
-          <w:sz w:val="24"/>
-          <w:szCs w:val="24"/>
-        </w:rPr>
-        <w:t>rest. Then, using a mixture of variables such as name, the demographic breakdown of the voter’s Census tract, and voting history, I could impute the race for each of approximately 180 million voters in each election year. Even then, classification errors w</w:t>
-      </w:r>
-      <w:r>
-        <w:rPr>
-          <w:rFonts w:ascii="Times New Roman" w:eastAsia="Times New Roman" w:hAnsi="Times New Roman" w:cs="Times New Roman"/>
-          <w:sz w:val="24"/>
-          <w:szCs w:val="24"/>
-        </w:rPr>
-        <w:t>ould introduce some inaccuracy in the data. This approach, while doable, demands much more labor and money than warranted by the scope of this assignment.</w:t>
+        <w:t>Ideally, this analysis would draw from data on the state-level Black versus non-Black turnout in each election. To obtain this data, I would purchase voter files with information on every voter across all elections of interest. Then, using a mixture of variables such as name, the demographic breakdown of the voter’s Census tract, and voting history, I could impute the race for each of approximately 180 million voters in each election year. Even then, classification errors would introduce some inaccuracy in the data. This approach, while doable, demands much more labor and money than warranted by the scope of this assignment.</w:t>
       </w:r>
     </w:p>
     <w:p>
@@ -1047,15 +722,7 @@
           <w:sz w:val="24"/>
           <w:szCs w:val="24"/>
         </w:rPr>
-        <w:t xml:space="preserve">Instead, this analysis uses state-level estimates of the citizen voting-age population (VAP) by race </w:t>
-      </w:r>
-      <w:r>
-        <w:rPr>
-          <w:rFonts w:ascii="Times New Roman" w:eastAsia="Times New Roman" w:hAnsi="Times New Roman" w:cs="Times New Roman"/>
-          <w:sz w:val="24"/>
-          <w:szCs w:val="24"/>
-        </w:rPr>
-        <w:t>and ethnicity, made available by the Census Bureau and compiled by IPUMS USA (Ruggles et al., 2021). Because the Census only tracked decennial estimates until 2000, I linearly interpolated</w:t>
+        <w:t>Instead, this analysis uses state-level estimates of the citizen voting-age population (VAP) by race and ethnicity, made available by the Census Bureau and compiled by IPUMS USA (Ruggles et al., 2021). Because the Census only tracked decennial estimates until 2000, I linearly interpolated</w:t>
       </w:r>
       <w:r>
         <w:rPr>
@@ -1072,15 +739,7 @@
           <w:sz w:val="24"/>
           <w:szCs w:val="24"/>
         </w:rPr>
-        <w:t xml:space="preserve"> population total VAP and Black VAP counts for each non-Census year before the turn of the century, calculating the Black proportion of the VAP for each of these years. Then, I replaced the interpolated total VAP counts for years from 1980-2014 with the st</w:t>
-      </w:r>
-      <w:r>
-        <w:rPr>
-          <w:rFonts w:ascii="Times New Roman" w:eastAsia="Times New Roman" w:hAnsi="Times New Roman" w:cs="Times New Roman"/>
-          <w:sz w:val="24"/>
-          <w:szCs w:val="24"/>
-        </w:rPr>
-        <w:t xml:space="preserve">ate-level total VAP data from the United States Elections Project (McDonald, n.d.). Unfortunately, the United States Elections Project did not have data with the state-level Black VAP, so I </w:t>
+        <w:t xml:space="preserve"> population total VAP and Black VAP counts for each non-Census year before the turn of the century, calculating the Black proportion of the VAP for each of these years. Then, I replaced the interpolated total VAP counts for years from 1980-2014 with the state-level total VAP data from the United States Elections Project (McDonald, n.d.). Unfortunately, the United States Elections Project did not have data with the state-level Black VAP, so I </w:t>
       </w:r>
       <w:r>
         <w:rPr>
@@ -1112,15 +771,7 @@
           <w:sz w:val="24"/>
           <w:szCs w:val="24"/>
         </w:rPr>
-        <w:t xml:space="preserve"> the total VAP data to </w:t>
-      </w:r>
-      <w:r>
-        <w:rPr>
-          <w:rFonts w:ascii="Times New Roman" w:eastAsia="Times New Roman" w:hAnsi="Times New Roman" w:cs="Times New Roman"/>
-          <w:sz w:val="24"/>
-          <w:szCs w:val="24"/>
-        </w:rPr>
-        <w:t xml:space="preserve">recalculate the Black VAP estimates. In conjunction with this population data, data with electoral vote counts </w:t>
+        <w:t xml:space="preserve"> the total VAP data to recalculate the Black VAP estimates. In conjunction with this population data, data with electoral vote counts </w:t>
       </w:r>
       <w:r>
         <w:rPr>
@@ -1169,16 +820,7 @@
           <w:sz w:val="24"/>
           <w:szCs w:val="24"/>
         </w:rPr>
-        <w:t>Method II: Battleground Appro</w:t>
-      </w:r>
-      <w:r>
-        <w:rPr>
-          <w:rFonts w:ascii="Times New Roman" w:eastAsia="Times New Roman" w:hAnsi="Times New Roman" w:cs="Times New Roman"/>
-          <w:b/>
-          <w:sz w:val="24"/>
-          <w:szCs w:val="24"/>
-        </w:rPr>
-        <w:t>ach</w:t>
+        <w:t>Method II: Battleground Approach</w:t>
       </w:r>
     </w:p>
     <w:p>
@@ -1197,39 +839,7 @@
           <w:sz w:val="24"/>
           <w:szCs w:val="24"/>
         </w:rPr>
-        <w:t>An alternative approach to the research question takes advantage of the “battleground states” resulting from the winner-take-all system and tests if Black voters comprise a greater share of the electorate in these crucial states. To begin this analysis</w:t>
-      </w:r>
-      <w:r>
-        <w:rPr>
-          <w:rFonts w:ascii="Times New Roman" w:eastAsia="Times New Roman" w:hAnsi="Times New Roman" w:cs="Times New Roman"/>
-          <w:sz w:val="24"/>
-          <w:szCs w:val="24"/>
-        </w:rPr>
-        <w:t>, I treat all battleground states in a given year as a single unit and all of the non-battleground states within that same year as a single unit. Then, I sum the Black VAP and overall VAP across the states in each group and take the Black proportion of the</w:t>
-      </w:r>
-      <w:r>
-        <w:rPr>
-          <w:rFonts w:ascii="Times New Roman" w:eastAsia="Times New Roman" w:hAnsi="Times New Roman" w:cs="Times New Roman"/>
-          <w:sz w:val="24"/>
-          <w:szCs w:val="24"/>
-        </w:rPr>
-        <w:t xml:space="preserve"> VAP for the two categories within that election year. Summing all of the populations together within each category yields proportions weighted by population size. Because the Electoral College assigns more votes to states with larger populations, a weight</w:t>
-      </w:r>
-      <w:r>
-        <w:rPr>
-          <w:rFonts w:ascii="Times New Roman" w:eastAsia="Times New Roman" w:hAnsi="Times New Roman" w:cs="Times New Roman"/>
-          <w:sz w:val="24"/>
-          <w:szCs w:val="24"/>
-        </w:rPr>
-        <w:t xml:space="preserve">ed proportion of the Black VAP best suits this analysis of Black representation in the Electoral College. While the Battleground Method does not directly account for electoral votes, the relative state-level population sizes serve as a proxy for electoral </w:t>
-      </w:r>
-      <w:r>
-        <w:rPr>
-          <w:rFonts w:ascii="Times New Roman" w:eastAsia="Times New Roman" w:hAnsi="Times New Roman" w:cs="Times New Roman"/>
-          <w:sz w:val="24"/>
-          <w:szCs w:val="24"/>
-        </w:rPr>
-        <w:t xml:space="preserve">power. After aggregating the data for the two categories, I perform a paired t-test to assess my hypothesis that battleground states have a greater Black proportion of the VAP than non-battleground states. </w:t>
+        <w:t xml:space="preserve">An alternative approach to the research question takes advantage of the “battleground states” resulting from the winner-take-all system and tests if Black voters comprise a greater share of the electorate in these crucial states. To begin this analysis, I treat all battleground states in a given year as a single unit and all of the non-battleground states within that same year as a single unit. Then, I sum the Black VAP and overall VAP across the states in each group and take the Black proportion of the VAP for the two categories within that election year. Summing all of the populations together within each category yields proportions weighted by population size. Because the Electoral College assigns more votes to states with larger populations, a weighted proportion of the Black VAP best suits this analysis of Black representation in the Electoral College. While the Battleground Method does not directly account for electoral votes, the relative state-level population sizes serve as a proxy for electoral power. After aggregating the data for the two categories, I perform a paired t-test to assess my hypothesis that battleground states have a greater Black proportion of the VAP than non-battleground states. </w:t>
       </w:r>
     </w:p>
     <w:p>
@@ -1248,23 +858,7 @@
           <w:sz w:val="24"/>
           <w:szCs w:val="24"/>
         </w:rPr>
-        <w:t>Ideally, this paper would draw from some universa</w:t>
-      </w:r>
-      <w:r>
-        <w:rPr>
-          <w:rFonts w:ascii="Times New Roman" w:eastAsia="Times New Roman" w:hAnsi="Times New Roman" w:cs="Times New Roman"/>
-          <w:sz w:val="24"/>
-          <w:szCs w:val="24"/>
-        </w:rPr>
-        <w:t>l definition of “battleground state,” but this clear-cut definition does not exist beyond the general idea that battleground states are closely divided states that play a crucial role in determining the election’s outcome. For this analysis, I define a “ba</w:t>
-      </w:r>
-      <w:r>
-        <w:rPr>
-          <w:rFonts w:ascii="Times New Roman" w:eastAsia="Times New Roman" w:hAnsi="Times New Roman" w:cs="Times New Roman"/>
-          <w:sz w:val="24"/>
-          <w:szCs w:val="24"/>
-        </w:rPr>
-        <w:t>ttleground state” as any state with a two-party vote margin within 5% points for that election.</w:t>
+        <w:t>Ideally, this paper would draw from some universal definition of “battleground state,” but this clear-cut definition does not exist beyond the general idea that battleground states are closely divided states that play a crucial role in determining the election’s outcome. For this analysis, I define a “battleground state” as any state with a two-party vote margin within 5% points for that election.</w:t>
       </w:r>
       <w:r>
         <w:rPr>
@@ -1281,15 +875,7 @@
           <w:sz w:val="24"/>
           <w:szCs w:val="24"/>
         </w:rPr>
-        <w:t xml:space="preserve"> State-level election return data determines each state’s battleground status for each election (MIT Election Data and Science Lab, 2021). As discussed in the </w:t>
-      </w:r>
-      <w:r>
-        <w:rPr>
-          <w:rFonts w:ascii="Times New Roman" w:eastAsia="Times New Roman" w:hAnsi="Times New Roman" w:cs="Times New Roman"/>
-          <w:sz w:val="24"/>
-          <w:szCs w:val="24"/>
-        </w:rPr>
-        <w:t xml:space="preserve">previous section, the </w:t>
+        <w:t xml:space="preserve"> State-level election return data determines each state’s battleground status for each election (MIT Election Data and Science Lab, 2021). As discussed in the previous section, the </w:t>
       </w:r>
       <w:r>
         <w:rPr>
@@ -1298,15 +884,7 @@
           <w:szCs w:val="24"/>
         </w:rPr>
         <w:lastRenderedPageBreak/>
-        <w:t>ideal voter data source would contain demographic information on the voters that cast ballots in each of the elections of interest. Due to the inaccessibility of this data, this paper instead uses Census estimates and data from the Un</w:t>
-      </w:r>
-      <w:r>
-        <w:rPr>
-          <w:rFonts w:ascii="Times New Roman" w:eastAsia="Times New Roman" w:hAnsi="Times New Roman" w:cs="Times New Roman"/>
-          <w:sz w:val="24"/>
-          <w:szCs w:val="24"/>
-        </w:rPr>
-        <w:t xml:space="preserve">ited States Elections Project to estimate the state-level racial breakdown of the voting-age population (Ruggles et al., 2021 &amp; McDonald, n.d.). </w:t>
+        <w:t xml:space="preserve">ideal voter data source would contain demographic information on the voters that cast ballots in each of the elections of interest. Due to the inaccessibility of this data, this paper instead uses Census estimates and data from the United States Elections Project to estimate the state-level racial breakdown of the voting-age population (Ruggles et al., 2021 &amp; McDonald, n.d.). </w:t>
       </w:r>
     </w:p>
     <w:p>
@@ -1373,23 +951,7 @@
           <w:sz w:val="24"/>
           <w:szCs w:val="24"/>
         </w:rPr>
-        <w:t>The state-level election data only dates back to 1976 and the demographic Census data only covers until 2019, so this analysis will only focus on those election years. Before 2000, the government only collected population data from the decennial Census and</w:t>
-      </w:r>
-      <w:r>
-        <w:rPr>
-          <w:rFonts w:ascii="Times New Roman" w:eastAsia="Times New Roman" w:hAnsi="Times New Roman" w:cs="Times New Roman"/>
-          <w:sz w:val="24"/>
-          <w:szCs w:val="24"/>
-        </w:rPr>
-        <w:t xml:space="preserve"> did not have the American Community Survey estimates. As described in the Methods section, I used linear interpolation to fill in the gaps for non-Census years between 1970 and 2000 and then cross-referenced with data on the state-level total VAP for year</w:t>
-      </w:r>
-      <w:r>
-        <w:rPr>
-          <w:rFonts w:ascii="Times New Roman" w:eastAsia="Times New Roman" w:hAnsi="Times New Roman" w:cs="Times New Roman"/>
-          <w:sz w:val="24"/>
-          <w:szCs w:val="24"/>
-        </w:rPr>
-        <w:t xml:space="preserve">s 1980-2014 (McDonald, n.d.). This assumes perfect linear population change in </w:t>
+        <w:t xml:space="preserve">The state-level election data only dates back to 1976 and the demographic Census data only covers until 2019, so this analysis will only focus on those election years. Before 2000, the government only collected population data from the decennial Census and did not have the American Community Survey estimates. As described in the Methods section, I used linear interpolation to fill in the gaps for non-Census years between 1970 and 2000 and then cross-referenced with data on the state-level total VAP for years 1980-2014 (McDonald, n.d.). This assumes perfect linear population change in </w:t>
       </w:r>
       <w:r>
         <w:rPr>
@@ -1405,23 +967,7 @@
           <w:sz w:val="24"/>
           <w:szCs w:val="24"/>
         </w:rPr>
-        <w:t>each decade, which is an unlikely assumption. However, the direction and magnitude of the change will likely parallel that of reality. Since the regressions in the National Appr</w:t>
-      </w:r>
-      <w:r>
-        <w:rPr>
-          <w:rFonts w:ascii="Times New Roman" w:eastAsia="Times New Roman" w:hAnsi="Times New Roman" w:cs="Times New Roman"/>
-          <w:sz w:val="24"/>
-          <w:szCs w:val="24"/>
-        </w:rPr>
-        <w:t>oach look at each year in isolation, slightly different numbers in these interpolated years will not have any bearing on the coefficients for the years included in the data. Therefore, I chose to move forward with this approach while taking note that the d</w:t>
-      </w:r>
-      <w:r>
-        <w:rPr>
-          <w:rFonts w:ascii="Times New Roman" w:eastAsia="Times New Roman" w:hAnsi="Times New Roman" w:cs="Times New Roman"/>
-          <w:sz w:val="24"/>
-          <w:szCs w:val="24"/>
-        </w:rPr>
-        <w:t>ata uses estimates rather than true values.</w:t>
+        <w:t>each decade, which is an unlikely assumption. However, the direction and magnitude of the change will likely parallel that of reality. Since the regressions in the National Approach look at each year in isolation, slightly different numbers in these interpolated years will not have any bearing on the coefficients for the years included in the data. Therefore, I chose to move forward with this approach while taking note that the data uses estimates rather than true values.</w:t>
       </w:r>
     </w:p>
     <w:p>
@@ -1465,15 +1011,7 @@
           <w:sz w:val="24"/>
           <w:szCs w:val="24"/>
         </w:rPr>
-        <w:t>This analysis will not attempt to make a causal argument: any conclusion about the overrepresentation or underrepresentation of Black voters in the Electora</w:t>
-      </w:r>
-      <w:r>
-        <w:rPr>
-          <w:rFonts w:ascii="Times New Roman" w:eastAsia="Times New Roman" w:hAnsi="Times New Roman" w:cs="Times New Roman"/>
-          <w:sz w:val="24"/>
-          <w:szCs w:val="24"/>
-        </w:rPr>
-        <w:t xml:space="preserve">l College owes itself to some other connection between race and the electoral geography of the time. Since this analysis does not seek to establish a causal mechanism, the results cannot generalize far beyond the </w:t>
+        <w:t xml:space="preserve">This analysis will not attempt to make a causal argument: any conclusion about the overrepresentation or underrepresentation of Black voters in the Electoral College owes itself to some other connection between race and the electoral geography of the time. Since this analysis does not seek to establish a causal mechanism, the results cannot generalize far beyond the </w:t>
       </w:r>
       <w:r>
         <w:rPr>
@@ -1482,47 +1020,7 @@
           <w:szCs w:val="24"/>
         </w:rPr>
         <w:lastRenderedPageBreak/>
-        <w:t>examined elections. Even within this analys</w:t>
-      </w:r>
-      <w:r>
-        <w:rPr>
-          <w:rFonts w:ascii="Times New Roman" w:eastAsia="Times New Roman" w:hAnsi="Times New Roman" w:cs="Times New Roman"/>
-          <w:sz w:val="24"/>
-          <w:szCs w:val="24"/>
-        </w:rPr>
-        <w:t xml:space="preserve">is, variables change between elections: both approaches must account for shifting population distributions and the Battleground Approach must also account for changes in battleground state classification. To provide a more nuanced look at the relationship </w:t>
-      </w:r>
-      <w:r>
-        <w:rPr>
-          <w:rFonts w:ascii="Times New Roman" w:eastAsia="Times New Roman" w:hAnsi="Times New Roman" w:cs="Times New Roman"/>
-          <w:sz w:val="24"/>
-          <w:szCs w:val="24"/>
-        </w:rPr>
-        <w:t>between Black voters and Electoral College representation, the National Approach examines each election separately. Likewise, the Battleground Approach uses a paired t-test, looking at the differences between battleground and non-battleground states within</w:t>
-      </w:r>
-      <w:r>
-        <w:rPr>
-          <w:rFonts w:ascii="Times New Roman" w:eastAsia="Times New Roman" w:hAnsi="Times New Roman" w:cs="Times New Roman"/>
-          <w:sz w:val="24"/>
-          <w:szCs w:val="24"/>
-        </w:rPr>
-        <w:t xml:space="preserve"> the same election before assessing the significance across all of these differences. Since population redistribution happens gradually and electoral vote reallocation only occurs every decade, the conclusions within this analysis do not vary significantly</w:t>
-      </w:r>
-      <w:r>
-        <w:rPr>
-          <w:rFonts w:ascii="Times New Roman" w:eastAsia="Times New Roman" w:hAnsi="Times New Roman" w:cs="Times New Roman"/>
-          <w:sz w:val="24"/>
-          <w:szCs w:val="24"/>
-        </w:rPr>
-        <w:t xml:space="preserve"> between elections. Likewise, trends in representation will likely not vary in the elections immediately preceding and proceeding the time frame covered in this analysis. If the results of this analysis all lean in the same direction, one could speculate t</w:t>
-      </w:r>
-      <w:r>
-        <w:rPr>
-          <w:rFonts w:ascii="Times New Roman" w:eastAsia="Times New Roman" w:hAnsi="Times New Roman" w:cs="Times New Roman"/>
-          <w:sz w:val="24"/>
-          <w:szCs w:val="24"/>
-        </w:rPr>
-        <w:t>hat the trend may continue in the time surrounding the studied timeframe. However, I cannot and will not use these results to speculate about the future nor the pre-Jim Crow past of Black voter representation in the Electoral College.</w:t>
+        <w:t>examined elections. Even within this analysis, variables change between elections: both approaches must account for shifting population distributions and the Battleground Approach must also account for changes in battleground state classification. To provide a more nuanced look at the relationship between Black voters and Electoral College representation, the National Approach examines each election separately. Likewise, the Battleground Approach uses a paired t-test, looking at the differences between battleground and non-battleground states within the same election before assessing the significance across all of these differences. Since population redistribution happens gradually and electoral vote reallocation only occurs every decade, the conclusions within this analysis do not vary significantly between elections. Likewise, trends in representation will likely not vary in the elections immediately preceding and proceeding the time frame covered in this analysis. If the results of this analysis all lean in the same direction, one could speculate that the trend may continue in the time surrounding the studied timeframe. However, I cannot and will not use these results to speculate about the future nor the pre-Jim Crow past of Black voter representation in the Electoral College.</w:t>
       </w:r>
     </w:p>
     <w:p>
@@ -1570,16 +1068,7 @@
           <w:sz w:val="24"/>
           <w:szCs w:val="24"/>
         </w:rPr>
-        <w:t>National Appr</w:t>
-      </w:r>
-      <w:r>
-        <w:rPr>
-          <w:rFonts w:ascii="Times New Roman" w:eastAsia="Times New Roman" w:hAnsi="Times New Roman" w:cs="Times New Roman"/>
-          <w:b/>
-          <w:sz w:val="24"/>
-          <w:szCs w:val="24"/>
-        </w:rPr>
-        <w:t>oach</w:t>
+        <w:t>National Approach</w:t>
       </w:r>
     </w:p>
     <w:p>
@@ -1606,15 +1095,7 @@
           <w:sz w:val="24"/>
           <w:szCs w:val="24"/>
         </w:rPr>
-        <w:t>As discussed in the methods section, an inverse relationship between electoral votes per million and a state’s Black voting-age population would provide evidence that Black voters face underrepresentation in the Electoral College system. Plotting the</w:t>
-      </w:r>
-      <w:r>
-        <w:rPr>
-          <w:rFonts w:ascii="Times New Roman" w:eastAsia="Times New Roman" w:hAnsi="Times New Roman" w:cs="Times New Roman"/>
-          <w:sz w:val="24"/>
-          <w:szCs w:val="24"/>
-        </w:rPr>
-        <w:t xml:space="preserve"> data reveals a negative association between the two variables. </w:t>
+        <w:t xml:space="preserve">As discussed in the methods section, an inverse relationship between electoral votes per million and a state’s Black voting-age population would provide evidence that Black voters face underrepresentation in the Electoral College system. Plotting the data reveals a negative association between the two variables. </w:t>
       </w:r>
     </w:p>
     <w:p>
@@ -1688,23 +1169,39 @@
           <w:szCs w:val="24"/>
         </w:rPr>
         <w:tab/>
-        <w:t>A linear regression confirms the significance of the inverse relationship between the relative electoral power of each voter and that state’s voting-age population. Every election has a ne</w:t>
-      </w:r>
-      <w:r>
-        <w:rPr>
-          <w:rFonts w:ascii="Times New Roman" w:eastAsia="Times New Roman" w:hAnsi="Times New Roman" w:cs="Times New Roman"/>
-          <w:sz w:val="24"/>
-          <w:szCs w:val="24"/>
-        </w:rPr>
-        <w:t>gative coefficient for the Black VAP term, indicating that an increase in the Black share of the VAP typically accompanies a decrease in the electoral votes per million members of the VAP in that state. This pattern holds over the years with true Census co</w:t>
-      </w:r>
-      <w:r>
-        <w:rPr>
-          <w:rFonts w:ascii="Times New Roman" w:eastAsia="Times New Roman" w:hAnsi="Times New Roman" w:cs="Times New Roman"/>
-          <w:sz w:val="24"/>
-          <w:szCs w:val="24"/>
-        </w:rPr>
-        <w:t>unts and those that relied on linear interpolation. On average, a 1% increase in the Black percentage of the VAP is associated with a decrease of anywhere from 0.005 to 0.008 electoral votes per million members of the VAP in the election years in the data.</w:t>
+        <w:t xml:space="preserve">A linear regression confirms the significance of the inverse relationship between the relative electoral power of each voter and that state’s voting-age population. Every election has a negative coefficient for the Black VAP term, indicating that an increase in the Black share of the VAP typically accompanies a decrease in the electoral votes per million members of the VAP in that state. This pattern holds </w:t>
+      </w:r>
+      <w:r>
+        <w:rPr>
+          <w:rFonts w:ascii="Times New Roman" w:eastAsia="Times New Roman" w:hAnsi="Times New Roman" w:cs="Times New Roman"/>
+          <w:sz w:val="24"/>
+          <w:szCs w:val="24"/>
+        </w:rPr>
+        <w:t>for</w:t>
+      </w:r>
+      <w:r>
+        <w:rPr>
+          <w:rFonts w:ascii="Times New Roman" w:eastAsia="Times New Roman" w:hAnsi="Times New Roman" w:cs="Times New Roman"/>
+          <w:sz w:val="24"/>
+          <w:szCs w:val="24"/>
+        </w:rPr>
+        <w:t xml:space="preserve"> the years with </w:t>
+      </w:r>
+      <w:r>
+        <w:rPr>
+          <w:rFonts w:ascii="Times New Roman" w:eastAsia="Times New Roman" w:hAnsi="Times New Roman" w:cs="Times New Roman"/>
+          <w:sz w:val="24"/>
+          <w:szCs w:val="24"/>
+        </w:rPr>
+        <w:t>the actual</w:t>
+      </w:r>
+      <w:r>
+        <w:rPr>
+          <w:rFonts w:ascii="Times New Roman" w:eastAsia="Times New Roman" w:hAnsi="Times New Roman" w:cs="Times New Roman"/>
+          <w:sz w:val="24"/>
+          <w:szCs w:val="24"/>
+        </w:rPr>
+        <w:t xml:space="preserve"> Census counts and those that relied on linear interpolation. On average, a 1% increase in the Black percentage of the VAP is associated with a decrease of anywhere from 0.005 to 0.008 electoral votes per million members of the VAP.</w:t>
       </w:r>
       <w:r>
         <w:rPr>
@@ -1721,15 +1218,55 @@
           <w:sz w:val="24"/>
           <w:szCs w:val="24"/>
         </w:rPr>
-        <w:t xml:space="preserve"> These changes seem small, but the electoral votes per million numbers are rather small as well, with Florida having only 1.82 electoral votes per million in the 2016 race. These results confirm Hypothesis 1, giving us sufficient evidence to conclude tha</w:t>
-      </w:r>
-      <w:r>
-        <w:rPr>
-          <w:rFonts w:ascii="Times New Roman" w:eastAsia="Times New Roman" w:hAnsi="Times New Roman" w:cs="Times New Roman"/>
-          <w:sz w:val="24"/>
-          <w:szCs w:val="24"/>
-        </w:rPr>
-        <w:t>t Black voters face underrepresentation in the Electoral College when looking at the nation as a whole.</w:t>
+        <w:t xml:space="preserve"> These changes seem small, but the </w:t>
+      </w:r>
+      <w:r>
+        <w:rPr>
+          <w:rFonts w:ascii="Times New Roman" w:eastAsia="Times New Roman" w:hAnsi="Times New Roman" w:cs="Times New Roman"/>
+          <w:sz w:val="24"/>
+          <w:szCs w:val="24"/>
+        </w:rPr>
+        <w:t xml:space="preserve">numbers for the </w:t>
+      </w:r>
+      <w:r>
+        <w:rPr>
+          <w:rFonts w:ascii="Times New Roman" w:eastAsia="Times New Roman" w:hAnsi="Times New Roman" w:cs="Times New Roman"/>
+          <w:sz w:val="24"/>
+          <w:szCs w:val="24"/>
+        </w:rPr>
+        <w:t xml:space="preserve">electoral votes per </w:t>
+      </w:r>
+      <w:r>
+        <w:rPr>
+          <w:rFonts w:ascii="Times New Roman" w:eastAsia="Times New Roman" w:hAnsi="Times New Roman" w:cs="Times New Roman"/>
+          <w:sz w:val="24"/>
+          <w:szCs w:val="24"/>
+        </w:rPr>
+        <w:t>million</w:t>
+      </w:r>
+      <w:r>
+        <w:rPr>
+          <w:rFonts w:ascii="Times New Roman" w:eastAsia="Times New Roman" w:hAnsi="Times New Roman" w:cs="Times New Roman"/>
+          <w:sz w:val="24"/>
+          <w:szCs w:val="24"/>
+        </w:rPr>
+        <w:t xml:space="preserve"> are rather small as well, with Florida having only 1.82 electoral votes per million in the 2016 race. These results confirm Hypothesis 1, giving us sufficient evidence to conclude that Black voters face underrepresentation in the Electoral College </w:t>
+      </w:r>
+      <w:r>
+        <w:rPr>
+          <w:rFonts w:ascii="Times New Roman" w:eastAsia="Times New Roman" w:hAnsi="Times New Roman" w:cs="Times New Roman"/>
+          <w:sz w:val="24"/>
+          <w:szCs w:val="24"/>
+        </w:rPr>
+        <w:t>on a national scale</w:t>
+      </w:r>
+      <w:r>
+        <w:rPr>
+          <w:rFonts w:ascii="Times New Roman" w:eastAsia="Times New Roman" w:hAnsi="Times New Roman" w:cs="Times New Roman"/>
+          <w:sz w:val="24"/>
+          <w:szCs w:val="24"/>
+        </w:rPr>
+        <w:t>.</w:t>
       </w:r>
     </w:p>
     <w:p>
@@ -1798,6 +1335,7 @@
                 <w:sz w:val="24"/>
                 <w:szCs w:val="24"/>
               </w:rPr>
+              <w:lastRenderedPageBreak/>
               <w:t>Table 1: National Approach</w:t>
             </w:r>
           </w:p>
@@ -5433,23 +4971,7 @@
           <w:sz w:val="24"/>
           <w:szCs w:val="24"/>
         </w:rPr>
-        <w:t>If a larger proportion of Black voters live in battleground states relative to non-battleground states, then Black voters would have a disproportionately large weight in the states that determine election outcomes. Running the paired</w:t>
-      </w:r>
-      <w:r>
-        <w:rPr>
-          <w:rFonts w:ascii="Times New Roman" w:eastAsia="Times New Roman" w:hAnsi="Times New Roman" w:cs="Times New Roman"/>
-          <w:sz w:val="24"/>
-          <w:szCs w:val="24"/>
-        </w:rPr>
-        <w:t xml:space="preserve"> t-test as described in the methods section indicates battleground states do have a greater proportion of Black voters than non-battleground states, but the difference is insignificant. The estimated difference in the Black share of the VAP in battleground</w:t>
-      </w:r>
-      <w:r>
-        <w:rPr>
-          <w:rFonts w:ascii="Times New Roman" w:eastAsia="Times New Roman" w:hAnsi="Times New Roman" w:cs="Times New Roman"/>
-          <w:sz w:val="24"/>
-          <w:szCs w:val="24"/>
-        </w:rPr>
-        <w:t xml:space="preserve"> states versus non-battleground states is less than one percent when aggregated across the years, and this slight difference could have easily arisen due to chance. Therefore, the </w:t>
+        <w:t xml:space="preserve">If a larger proportion of Black voters live in battleground states relative to non-battleground states, then Black voters would have a disproportionately large weight in the states that determine election outcomes. Running the paired t-test as described in the methods section indicates battleground states do have a greater proportion of Black voters than non-battleground states, but the difference is insignificant. The estimated difference in the Black share of the VAP in battleground states versus non-battleground states is less than one percent when aggregated across the years, and this slight difference could have easily arisen due to chance. Therefore, the </w:t>
       </w:r>
       <w:r>
         <w:rPr>
@@ -5458,15 +4980,7 @@
           <w:szCs w:val="24"/>
         </w:rPr>
         <w:lastRenderedPageBreak/>
-        <w:t>data do not support the conclusion that Black voters are significantly overr</w:t>
-      </w:r>
-      <w:r>
-        <w:rPr>
-          <w:rFonts w:ascii="Times New Roman" w:eastAsia="Times New Roman" w:hAnsi="Times New Roman" w:cs="Times New Roman"/>
-          <w:sz w:val="24"/>
-          <w:szCs w:val="24"/>
-        </w:rPr>
-        <w:t>epresented in battleground states relative to non-battleground states.</w:t>
+        <w:t>data do not support the conclusion that Black voters are significantly overrepresented in battleground states relative to non-battleground states.</w:t>
       </w:r>
     </w:p>
     <w:tbl>
@@ -5868,47 +5382,39 @@
           <w:sz w:val="24"/>
           <w:szCs w:val="24"/>
         </w:rPr>
-        <w:t>The results of this analysis are twofold. First, a linear regression confirmed the first hypothesis that states with larger Black percentages of the VAP receive fewer electoral votes per million. Second, a paired t-test f</w:t>
-      </w:r>
-      <w:r>
-        <w:rPr>
-          <w:rFonts w:ascii="Times New Roman" w:eastAsia="Times New Roman" w:hAnsi="Times New Roman" w:cs="Times New Roman"/>
-          <w:sz w:val="24"/>
-          <w:szCs w:val="24"/>
-        </w:rPr>
-        <w:t>ound no sufficient evidence supporting the second hypothesis that battleground states give a disproportionately large weight to Black voters. When viewing these results in conjunction, Black voters do not have an advantage or disadvantage in battleground s</w:t>
-      </w:r>
-      <w:r>
-        <w:rPr>
-          <w:rFonts w:ascii="Times New Roman" w:eastAsia="Times New Roman" w:hAnsi="Times New Roman" w:cs="Times New Roman"/>
-          <w:sz w:val="24"/>
-          <w:szCs w:val="24"/>
-        </w:rPr>
-        <w:t>tates, but the Electoral College underrepresents Black voters in the aggregate. As previously described, underrepresentation in voting has downstream consequences on the substantive--and sometimes descriptive--representation of voters. This raises the ques</w:t>
-      </w:r>
-      <w:r>
-        <w:rPr>
-          <w:rFonts w:ascii="Times New Roman" w:eastAsia="Times New Roman" w:hAnsi="Times New Roman" w:cs="Times New Roman"/>
-          <w:sz w:val="24"/>
-          <w:szCs w:val="24"/>
-        </w:rPr>
-        <w:t>tion, whose voices deserve amplification in presidential elections? The Electoral College prevents smaller, more urban states from crowding out the larger but less populous states. However, one must also consider how the first finding of this analysis sugg</w:t>
-      </w:r>
-      <w:r>
-        <w:rPr>
-          <w:rFonts w:ascii="Times New Roman" w:eastAsia="Times New Roman" w:hAnsi="Times New Roman" w:cs="Times New Roman"/>
-          <w:sz w:val="24"/>
-          <w:szCs w:val="24"/>
-        </w:rPr>
-        <w:t>ests that the Electoral College subtly perpetuates America’s long history of suppressing the voices of Black Americans. Should the Electoral College amplify the voices of rural voters at the expense of Black voters? Future research could explore the implic</w:t>
-      </w:r>
-      <w:r>
-        <w:rPr>
-          <w:rFonts w:ascii="Times New Roman" w:eastAsia="Times New Roman" w:hAnsi="Times New Roman" w:cs="Times New Roman"/>
-          <w:sz w:val="24"/>
-          <w:szCs w:val="24"/>
-        </w:rPr>
-        <w:t>ations of aggregative underrepresentation for particular groups and this hurts some groups more than others.</w:t>
+        <w:t>The results of this analysis are twofold. First, a linear regression confirmed the first hypothesis that states with larger Black percentages of the VAP receive fewer electoral votes per million. Second, a paired t-test found no sufficient evidence supporting the second hypothesis that battleground states give a disproportionately large weight to Black voters. When viewing these results in conjunction, Black voters do not have an advantage or disadvantage in battleground states, but the Electoral College underrepresents Black voters in the aggregate. As previously described, underrepresentation in voting has downstream consequences on the substantive</w:t>
+      </w:r>
+      <w:r>
+        <w:rPr>
+          <w:rFonts w:ascii="Times New Roman" w:eastAsia="Times New Roman" w:hAnsi="Times New Roman" w:cs="Times New Roman"/>
+          <w:sz w:val="24"/>
+          <w:szCs w:val="24"/>
+        </w:rPr>
+        <w:t>--and possibly descriptive--</w:t>
+      </w:r>
+      <w:r>
+        <w:rPr>
+          <w:rFonts w:ascii="Times New Roman" w:eastAsia="Times New Roman" w:hAnsi="Times New Roman" w:cs="Times New Roman"/>
+          <w:sz w:val="24"/>
+          <w:szCs w:val="24"/>
+        </w:rPr>
+        <w:t xml:space="preserve">representation of voters. This raises the question, whose voices deserve amplification in presidential elections? The Electoral College prevents smaller, more urban states from crowding out the larger but less populous states. However, one must also consider how the first finding of this analysis suggests that the Electoral College subtly perpetuates America’s long history of suppressing the voices of Black Americans. Should the Electoral College amplify the voices of rural voters at the expense of Black voters? Future research could explore the implications of aggregative underrepresentation for particular groups and </w:t>
+      </w:r>
+      <w:r>
+        <w:rPr>
+          <w:rFonts w:ascii="Times New Roman" w:eastAsia="Times New Roman" w:hAnsi="Times New Roman" w:cs="Times New Roman"/>
+          <w:sz w:val="24"/>
+          <w:szCs w:val="24"/>
+        </w:rPr>
+        <w:t xml:space="preserve">whether </w:t>
+      </w:r>
+      <w:r>
+        <w:rPr>
+          <w:rFonts w:ascii="Times New Roman" w:eastAsia="Times New Roman" w:hAnsi="Times New Roman" w:cs="Times New Roman"/>
+          <w:sz w:val="24"/>
+          <w:szCs w:val="24"/>
+        </w:rPr>
+        <w:t>this hurts some groups more than others.</w:t>
       </w:r>
     </w:p>
     <w:p>
@@ -5929,39 +5435,47 @@
           <w:szCs w:val="24"/>
         </w:rPr>
         <w:lastRenderedPageBreak/>
-        <w:t xml:space="preserve">Assuming that underrepresentation of any group has negative consequences for that group, switching from the Electoral College system to a national </w:t>
-      </w:r>
-      <w:r>
-        <w:rPr>
-          <w:rFonts w:ascii="Times New Roman" w:eastAsia="Times New Roman" w:hAnsi="Times New Roman" w:cs="Times New Roman"/>
-          <w:sz w:val="24"/>
-          <w:szCs w:val="24"/>
-        </w:rPr>
-        <w:t xml:space="preserve">popular vote would achieve perfect aggregative representation among voters. Unfortunately, the current political climate makes any drastic Electoral College reform unlikely, and scholars disagree about the best path forward. The most direct and clear path </w:t>
-      </w:r>
-      <w:r>
-        <w:rPr>
-          <w:rFonts w:ascii="Times New Roman" w:eastAsia="Times New Roman" w:hAnsi="Times New Roman" w:cs="Times New Roman"/>
-          <w:sz w:val="24"/>
-          <w:szCs w:val="24"/>
-        </w:rPr>
-        <w:t>to abolishing the Electoral College would require a constitutional amendment, but one party typically benefits from the Electoral College and is unlikely to back such a move. The National Popular Vote Plan, a movement created in the aftermath of the 2000 p</w:t>
-      </w:r>
-      <w:r>
-        <w:rPr>
-          <w:rFonts w:ascii="Times New Roman" w:eastAsia="Times New Roman" w:hAnsi="Times New Roman" w:cs="Times New Roman"/>
-          <w:sz w:val="24"/>
-          <w:szCs w:val="24"/>
-        </w:rPr>
-        <w:t>residential election, seeks to bypass the amendment process via state statute and abolish the Electoral College.  However, scholars criticize the plan’s potential to dilute the voices of minority voters and instead argue that an amendment would be the best</w:t>
-      </w:r>
-      <w:r>
-        <w:rPr>
-          <w:rFonts w:ascii="Times New Roman" w:eastAsia="Times New Roman" w:hAnsi="Times New Roman" w:cs="Times New Roman"/>
-          <w:sz w:val="24"/>
-          <w:szCs w:val="24"/>
-        </w:rPr>
-        <w:t xml:space="preserve"> path (</w:t>
+        <w:t xml:space="preserve">Assuming that underrepresentation of any group has negative consequences for that group, switching from the Electoral College system to a national popular vote would achieve perfect aggregative representation </w:t>
+      </w:r>
+      <w:r>
+        <w:rPr>
+          <w:rFonts w:ascii="Times New Roman" w:eastAsia="Times New Roman" w:hAnsi="Times New Roman" w:cs="Times New Roman"/>
+          <w:sz w:val="24"/>
+          <w:szCs w:val="24"/>
+        </w:rPr>
+        <w:t xml:space="preserve">of </w:t>
+      </w:r>
+      <w:r>
+        <w:rPr>
+          <w:rFonts w:ascii="Times New Roman" w:eastAsia="Times New Roman" w:hAnsi="Times New Roman" w:cs="Times New Roman"/>
+          <w:sz w:val="24"/>
+          <w:szCs w:val="24"/>
+        </w:rPr>
+        <w:t>those that cast ballots</w:t>
+      </w:r>
+      <w:r>
+        <w:rPr>
+          <w:rFonts w:ascii="Times New Roman" w:eastAsia="Times New Roman" w:hAnsi="Times New Roman" w:cs="Times New Roman"/>
+          <w:sz w:val="24"/>
+          <w:szCs w:val="24"/>
+        </w:rPr>
+        <w:t xml:space="preserve">. Unfortunately, the current political climate makes any drastic Electoral College reform unlikely, and scholars disagree about the best path forward. The most direct and clear path to abolishing the Electoral College would require a constitutional amendment, but one party typically benefits from the Electoral College and is unlikely to back such a move. The National Popular Vote Plan, a movement created in the aftermath of the 2000 presidential election, seeks to bypass the amendment process via state statute and abolish the Electoral College.  However, scholars criticize the plan’s potential to dilute the voices of minority voters and instead </w:t>
+      </w:r>
+      <w:r>
+        <w:rPr>
+          <w:rFonts w:ascii="Times New Roman" w:eastAsia="Times New Roman" w:hAnsi="Times New Roman" w:cs="Times New Roman"/>
+          <w:sz w:val="24"/>
+          <w:szCs w:val="24"/>
+        </w:rPr>
+        <w:t>argue in favor of</w:t>
+      </w:r>
+      <w:r>
+        <w:rPr>
+          <w:rFonts w:ascii="Times New Roman" w:eastAsia="Times New Roman" w:hAnsi="Times New Roman" w:cs="Times New Roman"/>
+          <w:sz w:val="24"/>
+          <w:szCs w:val="24"/>
+        </w:rPr>
+        <w:t xml:space="preserve"> an amendment (</w:t>
       </w:r>
       <w:proofErr w:type="spellStart"/>
       <w:r>
@@ -5979,15 +5493,103 @@
           <w:sz w:val="24"/>
           <w:szCs w:val="24"/>
         </w:rPr>
-        <w:t>, 2008). Electoral College reform or not, a clear and feasible solution for the underrepresentation of Black voters in the Electoral College does not exist in the current body of academic and political work. This analysis paves the way for fu</w:t>
-      </w:r>
-      <w:r>
-        <w:rPr>
-          <w:rFonts w:ascii="Times New Roman" w:eastAsia="Times New Roman" w:hAnsi="Times New Roman" w:cs="Times New Roman"/>
-          <w:sz w:val="24"/>
-          <w:szCs w:val="24"/>
-        </w:rPr>
-        <w:t>rther research to explore the implications of the underrepresentation of particular groups and identify paths to mend the imbalance of aggregative representation in the Electoral College.</w:t>
+        <w:t xml:space="preserve">, 2008). </w:t>
+      </w:r>
+      <w:r>
+        <w:rPr>
+          <w:rFonts w:ascii="Times New Roman" w:eastAsia="Times New Roman" w:hAnsi="Times New Roman" w:cs="Times New Roman"/>
+          <w:sz w:val="24"/>
+          <w:szCs w:val="24"/>
+        </w:rPr>
+        <w:t>A</w:t>
+      </w:r>
+      <w:r>
+        <w:rPr>
+          <w:rFonts w:ascii="Times New Roman" w:eastAsia="Times New Roman" w:hAnsi="Times New Roman" w:cs="Times New Roman"/>
+          <w:sz w:val="24"/>
+          <w:szCs w:val="24"/>
+        </w:rPr>
+        <w:t xml:space="preserve"> clear and feasible solution for the underrepresentation of Black voters does not exist in the current body of academic and political work. This analysis paves the way for </w:t>
+      </w:r>
+      <w:r>
+        <w:rPr>
+          <w:rFonts w:ascii="Times New Roman" w:eastAsia="Times New Roman" w:hAnsi="Times New Roman" w:cs="Times New Roman"/>
+          <w:sz w:val="24"/>
+          <w:szCs w:val="24"/>
+        </w:rPr>
+        <w:t>futu</w:t>
+      </w:r>
+      <w:r>
+        <w:rPr>
+          <w:rFonts w:ascii="Times New Roman" w:eastAsia="Times New Roman" w:hAnsi="Times New Roman" w:cs="Times New Roman"/>
+          <w:sz w:val="24"/>
+          <w:szCs w:val="24"/>
+        </w:rPr>
+        <w:t>r</w:t>
+      </w:r>
+      <w:r>
+        <w:rPr>
+          <w:rFonts w:ascii="Times New Roman" w:eastAsia="Times New Roman" w:hAnsi="Times New Roman" w:cs="Times New Roman"/>
+          <w:sz w:val="24"/>
+          <w:szCs w:val="24"/>
+        </w:rPr>
+        <w:t>e</w:t>
+      </w:r>
+      <w:r>
+        <w:rPr>
+          <w:rFonts w:ascii="Times New Roman" w:eastAsia="Times New Roman" w:hAnsi="Times New Roman" w:cs="Times New Roman"/>
+          <w:sz w:val="24"/>
+          <w:szCs w:val="24"/>
+        </w:rPr>
+        <w:t xml:space="preserve"> research </w:t>
+      </w:r>
+      <w:r>
+        <w:rPr>
+          <w:rFonts w:ascii="Times New Roman" w:eastAsia="Times New Roman" w:hAnsi="Times New Roman" w:cs="Times New Roman"/>
+          <w:sz w:val="24"/>
+          <w:szCs w:val="24"/>
+        </w:rPr>
+        <w:t>on the</w:t>
+      </w:r>
+      <w:r>
+        <w:rPr>
+          <w:rFonts w:ascii="Times New Roman" w:eastAsia="Times New Roman" w:hAnsi="Times New Roman" w:cs="Times New Roman"/>
+          <w:sz w:val="24"/>
+          <w:szCs w:val="24"/>
+        </w:rPr>
+        <w:t xml:space="preserve"> implications of the underrepresentation </w:t>
+      </w:r>
+      <w:r>
+        <w:rPr>
+          <w:rFonts w:ascii="Times New Roman" w:eastAsia="Times New Roman" w:hAnsi="Times New Roman" w:cs="Times New Roman"/>
+          <w:sz w:val="24"/>
+          <w:szCs w:val="24"/>
+        </w:rPr>
+        <w:t>of different voting blocs</w:t>
+      </w:r>
+      <w:r>
+        <w:rPr>
+          <w:rFonts w:ascii="Times New Roman" w:eastAsia="Times New Roman" w:hAnsi="Times New Roman" w:cs="Times New Roman"/>
+          <w:sz w:val="24"/>
+          <w:szCs w:val="24"/>
+        </w:rPr>
+        <w:t xml:space="preserve"> and</w:t>
+      </w:r>
+      <w:r>
+        <w:rPr>
+          <w:rFonts w:ascii="Times New Roman" w:eastAsia="Times New Roman" w:hAnsi="Times New Roman" w:cs="Times New Roman"/>
+          <w:sz w:val="24"/>
+          <w:szCs w:val="24"/>
+        </w:rPr>
+        <w:t xml:space="preserve"> potential paths for electoral reform</w:t>
+      </w:r>
+      <w:r>
+        <w:rPr>
+          <w:rFonts w:ascii="Times New Roman" w:eastAsia="Times New Roman" w:hAnsi="Times New Roman" w:cs="Times New Roman"/>
+          <w:sz w:val="24"/>
+          <w:szCs w:val="24"/>
+        </w:rPr>
+        <w:t>.</w:t>
       </w:r>
       <w:r>
         <w:br w:type="page"/>
@@ -6090,23 +5692,7 @@
           <w:sz w:val="24"/>
           <w:szCs w:val="24"/>
         </w:rPr>
-        <w:t>Log-transforming the variables helps to linearize a relationship, reduce the spread of residuals, and normalize the distribution of a variable. The Black percentage of the voting-age populati</w:t>
-      </w:r>
-      <w:r>
-        <w:rPr>
-          <w:rFonts w:ascii="Times New Roman" w:eastAsia="Times New Roman" w:hAnsi="Times New Roman" w:cs="Times New Roman"/>
-          <w:sz w:val="24"/>
-          <w:szCs w:val="24"/>
-        </w:rPr>
-        <w:t>on is highly skewed, so I took the natural log of the variable before running the regressions. Because proportions have an upper bound of 1 and are negative after taking the natural log, I used the Black percentage of the VAP for the National Approach inst</w:t>
-      </w:r>
-      <w:r>
-        <w:rPr>
-          <w:rFonts w:ascii="Times New Roman" w:eastAsia="Times New Roman" w:hAnsi="Times New Roman" w:cs="Times New Roman"/>
-          <w:sz w:val="24"/>
-          <w:szCs w:val="24"/>
-        </w:rPr>
-        <w:t xml:space="preserve">ead. This transformation helped to reduce skewness in the distribution of the Black percentage of the VAP and create a distribution more suitable for linear regression. </w:t>
+        <w:t xml:space="preserve">Log-transforming the variables helps to linearize a relationship, reduce the spread of residuals, and normalize the distribution of a variable. The Black percentage of the voting-age population is highly skewed, so I took the natural log of the variable before running the regressions. Because proportions have an upper bound of 1 and are negative after taking the natural log, I used the Black percentage of the VAP for the National Approach instead. This transformation helped to reduce skewness in the distribution of the Black percentage of the VAP and create a distribution more suitable for linear regression. </w:t>
       </w:r>
     </w:p>
     <w:p>
@@ -6245,15 +5831,7 @@
           <w:sz w:val="24"/>
           <w:szCs w:val="24"/>
         </w:rPr>
-        <w:t>The units of interpretation change when interpreting logged coefficients in linea</w:t>
-      </w:r>
-      <w:r>
-        <w:rPr>
-          <w:rFonts w:ascii="Times New Roman" w:eastAsia="Times New Roman" w:hAnsi="Times New Roman" w:cs="Times New Roman"/>
-          <w:sz w:val="24"/>
-          <w:szCs w:val="24"/>
-        </w:rPr>
-        <w:t>r regression, so the coefficients in the National Approach are interpreted in terms of percent changes rather than single-unit changes (University of Virginia, n.d.).</w:t>
+        <w:t>The units of interpretation change when interpreting logged coefficients in linear regression, so the coefficients in the National Approach are interpreted in terms of percent changes rather than single-unit changes (University of Virginia, n.d.).</w:t>
       </w:r>
     </w:p>
     <w:p>
@@ -6304,39 +5882,7 @@
           <w:sz w:val="24"/>
           <w:szCs w:val="24"/>
         </w:rPr>
-        <w:t>Simple linear regression assumes ho</w:t>
-      </w:r>
-      <w:r>
-        <w:rPr>
-          <w:rFonts w:ascii="Times New Roman" w:eastAsia="Times New Roman" w:hAnsi="Times New Roman" w:cs="Times New Roman"/>
-          <w:sz w:val="24"/>
-          <w:szCs w:val="24"/>
-        </w:rPr>
-        <w:t xml:space="preserve">moscedasticity, or the constant variance of the errors, in the data (Nau, n.d.). A simple plot of the electoral votes per capita reveals that a select few states have far more electoral votes per million voters than the majority of states. These unusually </w:t>
-      </w:r>
-      <w:r>
-        <w:rPr>
-          <w:rFonts w:ascii="Times New Roman" w:eastAsia="Times New Roman" w:hAnsi="Times New Roman" w:cs="Times New Roman"/>
-          <w:sz w:val="24"/>
-          <w:szCs w:val="24"/>
-        </w:rPr>
-        <w:t>high values pull the regression line higher, skewing the line away from the overall trend in the majority of states. Taking the log of the independent variable helped to amend some of the heteroscedasticity in the data, which is why I opted to include this</w:t>
-      </w:r>
-      <w:r>
-        <w:rPr>
-          <w:rFonts w:ascii="Times New Roman" w:eastAsia="Times New Roman" w:hAnsi="Times New Roman" w:cs="Times New Roman"/>
-          <w:sz w:val="24"/>
-          <w:szCs w:val="24"/>
-        </w:rPr>
-        <w:t xml:space="preserve"> supplemental regression in the Appendix rather than the main analysis. Borrowing from Blake (2019), I also ran a MM regression--a robust regression method resistant to samples with a high proportion of outliers--to account for influential points that may </w:t>
-      </w:r>
-      <w:r>
-        <w:rPr>
-          <w:rFonts w:ascii="Times New Roman" w:eastAsia="Times New Roman" w:hAnsi="Times New Roman" w:cs="Times New Roman"/>
-          <w:sz w:val="24"/>
-          <w:szCs w:val="24"/>
-        </w:rPr>
-        <w:t xml:space="preserve">skew the regular OLS regression. Running both of these </w:t>
+        <w:t xml:space="preserve">Simple linear regression assumes homoscedasticity, or the constant variance of the errors, in the data (Nau, n.d.). A simple plot of the electoral votes per capita reveals that a select few states have far more electoral votes per million voters than the majority of states. These unusually high values pull the regression line higher, skewing the line away from the overall trend in the majority of states. Taking the log of the independent variable helped to amend some of the heteroscedasticity in the data, which is why I opted to include this supplemental regression in the Appendix rather than the main analysis. Borrowing from Blake (2019), I also ran a MM regression--a robust regression method resistant to samples with a high proportion of outliers--to account for influential points that may skew the regular OLS regression. Running both of these </w:t>
       </w:r>
       <w:r>
         <w:rPr>
@@ -6345,15 +5891,7 @@
           <w:szCs w:val="24"/>
         </w:rPr>
         <w:lastRenderedPageBreak/>
-        <w:t>regressions provides a more nuanced view of the relationship between electoral votes per million and the Black percentage of the voting-age population. This more robust regression yields slightly weake</w:t>
-      </w:r>
-      <w:r>
-        <w:rPr>
-          <w:rFonts w:ascii="Times New Roman" w:eastAsia="Times New Roman" w:hAnsi="Times New Roman" w:cs="Times New Roman"/>
-          <w:sz w:val="24"/>
-          <w:szCs w:val="24"/>
-        </w:rPr>
-        <w:t>r coefficients but does not change the conclusion: on a national level, the average Black voter has significantly less electoral weight than the average non-Black voter.</w:t>
+        <w:t>regressions provides a more nuanced view of the relationship between electoral votes per million and the Black percentage of the voting-age population. This more robust regression yields slightly weaker coefficients but does not change the conclusion: on a national level, the average Black voter has significantly less electoral weight than the average non-Black voter.</w:t>
       </w:r>
     </w:p>
     <w:tbl>
@@ -10019,22 +9557,7 @@
           <w:szCs w:val="24"/>
         </w:rPr>
         <w:tab/>
-      </w:r>
-      <w:r>
-        <w:rPr>
-          <w:rFonts w:ascii="Times New Roman" w:eastAsia="Times New Roman" w:hAnsi="Times New Roman" w:cs="Times New Roman"/>
-          <w:sz w:val="24"/>
-          <w:szCs w:val="24"/>
-        </w:rPr>
-        <w:t>The main analysis looks at each election year in isolation. However, an alternative approach would look at the general trend over time, controlling for years. To do that, I ran two additional regressions that included fixed effects for either the year or t</w:t>
-      </w:r>
-      <w:r>
-        <w:rPr>
-          <w:rFonts w:ascii="Times New Roman" w:eastAsia="Times New Roman" w:hAnsi="Times New Roman" w:cs="Times New Roman"/>
-          <w:sz w:val="24"/>
-          <w:szCs w:val="24"/>
-        </w:rPr>
-        <w:t xml:space="preserve">he year and the state. The first regression results in the same conclusion: states with larger percentages of Black voters </w:t>
+        <w:t xml:space="preserve">The main analysis looks at each election year in isolation. However, an alternative approach would look at the general trend over time, controlling for years. To do that, I ran two additional regressions that included fixed effects for either the year or the year and the state. The first regression results in the same conclusion: states with larger percentages of Black voters </w:t>
       </w:r>
       <w:r>
         <w:rPr>
@@ -10043,39 +9566,7 @@
           <w:szCs w:val="24"/>
         </w:rPr>
         <w:lastRenderedPageBreak/>
-        <w:t xml:space="preserve">have fewer electoral votes per million, resulting in the underrepresentation of Black voters in the Electoral College. However, this </w:t>
-      </w:r>
-      <w:r>
-        <w:rPr>
-          <w:rFonts w:ascii="Times New Roman" w:eastAsia="Times New Roman" w:hAnsi="Times New Roman" w:cs="Times New Roman"/>
-          <w:sz w:val="24"/>
-          <w:szCs w:val="24"/>
-        </w:rPr>
-        <w:t>must be interpreted with caution. Population growth in general will lead to fewer electoral votes per million across all states, hence the significant negative coefficient for the year. The second regression, which includes fixed effects for the state, has</w:t>
-      </w:r>
-      <w:r>
-        <w:rPr>
-          <w:rFonts w:ascii="Times New Roman" w:eastAsia="Times New Roman" w:hAnsi="Times New Roman" w:cs="Times New Roman"/>
-          <w:sz w:val="24"/>
-          <w:szCs w:val="24"/>
-        </w:rPr>
-        <w:t xml:space="preserve"> an insignificant coefficient for the Black percentage of the VAP, indicating that having an increased Black percentage of the VAP is not associated with a decrease in electoral power within the same state. A significant coefficient in this regression woul</w:t>
-      </w:r>
-      <w:r>
-        <w:rPr>
-          <w:rFonts w:ascii="Times New Roman" w:eastAsia="Times New Roman" w:hAnsi="Times New Roman" w:cs="Times New Roman"/>
-          <w:sz w:val="24"/>
-          <w:szCs w:val="24"/>
-        </w:rPr>
-        <w:t>d give grounds for a causal argument, but the Limitations section clearly states that this paper does not seek to make a causal claim. Within a single state, having an increased Black share of the voting-age population does not cause the electoral votes pe</w:t>
-      </w:r>
-      <w:r>
-        <w:rPr>
-          <w:rFonts w:ascii="Times New Roman" w:eastAsia="Times New Roman" w:hAnsi="Times New Roman" w:cs="Times New Roman"/>
-          <w:sz w:val="24"/>
-          <w:szCs w:val="24"/>
-        </w:rPr>
-        <w:t>r million to decrease. Rather, as previously stated, the underlying relationship has to do with the states themselves. Any relationship between Black voters and the Electoral College has to do with the distribution of Black voters across states.</w:t>
+        <w:t>have fewer electoral votes per million, resulting in the underrepresentation of Black voters in the Electoral College. However, this must be interpreted with caution. Population growth in general will lead to fewer electoral votes per million across all states, hence the significant negative coefficient for the year. The second regression, which includes fixed effects for the state, has an insignificant coefficient for the Black percentage of the VAP, indicating that having an increased Black percentage of the VAP is not associated with a decrease in electoral power within the same state. A significant coefficient in this regression would give grounds for a causal argument, but the Limitations section clearly states that this paper does not seek to make a causal claim. Within a single state, having an increased Black share of the voting-age population does not cause the electoral votes per million to decrease. Rather, as previously stated, the underlying relationship has to do with the states themselves. Any relationship between Black voters and the Electoral College has to do with the distribution of Black voters across states.</w:t>
       </w:r>
     </w:p>
     <w:tbl>
@@ -10123,16 +9614,7 @@
                 <w:sz w:val="24"/>
                 <w:szCs w:val="24"/>
               </w:rPr>
-              <w:t>Table 3: N</w:t>
-            </w:r>
-            <w:r>
-              <w:rPr>
-                <w:rFonts w:ascii="Times New Roman" w:eastAsia="Times New Roman" w:hAnsi="Times New Roman" w:cs="Times New Roman"/>
-                <w:b/>
-                <w:sz w:val="24"/>
-                <w:szCs w:val="24"/>
-              </w:rPr>
-              <w:t>ational Approach with Fixed Effects for State and Year</w:t>
+              <w:t>Table 3: National Approach with Fixed Effects for State and Year</w:t>
             </w:r>
           </w:p>
         </w:tc>
@@ -11475,23 +10957,7 @@
           <w:sz w:val="24"/>
           <w:szCs w:val="24"/>
         </w:rPr>
-        <w:t>The output from a paired t-test in R only prints the average difference of -0.562 and does not show the difference within each pair. The below table displays the year difference in percentages, under the ori</w:t>
-      </w:r>
-      <w:r>
-        <w:rPr>
-          <w:rFonts w:ascii="Times New Roman" w:eastAsia="Times New Roman" w:hAnsi="Times New Roman" w:cs="Times New Roman"/>
-          <w:sz w:val="24"/>
-          <w:szCs w:val="24"/>
-        </w:rPr>
-        <w:t xml:space="preserve">ginal definition of a battleground state as one with a two-party vote margin within 5% points. Each year has a very small difference in the Black percentage, and the sign changes approximately every two years. This closer look at the data further bolsters </w:t>
-      </w:r>
-      <w:r>
-        <w:rPr>
-          <w:rFonts w:ascii="Times New Roman" w:eastAsia="Times New Roman" w:hAnsi="Times New Roman" w:cs="Times New Roman"/>
-          <w:sz w:val="24"/>
-          <w:szCs w:val="24"/>
-        </w:rPr>
-        <w:t xml:space="preserve">the conclusion of no clear over or underrepresentation of Black voters within battleground states. </w:t>
+        <w:t xml:space="preserve">The output from a paired t-test in R only prints the average difference of -0.562 and does not show the difference within each pair. The below table displays the year difference in percentages, under the original definition of a battleground state as one with a two-party vote margin within 5% points. Each year has a very small difference in the Black percentage, and the sign changes approximately every two years. This closer look at the data further bolsters the conclusion of no clear over or underrepresentation of Black voters within battleground states. </w:t>
       </w:r>
     </w:p>
     <w:tbl>
@@ -12830,23 +12296,7 @@
           <w:szCs w:val="24"/>
         </w:rPr>
         <w:lastRenderedPageBreak/>
-        <w:t>Varying definitions of “battleground” could yield different results. The main analysis classified any state with a two-party popular vote margin of less than 5% as a battleground state. To make this analysis as tr</w:t>
-      </w:r>
-      <w:r>
-        <w:rPr>
-          <w:rFonts w:ascii="Times New Roman" w:eastAsia="Times New Roman" w:hAnsi="Times New Roman" w:cs="Times New Roman"/>
-          <w:sz w:val="24"/>
-          <w:szCs w:val="24"/>
-        </w:rPr>
-        <w:t>ansparent as possible, I ran multiple tests with different definitions of “battleground” to examine how that impacts the results. Below we see that setting larger margins as the classification cutoff yields smaller p-values and more positive differences. H</w:t>
-      </w:r>
-      <w:r>
-        <w:rPr>
-          <w:rFonts w:ascii="Times New Roman" w:eastAsia="Times New Roman" w:hAnsi="Times New Roman" w:cs="Times New Roman"/>
-          <w:sz w:val="24"/>
-          <w:szCs w:val="24"/>
-        </w:rPr>
-        <w:t xml:space="preserve">owever, the p-value never drops to a 0.05 significance level. The closest result to a significant outcome comes at the 30% threshold, but no battleground state reasonably has an election with a </w:t>
+        <w:t xml:space="preserve">Varying definitions of “battleground” could yield different results. The main analysis classified any state with a two-party popular vote margin of less than 5% as a battleground state. To make this analysis as transparent as possible, I ran multiple tests with different definitions of “battleground” to examine how that impacts the results. Below we see that setting larger margins as the classification cutoff yields smaller p-values and more positive differences. However, the p-value never drops to a 0.05 significance level. The closest result to a significant outcome comes at the 30% threshold, but no battleground state reasonably has an election with a </w:t>
       </w:r>
       <w:proofErr w:type="gramStart"/>
       <w:r>
@@ -12864,15 +12314,7 @@
           <w:sz w:val="24"/>
           <w:szCs w:val="24"/>
         </w:rPr>
-        <w:t xml:space="preserve"> margin. This analysis reveals that while battleground</w:t>
-      </w:r>
-      <w:r>
-        <w:rPr>
-          <w:rFonts w:ascii="Times New Roman" w:eastAsia="Times New Roman" w:hAnsi="Times New Roman" w:cs="Times New Roman"/>
-          <w:sz w:val="24"/>
-          <w:szCs w:val="24"/>
-        </w:rPr>
-        <w:t xml:space="preserve"> states do generally have larger Black shares of the VAP than non-battleground states, the difference is not significant enough to conclude that battleground states grant overrepresentation to Black voters.</w:t>
+        <w:t xml:space="preserve"> margin. This analysis reveals that while battleground states do generally have larger Black shares of the VAP than non-battleground states, the difference is not significant enough to conclude that battleground states grant overrepresentation to Black voters.</w:t>
       </w:r>
     </w:p>
     <w:tbl>
@@ -12947,14 +12389,7 @@
                 <w:rFonts w:ascii="Times New Roman" w:eastAsia="Times New Roman" w:hAnsi="Times New Roman" w:cs="Times New Roman"/>
                 <w:b/>
               </w:rPr>
-              <w:t>Battleground C</w:t>
-            </w:r>
-            <w:r>
-              <w:rPr>
-                <w:rFonts w:ascii="Times New Roman" w:eastAsia="Times New Roman" w:hAnsi="Times New Roman" w:cs="Times New Roman"/>
-                <w:b/>
-              </w:rPr>
-              <w:t>ut-off</w:t>
+              <w:t>Battleground Cut-off</w:t>
             </w:r>
           </w:p>
         </w:tc>
@@ -13700,15 +13135,7 @@
           <w:sz w:val="24"/>
           <w:szCs w:val="24"/>
         </w:rPr>
-        <w:t xml:space="preserve">Do Majority-Minority Districts Maximize Substantive Black Representation in </w:t>
-      </w:r>
-      <w:r>
-        <w:rPr>
-          <w:rFonts w:ascii="Times New Roman" w:eastAsia="Times New Roman" w:hAnsi="Times New Roman" w:cs="Times New Roman"/>
-          <w:sz w:val="24"/>
-          <w:szCs w:val="24"/>
-        </w:rPr>
-        <w:t xml:space="preserve">Congress? </w:t>
+        <w:t xml:space="preserve">Do Majority-Minority Districts Maximize Substantive Black Representation in Congress? </w:t>
       </w:r>
       <w:r>
         <w:rPr>
@@ -13792,16 +13219,7 @@
           <w:sz w:val="24"/>
           <w:szCs w:val="24"/>
         </w:rPr>
-        <w:t>Rethinking the Vote:</w:t>
-      </w:r>
-      <w:r>
-        <w:rPr>
-          <w:rFonts w:ascii="Times New Roman" w:eastAsia="Times New Roman" w:hAnsi="Times New Roman" w:cs="Times New Roman"/>
-          <w:i/>
-          <w:sz w:val="24"/>
-          <w:szCs w:val="24"/>
-        </w:rPr>
-        <w:t xml:space="preserve"> The Politics and Prospects of American Electoral Reform</w:t>
+        <w:t>Rethinking the Vote: The Politics and Prospects of American Electoral Reform</w:t>
       </w:r>
       <w:r>
         <w:rPr>
@@ -13849,16 +13267,7 @@
           <w:sz w:val="24"/>
           <w:szCs w:val="24"/>
         </w:rPr>
-        <w:t xml:space="preserve">American Political Science </w:t>
-      </w:r>
-      <w:r>
-        <w:rPr>
-          <w:rFonts w:ascii="Times New Roman" w:eastAsia="Times New Roman" w:hAnsi="Times New Roman" w:cs="Times New Roman"/>
-          <w:i/>
-          <w:sz w:val="24"/>
-          <w:szCs w:val="24"/>
-        </w:rPr>
-        <w:t>Review</w:t>
+        <w:t>American Political Science Review</w:t>
       </w:r>
       <w:r>
         <w:rPr>
@@ -13936,15 +13345,7 @@
           <w:sz w:val="24"/>
           <w:szCs w:val="24"/>
         </w:rPr>
-        <w:t>, J. (1999). Should Blacks Represent Blacks and Women Repre</w:t>
-      </w:r>
-      <w:r>
-        <w:rPr>
-          <w:rFonts w:ascii="Times New Roman" w:eastAsia="Times New Roman" w:hAnsi="Times New Roman" w:cs="Times New Roman"/>
-          <w:sz w:val="24"/>
-          <w:szCs w:val="24"/>
-        </w:rPr>
-        <w:t xml:space="preserve">sent Women? A Contingent “Yes.” </w:t>
+        <w:t xml:space="preserve">, J. (1999). Should Blacks Represent Blacks and Women Represent Women? A Contingent “Yes.” </w:t>
       </w:r>
       <w:r>
         <w:rPr>
@@ -14394,15 +13795,7 @@
           <w:sz w:val="24"/>
           <w:szCs w:val="24"/>
         </w:rPr>
-        <w:t>Schaeffer, K. (2019, July 30). The most common age among whites in U.S. is 58 – more than double that of racial and ethnic m</w:t>
-      </w:r>
-      <w:r>
-        <w:rPr>
-          <w:rFonts w:ascii="Times New Roman" w:eastAsia="Times New Roman" w:hAnsi="Times New Roman" w:cs="Times New Roman"/>
-          <w:sz w:val="24"/>
-          <w:szCs w:val="24"/>
-        </w:rPr>
-        <w:t xml:space="preserve">inorities. </w:t>
+        <w:t xml:space="preserve">Schaeffer, K. (2019, July 30). The most common age among whites in U.S. is 58 – more than double that of racial and ethnic minorities. </w:t>
       </w:r>
       <w:r>
         <w:rPr>
@@ -14440,17 +13833,7 @@
             <w:szCs w:val="24"/>
             <w:u w:val="single"/>
           </w:rPr>
-          <w:t>https://www.pewresearch.org</w:t>
-        </w:r>
-        <w:r>
-          <w:rPr>
-            <w:rFonts w:ascii="Times New Roman" w:eastAsia="Times New Roman" w:hAnsi="Times New Roman" w:cs="Times New Roman"/>
-            <w:color w:val="1155CC"/>
-            <w:sz w:val="24"/>
-            <w:szCs w:val="24"/>
-            <w:u w:val="single"/>
-          </w:rPr>
-          <w:t>/fact-tank/2019/07/30/most-common-age-among-us-racial-ethnic-groups/</w:t>
+          <w:t>https://www.pewresearch.org/fact-tank/2019/07/30/most-common-age-among-us-racial-ethnic-groups/</w:t>
         </w:r>
       </w:hyperlink>
     </w:p>
@@ -14569,16 +13952,7 @@
           <w:sz w:val="24"/>
           <w:szCs w:val="24"/>
         </w:rPr>
-        <w:t>Interpreting Log Transformations in a Linear Mo</w:t>
-      </w:r>
-      <w:r>
-        <w:rPr>
-          <w:rFonts w:ascii="Times New Roman" w:eastAsia="Times New Roman" w:hAnsi="Times New Roman" w:cs="Times New Roman"/>
-          <w:i/>
-          <w:sz w:val="24"/>
-          <w:szCs w:val="24"/>
-        </w:rPr>
-        <w:t>del | University of Virginia Library Research Data Services + Sciences</w:t>
+        <w:t>Interpreting Log Transformations in a Linear Model | University of Virginia Library Research Data Services + Sciences</w:t>
       </w:r>
       <w:r>
         <w:rPr>
@@ -14638,16 +14012,7 @@
           <w:sz w:val="24"/>
           <w:szCs w:val="24"/>
         </w:rPr>
-        <w:t>2010 Census Shows Black Population has Highest Concentration in the South—</w:t>
-      </w:r>
-      <w:r>
-        <w:rPr>
-          <w:rFonts w:ascii="Times New Roman" w:eastAsia="Times New Roman" w:hAnsi="Times New Roman" w:cs="Times New Roman"/>
-          <w:i/>
-          <w:sz w:val="24"/>
-          <w:szCs w:val="24"/>
-        </w:rPr>
-        <w:t>2010 Census—Newsroom—U.S. Census Bureau</w:t>
+        <w:t>2010 Census Shows Black Population has Highest Concentration in the South—2010 Census—Newsroom—U.S. Census Bureau</w:t>
       </w:r>
       <w:r>
         <w:rPr>
@@ -14676,17 +14041,7 @@
             <w:szCs w:val="24"/>
             <w:u w:val="single"/>
           </w:rPr>
-          <w:t>https://www.census.go</w:t>
-        </w:r>
-        <w:r>
-          <w:rPr>
-            <w:rFonts w:ascii="Times New Roman" w:eastAsia="Times New Roman" w:hAnsi="Times New Roman" w:cs="Times New Roman"/>
-            <w:color w:val="1155CC"/>
-            <w:sz w:val="24"/>
-            <w:szCs w:val="24"/>
-            <w:u w:val="single"/>
-          </w:rPr>
-          <w:t>v/newsroom/releases/archives/2010_census/cb11-cn185.html</w:t>
+          <w:t>https://www.census.gov/newsroom/releases/archives/2010_census/cb11-cn185.html</w:t>
         </w:r>
       </w:hyperlink>
     </w:p>
@@ -14874,17 +14229,7 @@
             <w:szCs w:val="20"/>
             <w:u w:val="single"/>
           </w:rPr>
-          <w:t>http</w:t>
-        </w:r>
-        <w:r>
-          <w:rPr>
-            <w:rFonts w:ascii="Times New Roman" w:eastAsia="Times New Roman" w:hAnsi="Times New Roman" w:cs="Times New Roman"/>
-            <w:color w:val="1155CC"/>
-            <w:sz w:val="20"/>
-            <w:szCs w:val="20"/>
-            <w:u w:val="single"/>
-          </w:rPr>
-          <w:t>s://github.com/kayla-manning/black-representation-ec</w:t>
+          <w:t>https://github.com/kayla-manning/black-representation-ec</w:t>
         </w:r>
       </w:hyperlink>
     </w:p>
@@ -14950,15 +14295,7 @@
           <w:sz w:val="20"/>
           <w:szCs w:val="20"/>
         </w:rPr>
-        <w:t xml:space="preserve">To get a sense of the overarching trend rather than looking at each state in isolation, the Appendix includes an additional regression that </w:t>
-      </w:r>
-      <w:r>
-        <w:rPr>
-          <w:rFonts w:ascii="Times New Roman" w:eastAsia="Times New Roman" w:hAnsi="Times New Roman" w:cs="Times New Roman"/>
-          <w:sz w:val="20"/>
-          <w:szCs w:val="20"/>
-        </w:rPr>
-        <w:t>incorporates fixed effects for the election year.</w:t>
+        <w:t>To get a sense of the overarching trend rather than looking at each state in isolation, the Appendix includes an additional regression that incorporates fixed effects for the election year.</w:t>
       </w:r>
     </w:p>
   </w:footnote>
@@ -15084,23 +14421,7 @@
           <w:sz w:val="20"/>
           <w:szCs w:val="20"/>
         </w:rPr>
-        <w:t xml:space="preserve"> Note that the regre</w:t>
-      </w:r>
-      <w:r>
-        <w:rPr>
-          <w:rFonts w:ascii="Times New Roman" w:eastAsia="Times New Roman" w:hAnsi="Times New Roman" w:cs="Times New Roman"/>
-          <w:sz w:val="20"/>
-          <w:szCs w:val="20"/>
-        </w:rPr>
-        <w:t xml:space="preserve">ssion uses the log of the independent variable, so this interpretation differs from the direct interpretation of the coefficient. This does not mean an increase of one percentage point, but rather an increase of 1% from the previous number (so an increase </w:t>
-      </w:r>
-      <w:r>
-        <w:rPr>
-          <w:rFonts w:ascii="Times New Roman" w:eastAsia="Times New Roman" w:hAnsi="Times New Roman" w:cs="Times New Roman"/>
-          <w:sz w:val="20"/>
-          <w:szCs w:val="20"/>
-        </w:rPr>
-        <w:t>of 0.2 percentage points if the baseline value is 20%). See the Appendix for further explanation of log-transformations.</w:t>
+        <w:t xml:space="preserve"> Note that the regression uses the log of the independent variable, so this interpretation differs from the direct interpretation of the coefficient. This does not mean an increase of one percentage point, but rather an increase of 1% from the previous number (so an increase of 0.2 percentage points if the baseline value is 20%). See the Appendix for further explanation of log-transformations.</w:t>
       </w:r>
     </w:p>
   </w:footnote>

</xml_diff>

<commit_message>
edited some of appendix
</commit_message>
<xml_diff>
--- a/final_report.docx
+++ b/final_report.docx
@@ -5557,15 +5557,15 @@
           <w:sz w:val="24"/>
           <w:szCs w:val="24"/>
         </w:rPr>
-        <w:t xml:space="preserve"> implications of the underrepresentation </w:t>
-      </w:r>
-      <w:r>
-        <w:rPr>
-          <w:rFonts w:ascii="Times New Roman" w:eastAsia="Times New Roman" w:hAnsi="Times New Roman" w:cs="Times New Roman"/>
-          <w:sz w:val="24"/>
-          <w:szCs w:val="24"/>
-        </w:rPr>
-        <w:t>of different voting blocs</w:t>
+        <w:t xml:space="preserve"> implications of the underrepresent</w:t>
+      </w:r>
+      <w:r>
+        <w:rPr>
+          <w:rFonts w:ascii="Times New Roman" w:eastAsia="Times New Roman" w:hAnsi="Times New Roman" w:cs="Times New Roman"/>
+          <w:sz w:val="24"/>
+          <w:szCs w:val="24"/>
+        </w:rPr>
+        <w:t>ing different populations</w:t>
       </w:r>
       <w:r>
         <w:rPr>
@@ -5581,7 +5581,15 @@
           <w:sz w:val="24"/>
           <w:szCs w:val="24"/>
         </w:rPr>
-        <w:t xml:space="preserve"> potential paths for electoral reform</w:t>
+        <w:t xml:space="preserve"> potential paths </w:t>
+      </w:r>
+      <w:r>
+        <w:rPr>
+          <w:rFonts w:ascii="Times New Roman" w:eastAsia="Times New Roman" w:hAnsi="Times New Roman" w:cs="Times New Roman"/>
+          <w:sz w:val="24"/>
+          <w:szCs w:val="24"/>
+        </w:rPr>
+        <w:t>to improve aggregative representation of voters</w:t>
       </w:r>
       <w:r>
         <w:rPr>
@@ -5692,7 +5700,55 @@
           <w:sz w:val="24"/>
           <w:szCs w:val="24"/>
         </w:rPr>
-        <w:t xml:space="preserve">Log-transforming the variables helps to linearize a relationship, reduce the spread of residuals, and normalize the distribution of a variable. The Black percentage of the voting-age population is highly skewed, so I took the natural log of the variable before running the regressions. Because proportions have an upper bound of 1 and are negative after taking the natural log, I used the Black percentage of the VAP for the National Approach instead. This transformation helped to reduce skewness in the distribution of the Black percentage of the VAP and create a distribution more suitable for linear regression. </w:t>
+        <w:t>Log-transforming</w:t>
+      </w:r>
+      <w:r>
+        <w:rPr>
+          <w:rFonts w:ascii="Times New Roman" w:eastAsia="Times New Roman" w:hAnsi="Times New Roman" w:cs="Times New Roman"/>
+          <w:sz w:val="24"/>
+          <w:szCs w:val="24"/>
+        </w:rPr>
+        <w:t xml:space="preserve"> a</w:t>
+      </w:r>
+      <w:r>
+        <w:rPr>
+          <w:rFonts w:ascii="Times New Roman" w:eastAsia="Times New Roman" w:hAnsi="Times New Roman" w:cs="Times New Roman"/>
+          <w:sz w:val="24"/>
+          <w:szCs w:val="24"/>
+        </w:rPr>
+        <w:t xml:space="preserve"> variable helps to linearize a relationship, reduce the spread of residuals, and normalize </w:t>
+      </w:r>
+      <w:r>
+        <w:rPr>
+          <w:rFonts w:ascii="Times New Roman" w:eastAsia="Times New Roman" w:hAnsi="Times New Roman" w:cs="Times New Roman"/>
+          <w:sz w:val="24"/>
+          <w:szCs w:val="24"/>
+        </w:rPr>
+        <w:t>its distribution</w:t>
+      </w:r>
+      <w:r>
+        <w:rPr>
+          <w:rFonts w:ascii="Times New Roman" w:eastAsia="Times New Roman" w:hAnsi="Times New Roman" w:cs="Times New Roman"/>
+          <w:sz w:val="24"/>
+          <w:szCs w:val="24"/>
+        </w:rPr>
+        <w:t xml:space="preserve">. The Black percentage of the voting-age population is highly skewed, so I took the natural log of the variable before running the regressions. Because proportions have an upper bound of 1 and are negative after taking the natural log, I used the Black percentage of the VAP </w:t>
+      </w:r>
+      <w:r>
+        <w:rPr>
+          <w:rFonts w:ascii="Times New Roman" w:eastAsia="Times New Roman" w:hAnsi="Times New Roman" w:cs="Times New Roman"/>
+          <w:sz w:val="24"/>
+          <w:szCs w:val="24"/>
+        </w:rPr>
+        <w:t>instead of the proportion of the VAP</w:t>
+      </w:r>
+      <w:r>
+        <w:rPr>
+          <w:rFonts w:ascii="Times New Roman" w:eastAsia="Times New Roman" w:hAnsi="Times New Roman" w:cs="Times New Roman"/>
+          <w:sz w:val="24"/>
+          <w:szCs w:val="24"/>
+        </w:rPr>
+        <w:t xml:space="preserve">. This transformation helped to reduce skewness in the distribution of the Black percentage of the VAP and create a distribution more suitable for linear regression. </w:t>
       </w:r>
     </w:p>
     <w:p>
@@ -9504,11 +9560,9 @@
         </w:tc>
       </w:tr>
     </w:tbl>
-    <w:p/>
     <w:p>
       <w:pPr>
         <w:spacing w:line="480" w:lineRule="auto"/>
-        <w:jc w:val="center"/>
         <w:rPr>
           <w:rFonts w:ascii="Times New Roman" w:eastAsia="Times New Roman" w:hAnsi="Times New Roman" w:cs="Times New Roman"/>
           <w:b/>
@@ -9566,7 +9620,39 @@
           <w:szCs w:val="24"/>
         </w:rPr>
         <w:lastRenderedPageBreak/>
-        <w:t>have fewer electoral votes per million, resulting in the underrepresentation of Black voters in the Electoral College. However, this must be interpreted with caution. Population growth in general will lead to fewer electoral votes per million across all states, hence the significant negative coefficient for the year. The second regression, which includes fixed effects for the state, has an insignificant coefficient for the Black percentage of the VAP, indicating that having an increased Black percentage of the VAP is not associated with a decrease in electoral power within the same state. A significant coefficient in this regression would give grounds for a causal argument, but the Limitations section clearly states that this paper does not seek to make a causal claim. Within a single state, having an increased Black share of the voting-age population does not cause the electoral votes per million to decrease. Rather, as previously stated, the underlying relationship has to do with the states themselves. Any relationship between Black voters and the Electoral College has to do with the distribution of Black voters across states.</w:t>
+        <w:t xml:space="preserve">have fewer electoral votes per million, resulting in the underrepresentation of Black voters in the Electoral College. However, this must be interpreted with caution. Population growth in general will lead to fewer electoral votes per million across all states, hence the significant negative coefficient for the year. The second regression, which includes fixed effects for the state, has an insignificant coefficient for the Black percentage of the VAP, indicating that having an increased Black percentage of the VAP is not associated with a decrease in electoral power within the same state. A significant coefficient in this regression would </w:t>
+      </w:r>
+      <w:r>
+        <w:rPr>
+          <w:rFonts w:ascii="Times New Roman" w:eastAsia="Times New Roman" w:hAnsi="Times New Roman" w:cs="Times New Roman"/>
+          <w:sz w:val="24"/>
+          <w:szCs w:val="24"/>
+        </w:rPr>
+        <w:t>provide evidence</w:t>
+      </w:r>
+      <w:r>
+        <w:rPr>
+          <w:rFonts w:ascii="Times New Roman" w:eastAsia="Times New Roman" w:hAnsi="Times New Roman" w:cs="Times New Roman"/>
+          <w:sz w:val="24"/>
+          <w:szCs w:val="24"/>
+        </w:rPr>
+        <w:t xml:space="preserve"> for a causal argument, but the Limitations section clearly states that this paper does not seek to make a causal claim. Within a single state, having an increased Black share of the voting-age population does not cause the electoral votes per million to decrease. Rather, as previously stated, the underlying relationship has to do with the states themselves</w:t>
+      </w:r>
+      <w:r>
+        <w:rPr>
+          <w:rFonts w:ascii="Times New Roman" w:eastAsia="Times New Roman" w:hAnsi="Times New Roman" w:cs="Times New Roman"/>
+          <w:sz w:val="24"/>
+          <w:szCs w:val="24"/>
+        </w:rPr>
+        <w:t xml:space="preserve"> rather than a change in the Black share of the VAP</w:t>
+      </w:r>
+      <w:r>
+        <w:rPr>
+          <w:rFonts w:ascii="Times New Roman" w:eastAsia="Times New Roman" w:hAnsi="Times New Roman" w:cs="Times New Roman"/>
+          <w:sz w:val="24"/>
+          <w:szCs w:val="24"/>
+        </w:rPr>
+        <w:t>. Any relationship between Black voters and the Electoral College has to do with the distribution of Black voters across states.</w:t>
       </w:r>
     </w:p>
     <w:tbl>
@@ -10530,6 +10616,7 @@
               <w:rPr>
                 <w:rFonts w:ascii="Times New Roman" w:eastAsia="Times New Roman" w:hAnsi="Times New Roman" w:cs="Times New Roman"/>
               </w:rPr>
+              <w:lastRenderedPageBreak/>
               <w:t>State fixed effects</w:t>
             </w:r>
           </w:p>
@@ -10594,7 +10681,6 @@
               <w:rPr>
                 <w:rFonts w:ascii="Times New Roman" w:eastAsia="Times New Roman" w:hAnsi="Times New Roman" w:cs="Times New Roman"/>
               </w:rPr>
-              <w:lastRenderedPageBreak/>
               <w:t>Observations</w:t>
             </w:r>
           </w:p>
@@ -10957,7 +11043,71 @@
           <w:sz w:val="24"/>
           <w:szCs w:val="24"/>
         </w:rPr>
-        <w:t xml:space="preserve">The output from a paired t-test in R only prints the average difference of -0.562 and does not show the difference within each pair. The below table displays the year difference in percentages, under the original definition of a battleground state as one with a two-party vote margin within 5% points. Each year has a very small difference in the Black percentage, and the sign changes approximately every two years. This closer look at the data further bolsters the conclusion of no clear over or underrepresentation of Black voters within battleground states. </w:t>
+        <w:t>The output from a paired t-test in R only prints the average difference of -0.562 and does not show the difference within each pair. The below table displays the</w:t>
+      </w:r>
+      <w:r>
+        <w:rPr>
+          <w:rFonts w:ascii="Times New Roman" w:eastAsia="Times New Roman" w:hAnsi="Times New Roman" w:cs="Times New Roman"/>
+          <w:sz w:val="24"/>
+          <w:szCs w:val="24"/>
+        </w:rPr>
+        <w:t xml:space="preserve"> </w:t>
+      </w:r>
+      <w:r>
+        <w:rPr>
+          <w:rFonts w:ascii="Times New Roman" w:eastAsia="Times New Roman" w:hAnsi="Times New Roman" w:cs="Times New Roman"/>
+          <w:sz w:val="24"/>
+          <w:szCs w:val="24"/>
+        </w:rPr>
+        <w:t>difference in percentages</w:t>
+      </w:r>
+      <w:r>
+        <w:rPr>
+          <w:rFonts w:ascii="Times New Roman" w:eastAsia="Times New Roman" w:hAnsi="Times New Roman" w:cs="Times New Roman"/>
+          <w:sz w:val="24"/>
+          <w:szCs w:val="24"/>
+        </w:rPr>
+        <w:t xml:space="preserve"> for each year. This table uses</w:t>
+      </w:r>
+      <w:r>
+        <w:rPr>
+          <w:rFonts w:ascii="Times New Roman" w:eastAsia="Times New Roman" w:hAnsi="Times New Roman" w:cs="Times New Roman"/>
+          <w:sz w:val="24"/>
+          <w:szCs w:val="24"/>
+        </w:rPr>
+        <w:t xml:space="preserve"> the definition of a battleground state</w:t>
+      </w:r>
+      <w:r>
+        <w:rPr>
+          <w:rFonts w:ascii="Times New Roman" w:eastAsia="Times New Roman" w:hAnsi="Times New Roman" w:cs="Times New Roman"/>
+          <w:sz w:val="24"/>
+          <w:szCs w:val="24"/>
+        </w:rPr>
+        <w:t xml:space="preserve"> </w:t>
+      </w:r>
+      <w:r>
+        <w:rPr>
+          <w:rFonts w:ascii="Times New Roman" w:eastAsia="Times New Roman" w:hAnsi="Times New Roman" w:cs="Times New Roman"/>
+          <w:sz w:val="24"/>
+          <w:szCs w:val="24"/>
+        </w:rPr>
+        <w:t xml:space="preserve">as </w:t>
+      </w:r>
+      <w:r>
+        <w:rPr>
+          <w:rFonts w:ascii="Times New Roman" w:eastAsia="Times New Roman" w:hAnsi="Times New Roman" w:cs="Times New Roman"/>
+          <w:sz w:val="24"/>
+          <w:szCs w:val="24"/>
+        </w:rPr>
+        <w:t>a state</w:t>
+      </w:r>
+      <w:r>
+        <w:rPr>
+          <w:rFonts w:ascii="Times New Roman" w:eastAsia="Times New Roman" w:hAnsi="Times New Roman" w:cs="Times New Roman"/>
+          <w:sz w:val="24"/>
+          <w:szCs w:val="24"/>
+        </w:rPr>
+        <w:t xml:space="preserve"> with a two-party vote margin within 5% points. Each year has a very small difference in the Black percentage, and the sign changes approximately every two years. This closer look at the data further bolsters the conclusion of no clear over or underrepresentation of Black voters within battleground states. </w:t>
       </w:r>
     </w:p>
     <w:tbl>
@@ -12296,25 +12446,23 @@
           <w:szCs w:val="24"/>
         </w:rPr>
         <w:lastRenderedPageBreak/>
-        <w:t xml:space="preserve">Varying definitions of “battleground” could yield different results. The main analysis classified any state with a two-party popular vote margin of less than 5% as a battleground state. To make this analysis as transparent as possible, I ran multiple tests with different definitions of “battleground” to examine how that impacts the results. Below we see that setting larger margins as the classification cutoff yields smaller p-values and more positive differences. However, the p-value never drops to a 0.05 significance level. The closest result to a significant outcome comes at the 30% threshold, but no battleground state reasonably has an election with a </w:t>
-      </w:r>
-      <w:proofErr w:type="gramStart"/>
-      <w:r>
-        <w:rPr>
-          <w:rFonts w:ascii="Times New Roman" w:eastAsia="Times New Roman" w:hAnsi="Times New Roman" w:cs="Times New Roman"/>
-          <w:sz w:val="24"/>
-          <w:szCs w:val="24"/>
-        </w:rPr>
-        <w:t>30 point</w:t>
-      </w:r>
-      <w:proofErr w:type="gramEnd"/>
-      <w:r>
-        <w:rPr>
-          <w:rFonts w:ascii="Times New Roman" w:eastAsia="Times New Roman" w:hAnsi="Times New Roman" w:cs="Times New Roman"/>
-          <w:sz w:val="24"/>
-          <w:szCs w:val="24"/>
-        </w:rPr>
-        <w:t xml:space="preserve"> margin. This analysis reveals that while battleground states do generally have larger Black shares of the VAP than non-battleground states, the difference is not significant enough to conclude that battleground states grant overrepresentation to Black voters.</w:t>
+        <w:t>Varying definitions of “battleground” could yield different results. The main analysis classified any state with a two-party popular vote margin of less than 5% as a battleground state. To make this analysis as transparent as possible, I ran multiple tests with different definitions of “battleground” to examine how that impacts the results. Below we see that setting larger margins as the classification cutoff yields smaller p-values and more positive differences. However, the p-value never drops to a 0.05 significance level. The closest result to a significant outcome comes at the 30% threshold, but no battleground state reasonably has an election with a 30</w:t>
+      </w:r>
+      <w:r>
+        <w:rPr>
+          <w:rFonts w:ascii="Times New Roman" w:eastAsia="Times New Roman" w:hAnsi="Times New Roman" w:cs="Times New Roman"/>
+          <w:sz w:val="24"/>
+          <w:szCs w:val="24"/>
+        </w:rPr>
+        <w:t>-</w:t>
+      </w:r>
+      <w:r>
+        <w:rPr>
+          <w:rFonts w:ascii="Times New Roman" w:eastAsia="Times New Roman" w:hAnsi="Times New Roman" w:cs="Times New Roman"/>
+          <w:sz w:val="24"/>
+          <w:szCs w:val="24"/>
+        </w:rPr>
+        <w:t>point margin. This analysis reveals that while battleground states do generally have larger Black shares of the VAP than non-battleground states, the difference is not significant enough to conclude that battleground states grant overrepresentation to Black voters.</w:t>
       </w:r>
     </w:p>
     <w:tbl>

</xml_diff>

<commit_message>
did another read-through and edit... would like to do some more work on the conclusion
</commit_message>
<xml_diff>
--- a/final_report.docx
+++ b/final_report.docx
@@ -274,7 +274,57 @@
           <w:sz w:val="24"/>
           <w:szCs w:val="24"/>
         </w:rPr>
-        <w:t xml:space="preserve">, 2009). Assuming that Black voters support candidates that best represent their descriptive and substantive interests, consistent election losses would hinder the representation of their interests. The previously described study examines the Black vote in the context of election results, but it does not consider the weight of the Black vote in determining those outcomes. This analysis aims to fill that gap. Previous research on congressional districts found that dividing minority voters equally across districts generally maximizes substantive representation (Cameron et al., 1996). If ballots cast by Black voters have less weight than ballots cast by non-Black voters, then underrepresentation in voting would also have downstream consequences on Black voters’ substantive representation--and possibly descriptive representation--in the presidency. Considering the nation’s long history of voter suppression and </w:t>
+        <w:t xml:space="preserve">, 2009). Assuming that Black voters support candidates that best represent their descriptive and substantive interests, consistent election losses would hinder the representation of their interests. The previously described study examines the Black vote in the context of election results, but it does not consider the weight of the Black vote in determining those outcomes. This analysis aims to fill that gap. Previous research on congressional districts found that dividing minority voters equally across districts generally maximizes substantive representation (Cameron et al., 1996). </w:t>
+      </w:r>
+      <w:r>
+        <w:rPr>
+          <w:rFonts w:ascii="Times New Roman" w:eastAsia="Times New Roman" w:hAnsi="Times New Roman" w:cs="Times New Roman"/>
+          <w:sz w:val="24"/>
+          <w:szCs w:val="24"/>
+        </w:rPr>
+        <w:t xml:space="preserve">This finding solidifies the connection between minority voters and substantive representation. </w:t>
+      </w:r>
+      <w:r>
+        <w:rPr>
+          <w:rFonts w:ascii="Times New Roman" w:eastAsia="Times New Roman" w:hAnsi="Times New Roman" w:cs="Times New Roman"/>
+          <w:sz w:val="24"/>
+          <w:szCs w:val="24"/>
+        </w:rPr>
+        <w:t xml:space="preserve">If ballots cast by Black voters </w:t>
+      </w:r>
+      <w:r>
+        <w:rPr>
+          <w:rFonts w:ascii="Times New Roman" w:eastAsia="Times New Roman" w:hAnsi="Times New Roman" w:cs="Times New Roman"/>
+          <w:sz w:val="24"/>
+          <w:szCs w:val="24"/>
+        </w:rPr>
+        <w:t xml:space="preserve">in the presidential </w:t>
+      </w:r>
+      <w:proofErr w:type="spellStart"/>
+      <w:r>
+        <w:rPr>
+          <w:rFonts w:ascii="Times New Roman" w:eastAsia="Times New Roman" w:hAnsi="Times New Roman" w:cs="Times New Roman"/>
+          <w:sz w:val="24"/>
+          <w:szCs w:val="24"/>
+        </w:rPr>
+        <w:t>electoin</w:t>
+      </w:r>
+      <w:proofErr w:type="spellEnd"/>
+      <w:r>
+        <w:rPr>
+          <w:rFonts w:ascii="Times New Roman" w:eastAsia="Times New Roman" w:hAnsi="Times New Roman" w:cs="Times New Roman"/>
+          <w:sz w:val="24"/>
+          <w:szCs w:val="24"/>
+        </w:rPr>
+        <w:t xml:space="preserve"> </w:t>
+      </w:r>
+      <w:r>
+        <w:rPr>
+          <w:rFonts w:ascii="Times New Roman" w:eastAsia="Times New Roman" w:hAnsi="Times New Roman" w:cs="Times New Roman"/>
+          <w:sz w:val="24"/>
+          <w:szCs w:val="24"/>
+        </w:rPr>
+        <w:t xml:space="preserve">have less weight than ballots cast by non-Black voters, then underrepresentation in voting would also have downstream consequences on Black voters’ substantive representation--and possibly </w:t>
       </w:r>
       <w:r>
         <w:rPr>
@@ -283,7 +333,7 @@
           <w:szCs w:val="24"/>
         </w:rPr>
         <w:lastRenderedPageBreak/>
-        <w:t>poor representation of Black Americans, the continued misrepresentation of Black voters through the Electoral College would exacerbate the historical patterns of underrepresentation. These compounding effects highlight the importance of assessing whether or not the Electoral College offers proportional representation for Black voters, both nationwide and within the battleground states.</w:t>
+        <w:t>descriptive representation--in the presidency. Considering the nation’s long history of voter suppression and poor representation of Black Americans, the continued misrepresentation of Black voters through the Electoral College would exacerbate the historical patterns of underrepresentation. These compounding effects highlight the importance of assessing whether or not the Electoral College offers proportional representation for Black voters, both nationwide and within the battleground states.</w:t>
       </w:r>
     </w:p>
     <w:p>
@@ -324,7 +374,87 @@
           <w:sz w:val="24"/>
           <w:szCs w:val="24"/>
         </w:rPr>
-        <w:t xml:space="preserve">The first approach to assess the research question compares the electoral votes per capita for all Black voters to the electoral votes per capita of non-Black voters. Examining electoral votes per capita gauges if all voters have an equal voice, as they would in a national popular vote. Previous research has explored the relationship between electoral votes per capita and a state’s population of White voters in presidential elections from 2000 to 2020. However, not all non-White individuals are Black. Due to the unique struggle of Black voters throughout American history, this analysis will focus on Black voters relative to non-Black voters. The previous research on White voters found that the Electoral College consistently awarded more votes per capita to states with Whiter populations and more racially conservative attitudes (Blake, 2019). </w:t>
+        <w:t xml:space="preserve">The first approach to assess the research question compares the electoral votes per capita for all Black voters to the electoral votes per capita of non-Black voters. Examining electoral votes per capita gauges if all voters have an equal voice, as they would in a national popular vote. Previous </w:t>
+      </w:r>
+      <w:r>
+        <w:rPr>
+          <w:rFonts w:ascii="Times New Roman" w:eastAsia="Times New Roman" w:hAnsi="Times New Roman" w:cs="Times New Roman"/>
+          <w:sz w:val="24"/>
+          <w:szCs w:val="24"/>
+        </w:rPr>
+        <w:t>work</w:t>
+      </w:r>
+      <w:r>
+        <w:rPr>
+          <w:rFonts w:ascii="Times New Roman" w:eastAsia="Times New Roman" w:hAnsi="Times New Roman" w:cs="Times New Roman"/>
+          <w:sz w:val="24"/>
+          <w:szCs w:val="24"/>
+        </w:rPr>
+        <w:t xml:space="preserve"> has explored the relationship between electoral votes per capita and a state’s population of White voters in presidential elections from 2000 to 2020. </w:t>
+      </w:r>
+      <w:r>
+        <w:rPr>
+          <w:rFonts w:ascii="Times New Roman" w:eastAsia="Times New Roman" w:hAnsi="Times New Roman" w:cs="Times New Roman"/>
+          <w:sz w:val="24"/>
+          <w:szCs w:val="24"/>
+        </w:rPr>
+        <w:t xml:space="preserve">The </w:t>
+      </w:r>
+      <w:r>
+        <w:rPr>
+          <w:rFonts w:ascii="Times New Roman" w:eastAsia="Times New Roman" w:hAnsi="Times New Roman" w:cs="Times New Roman"/>
+          <w:sz w:val="24"/>
+          <w:szCs w:val="24"/>
+        </w:rPr>
+        <w:t>study</w:t>
+      </w:r>
+      <w:r>
+        <w:rPr>
+          <w:rFonts w:ascii="Times New Roman" w:eastAsia="Times New Roman" w:hAnsi="Times New Roman" w:cs="Times New Roman"/>
+          <w:sz w:val="24"/>
+          <w:szCs w:val="24"/>
+        </w:rPr>
+        <w:t xml:space="preserve"> found that the Electoral College consistently awarded more votes per capita to states with Whiter populations and more racially conservative attitudes (Blake, 2019). </w:t>
+      </w:r>
+      <w:r>
+        <w:rPr>
+          <w:rFonts w:ascii="Times New Roman" w:eastAsia="Times New Roman" w:hAnsi="Times New Roman" w:cs="Times New Roman"/>
+          <w:sz w:val="24"/>
+          <w:szCs w:val="24"/>
+        </w:rPr>
+        <w:t>The previous research</w:t>
+      </w:r>
+      <w:r>
+        <w:rPr>
+          <w:rFonts w:ascii="Times New Roman" w:eastAsia="Times New Roman" w:hAnsi="Times New Roman" w:cs="Times New Roman"/>
+          <w:sz w:val="24"/>
+          <w:szCs w:val="24"/>
+        </w:rPr>
+        <w:t xml:space="preserve"> focused on White versus non-White voters</w:t>
+      </w:r>
+      <w:r>
+        <w:rPr>
+          <w:rFonts w:ascii="Times New Roman" w:eastAsia="Times New Roman" w:hAnsi="Times New Roman" w:cs="Times New Roman"/>
+          <w:sz w:val="24"/>
+          <w:szCs w:val="24"/>
+        </w:rPr>
+        <w:t xml:space="preserve">, </w:t>
+      </w:r>
+      <w:r>
+        <w:rPr>
+          <w:rFonts w:ascii="Times New Roman" w:eastAsia="Times New Roman" w:hAnsi="Times New Roman" w:cs="Times New Roman"/>
+          <w:sz w:val="24"/>
+          <w:szCs w:val="24"/>
+        </w:rPr>
+        <w:t xml:space="preserve">but </w:t>
+      </w:r>
+      <w:r>
+        <w:rPr>
+          <w:rFonts w:ascii="Times New Roman" w:eastAsia="Times New Roman" w:hAnsi="Times New Roman" w:cs="Times New Roman"/>
+          <w:sz w:val="24"/>
+          <w:szCs w:val="24"/>
+        </w:rPr>
+        <w:t xml:space="preserve">not all non-White individuals are Black. Due to the unique struggle of Black voters throughout American history, this analysis will focus on Black voters relative to non-Black voters. </w:t>
       </w:r>
     </w:p>
     <w:p>
@@ -424,7 +554,23 @@
           <w:sz w:val="24"/>
           <w:szCs w:val="24"/>
         </w:rPr>
-        <w:t>Much narrower in scope than the National Approach, the Battleground Approach will focus on the winner-take-all nature of the Electoral College and its emphasis on battleground states. The winner-take-all system incentivizes candidates to strive for rail-thin margins across a wide range of states rather than seek out landslide victories in the most populous states. As a result, candidates often devote a disproportionate amount of attention to “battleground” states in an attempt to win over just enough voters. Since these states often determine election winners, a larger proportion of Black voters in battleground states relative to non-battleground states would imply that Black voters have a disproportionately large voice in deciding the election outcome.</w:t>
+        <w:t xml:space="preserve">Much narrower in scope than the National Approach, the Battleground Approach will focus on the winner-take-all nature of the Electoral College and its emphasis on battleground states. The winner-take-all system incentivizes candidates to strive for rail-thin margins across a wide range of states rather than seek out landslide victories in the most populous states. As a result, candidates often devote a disproportionate amount of attention to “battleground” states in an attempt to win over just enough voters. Since these states often determine election winners, a larger proportion of Black voters in battleground states relative to non-battleground states would imply that Black voters have a disproportionately </w:t>
+      </w:r>
+      <w:r>
+        <w:rPr>
+          <w:rFonts w:ascii="Times New Roman" w:eastAsia="Times New Roman" w:hAnsi="Times New Roman" w:cs="Times New Roman"/>
+          <w:sz w:val="24"/>
+          <w:szCs w:val="24"/>
+        </w:rPr>
+        <w:t>powerful</w:t>
+      </w:r>
+      <w:r>
+        <w:rPr>
+          <w:rFonts w:ascii="Times New Roman" w:eastAsia="Times New Roman" w:hAnsi="Times New Roman" w:cs="Times New Roman"/>
+          <w:sz w:val="24"/>
+          <w:szCs w:val="24"/>
+        </w:rPr>
+        <w:t xml:space="preserve"> voice in deciding the election outcome.</w:t>
       </w:r>
     </w:p>
     <w:p>
@@ -516,16 +662,8 @@
           <w:sz w:val="24"/>
           <w:szCs w:val="24"/>
         </w:rPr>
-        <w:t xml:space="preserve">Of course, not all Black voters vote for Democrats, which makes partisanship an imprecise gauge for the distribution of Black voters across key states. Fortunately, overall </w:t>
-      </w:r>
-      <w:r>
-        <w:rPr>
-          <w:rFonts w:ascii="Times New Roman" w:eastAsia="Times New Roman" w:hAnsi="Times New Roman" w:cs="Times New Roman"/>
-          <w:sz w:val="24"/>
-          <w:szCs w:val="24"/>
-        </w:rPr>
         <w:lastRenderedPageBreak/>
-        <w:t>population demographics seem to reinforce the notion that the distribution of voters across states does not disadvantage Black voters. If anything, a larger-than-average Black composition of the voting-age population in battleground states could lead to overrepresentation of Black voters in key states relative to the nation as a whole. While many rural states with a high number of electoral votes per capita tend to have overwhelmingly White populations, many of the recurring battleground states have a relatively large black population (U.S. Census Bureau, 2011). In fact, more than one-third of Black eligible voters reside in 2020 battleground states (Budiman, 2020).</w:t>
+        <w:t>Of course, not all Black voters vote for Democrats, which makes partisanship an imprecise gauge for the distribution of Black voters across key states. Fortunately, overall population demographics seem to reinforce the notion that the distribution of voters across states does not disadvantage Black voters. If anything, a larger-than-average Black composition of the voting-age population in battleground states could lead to overrepresentation of Black voters in key states relative to the nation as a whole. While many rural states with a high number of electoral votes per capita tend to have overwhelmingly White populations, many of the recurring battleground states have a relatively large black population (U.S. Census Bureau, 2011). In fact, more than one-third of Black eligible voters reside in 2020 battleground states (Budiman, 2020).</w:t>
       </w:r>
     </w:p>
     <w:p>
@@ -658,7 +796,7 @@
           <w:sz w:val="24"/>
           <w:szCs w:val="24"/>
         </w:rPr>
-        <w:t xml:space="preserve"> This quantitative method operationalizes representation in the Electoral College by determining if ballots cast in states with a higher share of Black voters carry less electoral weight relative to ballots from other states. An inverse relationship between the percentage of Black voters and electoral votes per million voters would provide evidence that Black voters face underrepresentation in the Electoral College system. In </w:t>
+        <w:t xml:space="preserve"> This quantitative method operationalizes representation in the Electoral College by determining if ballots cast in states with a higher share of Black voters carry less electoral weight relative to ballots from other states. An inverse </w:t>
       </w:r>
       <w:r>
         <w:rPr>
@@ -667,7 +805,7 @@
           <w:szCs w:val="24"/>
         </w:rPr>
         <w:lastRenderedPageBreak/>
-        <w:t>practice, I use a separate regression for each year to account for changes in population and electoral vote distribution. Within each regression, individual states served as the units of analysis.</w:t>
+        <w:t>relationship between the percentage of Black voters and electoral votes per million voters would provide evidence that Black voters face underrepresentation in the Electoral College system. In practice, I use a separate regression for each year to account for changes in population and electoral vote distribution. Within each regression, individual states served as the units of analysis.</w:t>
       </w:r>
       <w:r>
         <w:rPr>
@@ -722,7 +860,31 @@
           <w:sz w:val="24"/>
           <w:szCs w:val="24"/>
         </w:rPr>
-        <w:t>Instead, this analysis uses state-level estimates of the citizen voting-age population (VAP) by race and ethnicity, made available by the Census Bureau and compiled by IPUMS USA (Ruggles et al., 2021). Because the Census only tracked decennial estimates until 2000, I linearly interpolated</w:t>
+        <w:t xml:space="preserve">Instead, this analysis uses state-level estimates of the voting-age population (VAP) by race and ethnicity, made available by the Census Bureau and compiled by IPUMS USA (Ruggles et al., 2021). Because the Census only tracked decennial estimates until 2000, I </w:t>
+      </w:r>
+      <w:r>
+        <w:rPr>
+          <w:rFonts w:ascii="Times New Roman" w:eastAsia="Times New Roman" w:hAnsi="Times New Roman" w:cs="Times New Roman"/>
+          <w:sz w:val="24"/>
+          <w:szCs w:val="24"/>
+        </w:rPr>
+        <w:t xml:space="preserve">used </w:t>
+      </w:r>
+      <w:r>
+        <w:rPr>
+          <w:rFonts w:ascii="Times New Roman" w:eastAsia="Times New Roman" w:hAnsi="Times New Roman" w:cs="Times New Roman"/>
+          <w:sz w:val="24"/>
+          <w:szCs w:val="24"/>
+        </w:rPr>
+        <w:t>linear interpolat</w:t>
+      </w:r>
+      <w:r>
+        <w:rPr>
+          <w:rFonts w:ascii="Times New Roman" w:eastAsia="Times New Roman" w:hAnsi="Times New Roman" w:cs="Times New Roman"/>
+          <w:sz w:val="24"/>
+          <w:szCs w:val="24"/>
+        </w:rPr>
+        <w:t>ion</w:t>
       </w:r>
       <w:r>
         <w:rPr>
@@ -739,39 +901,143 @@
           <w:sz w:val="24"/>
           <w:szCs w:val="24"/>
         </w:rPr>
-        <w:t xml:space="preserve"> population total VAP and Black VAP counts for each non-Census year before the turn of the century, calculating the Black proportion of the VAP for each of these years. Then, I replaced the interpolated total VAP counts for years from 1980-2014 with the state-level total VAP data from the United States Elections Project (McDonald, n.d.). Unfortunately, the United States Elections Project did not have data with the state-level Black VAP, so I </w:t>
-      </w:r>
-      <w:r>
-        <w:rPr>
-          <w:rFonts w:ascii="Times New Roman" w:eastAsia="Times New Roman" w:hAnsi="Times New Roman" w:cs="Times New Roman"/>
-          <w:sz w:val="24"/>
-          <w:szCs w:val="24"/>
-        </w:rPr>
-        <w:t xml:space="preserve">applied </w:t>
-      </w:r>
-      <w:r>
-        <w:rPr>
-          <w:rFonts w:ascii="Times New Roman" w:eastAsia="Times New Roman" w:hAnsi="Times New Roman" w:cs="Times New Roman"/>
-          <w:sz w:val="24"/>
-          <w:szCs w:val="24"/>
-        </w:rPr>
-        <w:t xml:space="preserve">the interpolated Black proportions </w:t>
-      </w:r>
-      <w:r>
-        <w:rPr>
-          <w:rFonts w:ascii="Times New Roman" w:eastAsia="Times New Roman" w:hAnsi="Times New Roman" w:cs="Times New Roman"/>
-          <w:sz w:val="24"/>
-          <w:szCs w:val="24"/>
-        </w:rPr>
-        <w:t>to</w:t>
-      </w:r>
-      <w:r>
-        <w:rPr>
-          <w:rFonts w:ascii="Times New Roman" w:eastAsia="Times New Roman" w:hAnsi="Times New Roman" w:cs="Times New Roman"/>
-          <w:sz w:val="24"/>
-          <w:szCs w:val="24"/>
-        </w:rPr>
-        <w:t xml:space="preserve"> the total VAP data to recalculate the Black VAP estimates. In conjunction with this population data, data with electoral vote counts </w:t>
+        <w:t xml:space="preserve"> </w:t>
+      </w:r>
+      <w:r>
+        <w:rPr>
+          <w:rFonts w:ascii="Times New Roman" w:eastAsia="Times New Roman" w:hAnsi="Times New Roman" w:cs="Times New Roman"/>
+          <w:sz w:val="24"/>
+          <w:szCs w:val="24"/>
+        </w:rPr>
+        <w:t xml:space="preserve">to estimate the </w:t>
+      </w:r>
+      <w:r>
+        <w:rPr>
+          <w:rFonts w:ascii="Times New Roman" w:eastAsia="Times New Roman" w:hAnsi="Times New Roman" w:cs="Times New Roman"/>
+          <w:sz w:val="24"/>
+          <w:szCs w:val="24"/>
+        </w:rPr>
+        <w:t>total VAP and Black VAP counts for each non-Census year before the turn of the century</w:t>
+      </w:r>
+      <w:r>
+        <w:rPr>
+          <w:rFonts w:ascii="Times New Roman" w:eastAsia="Times New Roman" w:hAnsi="Times New Roman" w:cs="Times New Roman"/>
+          <w:sz w:val="24"/>
+          <w:szCs w:val="24"/>
+        </w:rPr>
+        <w:t>. Using these estimate</w:t>
+      </w:r>
+      <w:r>
+        <w:rPr>
+          <w:rFonts w:ascii="Times New Roman" w:eastAsia="Times New Roman" w:hAnsi="Times New Roman" w:cs="Times New Roman"/>
+          <w:sz w:val="24"/>
+          <w:szCs w:val="24"/>
+        </w:rPr>
+        <w:t>s</w:t>
+      </w:r>
+      <w:r>
+        <w:rPr>
+          <w:rFonts w:ascii="Times New Roman" w:eastAsia="Times New Roman" w:hAnsi="Times New Roman" w:cs="Times New Roman"/>
+          <w:sz w:val="24"/>
+          <w:szCs w:val="24"/>
+        </w:rPr>
+        <w:t xml:space="preserve">, I </w:t>
+      </w:r>
+      <w:r>
+        <w:rPr>
+          <w:rFonts w:ascii="Times New Roman" w:eastAsia="Times New Roman" w:hAnsi="Times New Roman" w:cs="Times New Roman"/>
+          <w:sz w:val="24"/>
+          <w:szCs w:val="24"/>
+        </w:rPr>
+        <w:t>calculat</w:t>
+      </w:r>
+      <w:r>
+        <w:rPr>
+          <w:rFonts w:ascii="Times New Roman" w:eastAsia="Times New Roman" w:hAnsi="Times New Roman" w:cs="Times New Roman"/>
+          <w:sz w:val="24"/>
+          <w:szCs w:val="24"/>
+        </w:rPr>
+        <w:t>ed</w:t>
+      </w:r>
+      <w:r>
+        <w:rPr>
+          <w:rFonts w:ascii="Times New Roman" w:eastAsia="Times New Roman" w:hAnsi="Times New Roman" w:cs="Times New Roman"/>
+          <w:sz w:val="24"/>
+          <w:szCs w:val="24"/>
+        </w:rPr>
+        <w:t xml:space="preserve"> the Black proportion of the VAP for each of these years. Then, I replaced the interpolated total VAP counts for years from 1980-2014 with the state-level total VAP data from the United States Elections Project (McDonald, n.d.). Unfortunately, the</w:t>
+      </w:r>
+      <w:r>
+        <w:rPr>
+          <w:rFonts w:ascii="Times New Roman" w:eastAsia="Times New Roman" w:hAnsi="Times New Roman" w:cs="Times New Roman"/>
+          <w:sz w:val="24"/>
+          <w:szCs w:val="24"/>
+        </w:rPr>
+        <w:t xml:space="preserve"> data from the</w:t>
+      </w:r>
+      <w:r>
+        <w:rPr>
+          <w:rFonts w:ascii="Times New Roman" w:eastAsia="Times New Roman" w:hAnsi="Times New Roman" w:cs="Times New Roman"/>
+          <w:sz w:val="24"/>
+          <w:szCs w:val="24"/>
+        </w:rPr>
+        <w:t xml:space="preserve"> United States Elections Project did not have the </w:t>
+      </w:r>
+      <w:r>
+        <w:rPr>
+          <w:rFonts w:ascii="Times New Roman" w:eastAsia="Times New Roman" w:hAnsi="Times New Roman" w:cs="Times New Roman"/>
+          <w:sz w:val="24"/>
+          <w:szCs w:val="24"/>
+        </w:rPr>
+        <w:t xml:space="preserve">racial breakdown of the </w:t>
+      </w:r>
+      <w:r>
+        <w:rPr>
+          <w:rFonts w:ascii="Times New Roman" w:eastAsia="Times New Roman" w:hAnsi="Times New Roman" w:cs="Times New Roman"/>
+          <w:sz w:val="24"/>
+          <w:szCs w:val="24"/>
+        </w:rPr>
+        <w:t xml:space="preserve">state-level VAP, so I </w:t>
+      </w:r>
+      <w:r>
+        <w:rPr>
+          <w:rFonts w:ascii="Times New Roman" w:eastAsia="Times New Roman" w:hAnsi="Times New Roman" w:cs="Times New Roman"/>
+          <w:sz w:val="24"/>
+          <w:szCs w:val="24"/>
+        </w:rPr>
+        <w:t>rescaled</w:t>
+      </w:r>
+      <w:r>
+        <w:rPr>
+          <w:rFonts w:ascii="Times New Roman" w:eastAsia="Times New Roman" w:hAnsi="Times New Roman" w:cs="Times New Roman"/>
+          <w:sz w:val="24"/>
+          <w:szCs w:val="24"/>
+        </w:rPr>
+        <w:t xml:space="preserve"> the Black VAP estimates </w:t>
+      </w:r>
+      <w:r>
+        <w:rPr>
+          <w:rFonts w:ascii="Times New Roman" w:eastAsia="Times New Roman" w:hAnsi="Times New Roman" w:cs="Times New Roman"/>
+          <w:sz w:val="24"/>
+          <w:szCs w:val="24"/>
+        </w:rPr>
+        <w:t>by applying</w:t>
+      </w:r>
+      <w:r>
+        <w:rPr>
+          <w:rFonts w:ascii="Times New Roman" w:eastAsia="Times New Roman" w:hAnsi="Times New Roman" w:cs="Times New Roman"/>
+          <w:sz w:val="24"/>
+          <w:szCs w:val="24"/>
+        </w:rPr>
+        <w:t xml:space="preserve"> the </w:t>
+      </w:r>
+      <w:r>
+        <w:rPr>
+          <w:rFonts w:ascii="Times New Roman" w:eastAsia="Times New Roman" w:hAnsi="Times New Roman" w:cs="Times New Roman"/>
+          <w:sz w:val="24"/>
+          <w:szCs w:val="24"/>
+        </w:rPr>
+        <w:t xml:space="preserve">Black </w:t>
       </w:r>
       <w:r>
         <w:rPr>
@@ -780,23 +1046,95 @@
           <w:szCs w:val="24"/>
         </w:rPr>
         <w:lastRenderedPageBreak/>
-        <w:t>aid</w:t>
-      </w:r>
-      <w:r>
-        <w:rPr>
-          <w:rFonts w:ascii="Times New Roman" w:eastAsia="Times New Roman" w:hAnsi="Times New Roman" w:cs="Times New Roman"/>
-          <w:sz w:val="24"/>
-          <w:szCs w:val="24"/>
-        </w:rPr>
-        <w:t>ed</w:t>
-      </w:r>
-      <w:r>
-        <w:rPr>
-          <w:rFonts w:ascii="Times New Roman" w:eastAsia="Times New Roman" w:hAnsi="Times New Roman" w:cs="Times New Roman"/>
-          <w:sz w:val="24"/>
-          <w:szCs w:val="24"/>
-        </w:rPr>
-        <w:t xml:space="preserve"> in the calculation of each state’s electoral votes per million voters (Office of the Federal Register, 2019). </w:t>
+        <w:t>proportions from the interpolated data</w:t>
+      </w:r>
+      <w:r>
+        <w:rPr>
+          <w:rFonts w:ascii="Times New Roman" w:eastAsia="Times New Roman" w:hAnsi="Times New Roman" w:cs="Times New Roman"/>
+          <w:sz w:val="24"/>
+          <w:szCs w:val="24"/>
+        </w:rPr>
+        <w:t xml:space="preserve"> to the </w:t>
+      </w:r>
+      <w:r>
+        <w:rPr>
+          <w:rFonts w:ascii="Times New Roman" w:eastAsia="Times New Roman" w:hAnsi="Times New Roman" w:cs="Times New Roman"/>
+          <w:sz w:val="24"/>
+          <w:szCs w:val="24"/>
+        </w:rPr>
+        <w:t xml:space="preserve">official VAP </w:t>
+      </w:r>
+      <w:r>
+        <w:rPr>
+          <w:rFonts w:ascii="Times New Roman" w:eastAsia="Times New Roman" w:hAnsi="Times New Roman" w:cs="Times New Roman"/>
+          <w:sz w:val="24"/>
+          <w:szCs w:val="24"/>
+        </w:rPr>
+        <w:t>data</w:t>
+      </w:r>
+      <w:r>
+        <w:rPr>
+          <w:rFonts w:ascii="Times New Roman" w:eastAsia="Times New Roman" w:hAnsi="Times New Roman" w:cs="Times New Roman"/>
+          <w:sz w:val="24"/>
+          <w:szCs w:val="24"/>
+        </w:rPr>
+        <w:t>.</w:t>
+      </w:r>
+      <w:r>
+        <w:rPr>
+          <w:rFonts w:ascii="Times New Roman" w:eastAsia="Times New Roman" w:hAnsi="Times New Roman" w:cs="Times New Roman"/>
+          <w:sz w:val="24"/>
+          <w:szCs w:val="24"/>
+        </w:rPr>
+        <w:t xml:space="preserve"> In conjunction with this population data, </w:t>
+      </w:r>
+      <w:r>
+        <w:rPr>
+          <w:rFonts w:ascii="Times New Roman" w:eastAsia="Times New Roman" w:hAnsi="Times New Roman" w:cs="Times New Roman"/>
+          <w:sz w:val="24"/>
+          <w:szCs w:val="24"/>
+        </w:rPr>
+        <w:t xml:space="preserve">I used </w:t>
+      </w:r>
+      <w:r>
+        <w:rPr>
+          <w:rFonts w:ascii="Times New Roman" w:eastAsia="Times New Roman" w:hAnsi="Times New Roman" w:cs="Times New Roman"/>
+          <w:sz w:val="24"/>
+          <w:szCs w:val="24"/>
+        </w:rPr>
+        <w:t xml:space="preserve">data with electoral vote counts </w:t>
+      </w:r>
+      <w:r>
+        <w:rPr>
+          <w:rFonts w:ascii="Times New Roman" w:eastAsia="Times New Roman" w:hAnsi="Times New Roman" w:cs="Times New Roman"/>
+          <w:sz w:val="24"/>
+          <w:szCs w:val="24"/>
+        </w:rPr>
+        <w:t>to calculate</w:t>
+      </w:r>
+      <w:r>
+        <w:rPr>
+          <w:rFonts w:ascii="Times New Roman" w:eastAsia="Times New Roman" w:hAnsi="Times New Roman" w:cs="Times New Roman"/>
+          <w:sz w:val="24"/>
+          <w:szCs w:val="24"/>
+        </w:rPr>
+        <w:t xml:space="preserve"> each state’s electoral votes per million</w:t>
+      </w:r>
+      <w:r>
+        <w:rPr>
+          <w:rFonts w:ascii="Times New Roman" w:eastAsia="Times New Roman" w:hAnsi="Times New Roman" w:cs="Times New Roman"/>
+          <w:sz w:val="24"/>
+          <w:szCs w:val="24"/>
+        </w:rPr>
+        <w:t xml:space="preserve"> </w:t>
+      </w:r>
+      <w:r>
+        <w:rPr>
+          <w:rFonts w:ascii="Times New Roman" w:eastAsia="Times New Roman" w:hAnsi="Times New Roman" w:cs="Times New Roman"/>
+          <w:sz w:val="24"/>
+          <w:szCs w:val="24"/>
+        </w:rPr>
+        <w:t xml:space="preserve">(Office of the Federal Register, 2019). </w:t>
       </w:r>
     </w:p>
     <w:p>
@@ -839,7 +1177,25 @@
           <w:sz w:val="24"/>
           <w:szCs w:val="24"/>
         </w:rPr>
-        <w:t xml:space="preserve">An alternative approach to the research question takes advantage of the “battleground states” resulting from the winner-take-all system and tests if Black voters comprise a greater share of the electorate in these crucial states. To begin this analysis, I treat all battleground states in a given year as a single unit and all of the non-battleground states within that same year as a single unit. Then, I sum the Black VAP and overall VAP across the states in each group and take the Black proportion of the VAP for the two categories within that election year. Summing all of the populations together within each category yields proportions weighted by population size. Because the Electoral College assigns more votes to states with larger populations, a weighted proportion of the Black VAP best suits this analysis of Black representation in the Electoral College. While the Battleground Method does not directly account for electoral votes, the relative state-level population sizes serve as a proxy for electoral power. After aggregating the data for the two categories, I perform a paired t-test to assess my hypothesis that battleground states have a greater Black proportion of the VAP than non-battleground states. </w:t>
+        <w:t xml:space="preserve">An alternative approach to the research question takes advantage of the </w:t>
+      </w:r>
+      <w:r>
+        <w:rPr>
+          <w:rFonts w:ascii="Times New Roman" w:eastAsia="Times New Roman" w:hAnsi="Times New Roman" w:cs="Times New Roman"/>
+          <w:i/>
+          <w:iCs/>
+          <w:sz w:val="24"/>
+          <w:szCs w:val="24"/>
+        </w:rPr>
+        <w:t xml:space="preserve">battleground states </w:t>
+      </w:r>
+      <w:r>
+        <w:rPr>
+          <w:rFonts w:ascii="Times New Roman" w:eastAsia="Times New Roman" w:hAnsi="Times New Roman" w:cs="Times New Roman"/>
+          <w:sz w:val="24"/>
+          <w:szCs w:val="24"/>
+        </w:rPr>
+        <w:t xml:space="preserve">resulting from the winner-take-all system and tests if Black voters comprise a greater share of the electorate in these crucial states. To begin this analysis, I treat all battleground states in a given year as a single unit and all of the non-battleground states within that same year as a single unit. Then, I sum the Black VAP and overall VAP across the states in each group and take the Black proportion of the VAP for the two categories within that election year. Summing all of the populations together within each category yields proportions weighted by population size. Because the Electoral College assigns more votes to states with larger populations, a weighted proportion of the Black VAP best suits this analysis of Black representation in the Electoral College. While the Battleground Method does not directly account for electoral votes, the relative state-level population sizes serve as a proxy for electoral power. After aggregating the data for the two categories, I perform a paired t-test to assess my hypothesis that battleground states have a greater Black proportion of the VAP than non-battleground states. </w:t>
       </w:r>
     </w:p>
     <w:p>
@@ -875,7 +1231,7 @@
           <w:sz w:val="24"/>
           <w:szCs w:val="24"/>
         </w:rPr>
-        <w:t xml:space="preserve"> State-level election return data determines each state’s battleground status for each election (MIT Election Data and Science Lab, 2021). As discussed in the previous section, the </w:t>
+        <w:t xml:space="preserve"> State-level election return data determines each state’s battleground status for each </w:t>
       </w:r>
       <w:r>
         <w:rPr>
@@ -884,7 +1240,7 @@
           <w:szCs w:val="24"/>
         </w:rPr>
         <w:lastRenderedPageBreak/>
-        <w:t xml:space="preserve">ideal voter data source would contain demographic information on the voters that cast ballots in each of the elections of interest. Due to the inaccessibility of this data, this paper instead uses Census estimates and data from the United States Elections Project to estimate the state-level racial breakdown of the voting-age population (Ruggles et al., 2021 &amp; McDonald, n.d.). </w:t>
+        <w:t xml:space="preserve">election (MIT Election Data and Science Lab, 2021). As discussed in the previous section, the ideal voter data source would contain demographic information on the voters that cast ballots in each of the elections of interest. Due to the inaccessibility of this data, this paper instead uses Census estimates and data from the United States Elections Project to estimate the state-level racial breakdown of the voting-age population (Ruggles et al., 2021 &amp; McDonald, n.d.). </w:t>
       </w:r>
     </w:p>
     <w:p>
@@ -967,7 +1323,103 @@
           <w:sz w:val="24"/>
           <w:szCs w:val="24"/>
         </w:rPr>
-        <w:t>each decade, which is an unlikely assumption. However, the direction and magnitude of the change will likely parallel that of reality. Since the regressions in the National Approach look at each year in isolation, slightly different numbers in these interpolated years will not have any bearing on the coefficients for the years included in the data. Therefore, I chose to move forward with this approach while taking note that the data uses estimates rather than true values.</w:t>
+        <w:t xml:space="preserve">each decade, which is an unlikely assumption. However, the direction and magnitude of the change will likely parallel that of reality. </w:t>
+      </w:r>
+      <w:r>
+        <w:rPr>
+          <w:rFonts w:ascii="Times New Roman" w:eastAsia="Times New Roman" w:hAnsi="Times New Roman" w:cs="Times New Roman"/>
+          <w:sz w:val="24"/>
+          <w:szCs w:val="24"/>
+        </w:rPr>
+        <w:t>Additionally, the</w:t>
+      </w:r>
+      <w:r>
+        <w:rPr>
+          <w:rFonts w:ascii="Times New Roman" w:eastAsia="Times New Roman" w:hAnsi="Times New Roman" w:cs="Times New Roman"/>
+          <w:sz w:val="24"/>
+          <w:szCs w:val="24"/>
+        </w:rPr>
+        <w:t xml:space="preserve"> National Approach look</w:t>
+      </w:r>
+      <w:r>
+        <w:rPr>
+          <w:rFonts w:ascii="Times New Roman" w:eastAsia="Times New Roman" w:hAnsi="Times New Roman" w:cs="Times New Roman"/>
+          <w:sz w:val="24"/>
+          <w:szCs w:val="24"/>
+        </w:rPr>
+        <w:t>s</w:t>
+      </w:r>
+      <w:r>
+        <w:rPr>
+          <w:rFonts w:ascii="Times New Roman" w:eastAsia="Times New Roman" w:hAnsi="Times New Roman" w:cs="Times New Roman"/>
+          <w:sz w:val="24"/>
+          <w:szCs w:val="24"/>
+        </w:rPr>
+        <w:t xml:space="preserve"> at each year in isolation, </w:t>
+      </w:r>
+      <w:r>
+        <w:rPr>
+          <w:rFonts w:ascii="Times New Roman" w:eastAsia="Times New Roman" w:hAnsi="Times New Roman" w:cs="Times New Roman"/>
+          <w:sz w:val="24"/>
+          <w:szCs w:val="24"/>
+        </w:rPr>
+        <w:t xml:space="preserve">so </w:t>
+      </w:r>
+      <w:r>
+        <w:rPr>
+          <w:rFonts w:ascii="Times New Roman" w:eastAsia="Times New Roman" w:hAnsi="Times New Roman" w:cs="Times New Roman"/>
+          <w:sz w:val="24"/>
+          <w:szCs w:val="24"/>
+        </w:rPr>
+        <w:t xml:space="preserve">slightly different numbers in these interpolated years will not have any bearing on the coefficients for </w:t>
+      </w:r>
+      <w:r>
+        <w:rPr>
+          <w:rFonts w:ascii="Times New Roman" w:eastAsia="Times New Roman" w:hAnsi="Times New Roman" w:cs="Times New Roman"/>
+          <w:sz w:val="24"/>
+          <w:szCs w:val="24"/>
+        </w:rPr>
+        <w:t>other elections</w:t>
+      </w:r>
+      <w:r>
+        <w:rPr>
+          <w:rFonts w:ascii="Times New Roman" w:eastAsia="Times New Roman" w:hAnsi="Times New Roman" w:cs="Times New Roman"/>
+          <w:sz w:val="24"/>
+          <w:szCs w:val="24"/>
+        </w:rPr>
+        <w:t>.</w:t>
+      </w:r>
+      <w:r>
+        <w:rPr>
+          <w:rFonts w:ascii="Times New Roman" w:eastAsia="Times New Roman" w:hAnsi="Times New Roman" w:cs="Times New Roman"/>
+          <w:sz w:val="24"/>
+          <w:szCs w:val="24"/>
+        </w:rPr>
+        <w:t xml:space="preserve"> </w:t>
+      </w:r>
+      <w:r>
+        <w:rPr>
+          <w:rFonts w:ascii="Times New Roman" w:eastAsia="Times New Roman" w:hAnsi="Times New Roman" w:cs="Times New Roman"/>
+          <w:sz w:val="24"/>
+          <w:szCs w:val="24"/>
+        </w:rPr>
+        <w:t xml:space="preserve">Because no ideal data source exists, I chose to move forward </w:t>
+      </w:r>
+      <w:r>
+        <w:rPr>
+          <w:rFonts w:ascii="Times New Roman" w:eastAsia="Times New Roman" w:hAnsi="Times New Roman" w:cs="Times New Roman"/>
+          <w:sz w:val="24"/>
+          <w:szCs w:val="24"/>
+        </w:rPr>
+        <w:t>with this approach</w:t>
+      </w:r>
+      <w:r>
+        <w:rPr>
+          <w:rFonts w:ascii="Times New Roman" w:eastAsia="Times New Roman" w:hAnsi="Times New Roman" w:cs="Times New Roman"/>
+          <w:sz w:val="24"/>
+          <w:szCs w:val="24"/>
+        </w:rPr>
+        <w:t>.</w:t>
       </w:r>
     </w:p>
     <w:p>
@@ -1020,7 +1472,71 @@
           <w:szCs w:val="24"/>
         </w:rPr>
         <w:lastRenderedPageBreak/>
-        <w:t>examined elections. Even within this analysis, variables change between elections: both approaches must account for shifting population distributions and the Battleground Approach must also account for changes in battleground state classification. To provide a more nuanced look at the relationship between Black voters and Electoral College representation, the National Approach examines each election separately. Likewise, the Battleground Approach uses a paired t-test, looking at the differences between battleground and non-battleground states within the same election before assessing the significance across all of these differences. Since population redistribution happens gradually and electoral vote reallocation only occurs every decade, the conclusions within this analysis do not vary significantly between elections. Likewise, trends in representation will likely not vary in the elections immediately preceding and proceeding the time frame covered in this analysis. If the results of this analysis all lean in the same direction, one could speculate that the trend may continue in the time surrounding the studied timeframe. However, I cannot and will not use these results to speculate about the future nor the pre-Jim Crow past of Black voter representation in the Electoral College.</w:t>
+        <w:t>examined elections. Even within this analysis, variables change between elections</w:t>
+      </w:r>
+      <w:r>
+        <w:rPr>
+          <w:rFonts w:ascii="Times New Roman" w:eastAsia="Times New Roman" w:hAnsi="Times New Roman" w:cs="Times New Roman"/>
+          <w:sz w:val="24"/>
+          <w:szCs w:val="24"/>
+        </w:rPr>
+        <w:t>. B</w:t>
+      </w:r>
+      <w:r>
+        <w:rPr>
+          <w:rFonts w:ascii="Times New Roman" w:eastAsia="Times New Roman" w:hAnsi="Times New Roman" w:cs="Times New Roman"/>
+          <w:sz w:val="24"/>
+          <w:szCs w:val="24"/>
+        </w:rPr>
+        <w:t>oth approaches must account for shifting population distributions</w:t>
+      </w:r>
+      <w:r>
+        <w:rPr>
+          <w:rFonts w:ascii="Times New Roman" w:eastAsia="Times New Roman" w:hAnsi="Times New Roman" w:cs="Times New Roman"/>
+          <w:sz w:val="24"/>
+          <w:szCs w:val="24"/>
+        </w:rPr>
+        <w:t>,</w:t>
+      </w:r>
+      <w:r>
+        <w:rPr>
+          <w:rFonts w:ascii="Times New Roman" w:eastAsia="Times New Roman" w:hAnsi="Times New Roman" w:cs="Times New Roman"/>
+          <w:sz w:val="24"/>
+          <w:szCs w:val="24"/>
+        </w:rPr>
+        <w:t xml:space="preserve"> and the Battleground Approach must also account for changes in battleground state classification. To provide a more nuanced look at the relationship between Black voters and Electoral College representation, the National Approach examines each election separately. Likewise, the Battleground Approach uses a paired t-test</w:t>
+      </w:r>
+      <w:r>
+        <w:rPr>
+          <w:rFonts w:ascii="Times New Roman" w:eastAsia="Times New Roman" w:hAnsi="Times New Roman" w:cs="Times New Roman"/>
+          <w:sz w:val="24"/>
+          <w:szCs w:val="24"/>
+        </w:rPr>
+        <w:t xml:space="preserve"> to look</w:t>
+      </w:r>
+      <w:r>
+        <w:rPr>
+          <w:rFonts w:ascii="Times New Roman" w:eastAsia="Times New Roman" w:hAnsi="Times New Roman" w:cs="Times New Roman"/>
+          <w:sz w:val="24"/>
+          <w:szCs w:val="24"/>
+        </w:rPr>
+        <w:t xml:space="preserve"> at the differences between battleground and non-battleground states </w:t>
+      </w:r>
+      <w:r>
+        <w:rPr>
+          <w:rFonts w:ascii="Times New Roman" w:eastAsia="Times New Roman" w:hAnsi="Times New Roman" w:cs="Times New Roman"/>
+          <w:sz w:val="24"/>
+          <w:szCs w:val="24"/>
+        </w:rPr>
+        <w:t>for</w:t>
+      </w:r>
+      <w:r>
+        <w:rPr>
+          <w:rFonts w:ascii="Times New Roman" w:eastAsia="Times New Roman" w:hAnsi="Times New Roman" w:cs="Times New Roman"/>
+          <w:sz w:val="24"/>
+          <w:szCs w:val="24"/>
+        </w:rPr>
+        <w:t xml:space="preserve"> the same election before assessing the significance across all of these differences. Since population redistribution happens gradually and electoral vote reallocation only occurs every decade, the conclusions within this analysis do not vary significantly between elections. Likewise, trends in representation will likely not vary in the elections immediately preceding and proceeding the time frame covered in this analysis. If the results of this analysis all lean in the same direction, one could speculate that the trend may continue in the time surrounding the studied timeframe. However, I cannot and will not use these results to speculate about the future nor the pre-Jim Crow past of Black voter representation in the Electoral College.</w:t>
       </w:r>
     </w:p>
     <w:p>
@@ -1095,7 +1611,23 @@
           <w:sz w:val="24"/>
           <w:szCs w:val="24"/>
         </w:rPr>
-        <w:t xml:space="preserve">As discussed in the methods section, an inverse relationship between electoral votes per million and a state’s Black voting-age population would provide evidence that Black voters face underrepresentation in the Electoral College system. Plotting the data reveals a negative association between the two variables. </w:t>
+        <w:t xml:space="preserve">As discussed in the methods section, an inverse relationship between electoral votes per million and a state’s Black </w:t>
+      </w:r>
+      <w:r>
+        <w:rPr>
+          <w:rFonts w:ascii="Times New Roman" w:eastAsia="Times New Roman" w:hAnsi="Times New Roman" w:cs="Times New Roman"/>
+          <w:sz w:val="24"/>
+          <w:szCs w:val="24"/>
+        </w:rPr>
+        <w:t>VAP</w:t>
+      </w:r>
+      <w:r>
+        <w:rPr>
+          <w:rFonts w:ascii="Times New Roman" w:eastAsia="Times New Roman" w:hAnsi="Times New Roman" w:cs="Times New Roman"/>
+          <w:sz w:val="24"/>
+          <w:szCs w:val="24"/>
+        </w:rPr>
+        <w:t xml:space="preserve"> would provide evidence that Black voters face underrepresentation in the Electoral College system. Plotting the data reveals a negative association between the two variables. </w:t>
       </w:r>
     </w:p>
     <w:p>
@@ -1169,7 +1701,23 @@
           <w:szCs w:val="24"/>
         </w:rPr>
         <w:tab/>
-        <w:t xml:space="preserve">A linear regression confirms the significance of the inverse relationship between the relative electoral power of each voter and that state’s voting-age population. Every election has a negative coefficient for the Black VAP term, indicating that an increase in the Black share of the VAP typically accompanies a decrease in the electoral votes per million members of the VAP in that state. This pattern holds </w:t>
+        <w:t xml:space="preserve">A linear regression confirms the significance of the inverse relationship between the relative electoral power of each voter and that state’s </w:t>
+      </w:r>
+      <w:r>
+        <w:rPr>
+          <w:rFonts w:ascii="Times New Roman" w:eastAsia="Times New Roman" w:hAnsi="Times New Roman" w:cs="Times New Roman"/>
+          <w:sz w:val="24"/>
+          <w:szCs w:val="24"/>
+        </w:rPr>
+        <w:t>Black share of the VAP</w:t>
+      </w:r>
+      <w:r>
+        <w:rPr>
+          <w:rFonts w:ascii="Times New Roman" w:eastAsia="Times New Roman" w:hAnsi="Times New Roman" w:cs="Times New Roman"/>
+          <w:sz w:val="24"/>
+          <w:szCs w:val="24"/>
+        </w:rPr>
+        <w:t xml:space="preserve">. Every election has a negative coefficient for the Black VAP term, indicating that an increase in the Black share of the VAP typically accompanies a decrease in the electoral votes per million members of the VAP in that state. This pattern holds </w:t>
       </w:r>
       <w:r>
         <w:rPr>
@@ -1234,6 +1782,14 @@
           <w:sz w:val="24"/>
           <w:szCs w:val="24"/>
         </w:rPr>
+        <w:t xml:space="preserve">overall </w:t>
+      </w:r>
+      <w:r>
+        <w:rPr>
+          <w:rFonts w:ascii="Times New Roman" w:eastAsia="Times New Roman" w:hAnsi="Times New Roman" w:cs="Times New Roman"/>
+          <w:sz w:val="24"/>
+          <w:szCs w:val="24"/>
+        </w:rPr>
         <w:t xml:space="preserve">electoral votes per </w:t>
       </w:r>
       <w:r>
@@ -1250,7 +1806,23 @@
           <w:sz w:val="24"/>
           <w:szCs w:val="24"/>
         </w:rPr>
-        <w:t xml:space="preserve"> are rather small as well, with Florida having only 1.82 electoral votes per million in the 2016 race. These results confirm Hypothesis 1, giving us sufficient evidence to conclude that Black voters face underrepresentation in the Electoral College </w:t>
+        <w:t xml:space="preserve"> are rather small as well, with Florida having only 1.82 electoral votes per million in the 2016 race. These results confirm Hypothesis 1</w:t>
+      </w:r>
+      <w:r>
+        <w:rPr>
+          <w:rFonts w:ascii="Times New Roman" w:eastAsia="Times New Roman" w:hAnsi="Times New Roman" w:cs="Times New Roman"/>
+          <w:sz w:val="24"/>
+          <w:szCs w:val="24"/>
+        </w:rPr>
+        <w:t xml:space="preserve"> and provide</w:t>
+      </w:r>
+      <w:r>
+        <w:rPr>
+          <w:rFonts w:ascii="Times New Roman" w:eastAsia="Times New Roman" w:hAnsi="Times New Roman" w:cs="Times New Roman"/>
+          <w:sz w:val="24"/>
+          <w:szCs w:val="24"/>
+        </w:rPr>
+        <w:t xml:space="preserve"> sufficient evidence to conclude that Black voters face underrepresentation in the Electoral College </w:t>
       </w:r>
       <w:r>
         <w:rPr>
@@ -4971,7 +5543,119 @@
           <w:sz w:val="24"/>
           <w:szCs w:val="24"/>
         </w:rPr>
-        <w:t xml:space="preserve">If a larger proportion of Black voters live in battleground states relative to non-battleground states, then Black voters would have a disproportionately large weight in the states that determine election outcomes. Running the paired t-test as described in the methods section indicates battleground states do have a greater proportion of Black voters than non-battleground states, but the difference is insignificant. The estimated difference in the Black share of the VAP in battleground states versus non-battleground states is less than one percent when aggregated across the years, and this slight difference could have easily arisen due to chance. Therefore, the </w:t>
+        <w:t xml:space="preserve">If a larger proportion of Black voters live in battleground states relative to non-battleground states, then Black voters would have a disproportionately large weight in the states that determine election outcomes. </w:t>
+      </w:r>
+      <w:r>
+        <w:rPr>
+          <w:rFonts w:ascii="Times New Roman" w:eastAsia="Times New Roman" w:hAnsi="Times New Roman" w:cs="Times New Roman"/>
+          <w:sz w:val="24"/>
+          <w:szCs w:val="24"/>
+        </w:rPr>
+        <w:t>The</w:t>
+      </w:r>
+      <w:r>
+        <w:rPr>
+          <w:rFonts w:ascii="Times New Roman" w:eastAsia="Times New Roman" w:hAnsi="Times New Roman" w:cs="Times New Roman"/>
+          <w:sz w:val="24"/>
+          <w:szCs w:val="24"/>
+        </w:rPr>
+        <w:t xml:space="preserve"> paired t-test</w:t>
+      </w:r>
+      <w:r>
+        <w:rPr>
+          <w:rFonts w:ascii="Times New Roman" w:eastAsia="Times New Roman" w:hAnsi="Times New Roman" w:cs="Times New Roman"/>
+          <w:sz w:val="24"/>
+          <w:szCs w:val="24"/>
+        </w:rPr>
+        <w:t xml:space="preserve">, </w:t>
+      </w:r>
+      <w:r>
+        <w:rPr>
+          <w:rFonts w:ascii="Times New Roman" w:eastAsia="Times New Roman" w:hAnsi="Times New Roman" w:cs="Times New Roman"/>
+          <w:sz w:val="24"/>
+          <w:szCs w:val="24"/>
+        </w:rPr>
+        <w:t xml:space="preserve">as described in the </w:t>
+      </w:r>
+      <w:r>
+        <w:rPr>
+          <w:rFonts w:ascii="Times New Roman" w:eastAsia="Times New Roman" w:hAnsi="Times New Roman" w:cs="Times New Roman"/>
+          <w:sz w:val="24"/>
+          <w:szCs w:val="24"/>
+        </w:rPr>
+        <w:t>M</w:t>
+      </w:r>
+      <w:r>
+        <w:rPr>
+          <w:rFonts w:ascii="Times New Roman" w:eastAsia="Times New Roman" w:hAnsi="Times New Roman" w:cs="Times New Roman"/>
+          <w:sz w:val="24"/>
+          <w:szCs w:val="24"/>
+        </w:rPr>
+        <w:t>ethods section</w:t>
+      </w:r>
+      <w:r>
+        <w:rPr>
+          <w:rFonts w:ascii="Times New Roman" w:eastAsia="Times New Roman" w:hAnsi="Times New Roman" w:cs="Times New Roman"/>
+          <w:sz w:val="24"/>
+          <w:szCs w:val="24"/>
+        </w:rPr>
+        <w:t xml:space="preserve">, </w:t>
+      </w:r>
+      <w:r>
+        <w:rPr>
+          <w:rFonts w:ascii="Times New Roman" w:eastAsia="Times New Roman" w:hAnsi="Times New Roman" w:cs="Times New Roman"/>
+          <w:sz w:val="24"/>
+          <w:szCs w:val="24"/>
+        </w:rPr>
+        <w:t xml:space="preserve">reveals </w:t>
+      </w:r>
+      <w:r>
+        <w:rPr>
+          <w:rFonts w:ascii="Times New Roman" w:eastAsia="Times New Roman" w:hAnsi="Times New Roman" w:cs="Times New Roman"/>
+          <w:sz w:val="24"/>
+          <w:szCs w:val="24"/>
+        </w:rPr>
+        <w:t>an insignificant difference between the Black share of the VAP in battleground states and in non-battleground states</w:t>
+      </w:r>
+      <w:r>
+        <w:rPr>
+          <w:rFonts w:ascii="Times New Roman" w:eastAsia="Times New Roman" w:hAnsi="Times New Roman" w:cs="Times New Roman"/>
+          <w:sz w:val="24"/>
+          <w:szCs w:val="24"/>
+        </w:rPr>
+        <w:t xml:space="preserve">. </w:t>
+      </w:r>
+      <w:r>
+        <w:rPr>
+          <w:rFonts w:ascii="Times New Roman" w:eastAsia="Times New Roman" w:hAnsi="Times New Roman" w:cs="Times New Roman"/>
+          <w:sz w:val="24"/>
+          <w:szCs w:val="24"/>
+        </w:rPr>
+        <w:t>When aggregated across the years, t</w:t>
+      </w:r>
+      <w:r>
+        <w:rPr>
+          <w:rFonts w:ascii="Times New Roman" w:eastAsia="Times New Roman" w:hAnsi="Times New Roman" w:cs="Times New Roman"/>
+          <w:sz w:val="24"/>
+          <w:szCs w:val="24"/>
+        </w:rPr>
+        <w:t>he estimated difference in the Black share of the VAP in battleground states versus non-battleground states is less than one percent</w:t>
+      </w:r>
+      <w:r>
+        <w:rPr>
+          <w:rFonts w:ascii="Times New Roman" w:eastAsia="Times New Roman" w:hAnsi="Times New Roman" w:cs="Times New Roman"/>
+          <w:sz w:val="24"/>
+          <w:szCs w:val="24"/>
+        </w:rPr>
+        <w:t xml:space="preserve">, and the p-value of 0.668 indicates that </w:t>
+      </w:r>
+      <w:r>
+        <w:rPr>
+          <w:rFonts w:ascii="Times New Roman" w:eastAsia="Times New Roman" w:hAnsi="Times New Roman" w:cs="Times New Roman"/>
+          <w:sz w:val="24"/>
+          <w:szCs w:val="24"/>
+        </w:rPr>
+        <w:t xml:space="preserve">this slight difference could have easily arisen due to </w:t>
       </w:r>
       <w:r>
         <w:rPr>
@@ -4980,7 +5664,7 @@
           <w:szCs w:val="24"/>
         </w:rPr>
         <w:lastRenderedPageBreak/>
-        <w:t>data do not support the conclusion that Black voters are significantly overrepresented in battleground states relative to non-battleground states.</w:t>
+        <w:t>chance. Therefore, the data do not support the conclusion that Black voters are significantly overrepresented in battleground states relative to non-battleground states.</w:t>
       </w:r>
     </w:p>
     <w:tbl>
@@ -5382,7 +6066,39 @@
           <w:sz w:val="24"/>
           <w:szCs w:val="24"/>
         </w:rPr>
-        <w:t>The results of this analysis are twofold. First, a linear regression confirmed the first hypothesis that states with larger Black percentages of the VAP receive fewer electoral votes per million. Second, a paired t-test found no sufficient evidence supporting the second hypothesis that battleground states give a disproportionately large weight to Black voters. When viewing these results in conjunction, Black voters do not have an advantage or disadvantage in battleground states, but the Electoral College underrepresents Black voters in the aggregate. As previously described, underrepresentation in voting has downstream consequences on the substantive</w:t>
+        <w:t xml:space="preserve">The results of this analysis are twofold. First, a linear regression confirmed the first hypothesis that states with larger Black percentages of the VAP receive fewer electoral votes per million. Second, a paired t-test found no sufficient evidence </w:t>
+      </w:r>
+      <w:r>
+        <w:rPr>
+          <w:rFonts w:ascii="Times New Roman" w:eastAsia="Times New Roman" w:hAnsi="Times New Roman" w:cs="Times New Roman"/>
+          <w:sz w:val="24"/>
+          <w:szCs w:val="24"/>
+        </w:rPr>
+        <w:t>supporting</w:t>
+      </w:r>
+      <w:r>
+        <w:rPr>
+          <w:rFonts w:ascii="Times New Roman" w:eastAsia="Times New Roman" w:hAnsi="Times New Roman" w:cs="Times New Roman"/>
+          <w:sz w:val="24"/>
+          <w:szCs w:val="24"/>
+        </w:rPr>
+        <w:t xml:space="preserve"> the second hypothesis that battleground states give a disproportionately large weight to Black voters. When viewing these results in conjunction, </w:t>
+      </w:r>
+      <w:r>
+        <w:rPr>
+          <w:rFonts w:ascii="Times New Roman" w:eastAsia="Times New Roman" w:hAnsi="Times New Roman" w:cs="Times New Roman"/>
+          <w:sz w:val="24"/>
+          <w:szCs w:val="24"/>
+        </w:rPr>
+        <w:t xml:space="preserve">this analysis found that </w:t>
+      </w:r>
+      <w:r>
+        <w:rPr>
+          <w:rFonts w:ascii="Times New Roman" w:eastAsia="Times New Roman" w:hAnsi="Times New Roman" w:cs="Times New Roman"/>
+          <w:sz w:val="24"/>
+          <w:szCs w:val="24"/>
+        </w:rPr>
+        <w:t>Black voters do not have an advantage or disadvantage in battleground states, but the Electoral College underrepresents Black voters in the aggregate. As previously described, underrepresentation in voting has downstream consequences on the substantive</w:t>
       </w:r>
       <w:r>
         <w:rPr>
@@ -5398,7 +6114,39 @@
           <w:sz w:val="24"/>
           <w:szCs w:val="24"/>
         </w:rPr>
-        <w:t xml:space="preserve">representation of voters. This raises the question, whose voices deserve amplification in presidential elections? The Electoral College prevents smaller, more urban states from crowding out the larger but less populous states. However, one must also consider how the first finding of this analysis suggests that the Electoral College subtly perpetuates America’s long history of suppressing the voices of Black Americans. Should the Electoral College amplify the voices of rural voters at the expense of Black voters? Future research could explore the implications of aggregative underrepresentation for particular groups and </w:t>
+        <w:t xml:space="preserve">representation of voters. This raises the question, whose voices deserve amplification in presidential elections? The Electoral College prevents smaller, more urban states from crowding out the larger but less populous states. However, one must also consider how the </w:t>
+      </w:r>
+      <w:r>
+        <w:rPr>
+          <w:rFonts w:ascii="Times New Roman" w:eastAsia="Times New Roman" w:hAnsi="Times New Roman" w:cs="Times New Roman"/>
+          <w:sz w:val="24"/>
+          <w:szCs w:val="24"/>
+        </w:rPr>
+        <w:t>findings of this analysis</w:t>
+      </w:r>
+      <w:r>
+        <w:rPr>
+          <w:rFonts w:ascii="Times New Roman" w:eastAsia="Times New Roman" w:hAnsi="Times New Roman" w:cs="Times New Roman"/>
+          <w:sz w:val="24"/>
+          <w:szCs w:val="24"/>
+        </w:rPr>
+        <w:t xml:space="preserve"> suggest that the Electoral College subtly perpetuates </w:t>
+      </w:r>
+      <w:r>
+        <w:rPr>
+          <w:rFonts w:ascii="Times New Roman" w:eastAsia="Times New Roman" w:hAnsi="Times New Roman" w:cs="Times New Roman"/>
+          <w:sz w:val="24"/>
+          <w:szCs w:val="24"/>
+        </w:rPr>
+        <w:t xml:space="preserve">the suppression of </w:t>
+      </w:r>
+      <w:r>
+        <w:rPr>
+          <w:rFonts w:ascii="Times New Roman" w:eastAsia="Times New Roman" w:hAnsi="Times New Roman" w:cs="Times New Roman"/>
+          <w:sz w:val="24"/>
+          <w:szCs w:val="24"/>
+        </w:rPr>
+        <w:t xml:space="preserve">the voices of Black Americans. Should the Electoral College amplify the voices of rural voters at the expense of Black voters? Future research could explore the implications of aggregative underrepresentation and </w:t>
       </w:r>
       <w:r>
         <w:rPr>
@@ -5459,7 +6207,7 @@
           <w:sz w:val="24"/>
           <w:szCs w:val="24"/>
         </w:rPr>
-        <w:t xml:space="preserve">. Unfortunately, the current political climate makes any drastic Electoral College reform unlikely, and scholars disagree about the best path forward. The most direct and clear path to abolishing the Electoral College would require a constitutional amendment, but one party typically benefits from the Electoral College and is unlikely to back such a move. The National Popular Vote Plan, a movement created in the aftermath of the 2000 presidential election, seeks to bypass the amendment process via state statute and abolish the Electoral College.  However, scholars criticize the plan’s potential to dilute the voices of minority voters and instead </w:t>
+        <w:t xml:space="preserve">. Unfortunately, the current political climate makes any drastic Electoral College reform unlikely, and scholars disagree about the best path forward. The most direct and clear path to abolishing the Electoral College would require a constitutional amendment, but one party typically benefits from the Electoral College and is unlikely to back such a move. The National Popular Vote Plan, a movement created in the aftermath of the 2000 presidential election, seeks to bypass the amendment process via state statute.  However, scholars criticize the plan’s potential to dilute the voices of minority voters and instead </w:t>
       </w:r>
       <w:r>
         <w:rPr>
@@ -14350,16 +15098,14 @@
         </w:rPr>
         <w:t xml:space="preserve">The code, data, and report </w:t>
       </w:r>
-      <w:proofErr w:type="gramStart"/>
       <w:r>
         <w:rPr>
           <w:rFonts w:ascii="Times New Roman" w:eastAsia="Times New Roman" w:hAnsi="Times New Roman" w:cs="Times New Roman"/>
           <w:sz w:val="20"/>
           <w:szCs w:val="20"/>
         </w:rPr>
-        <w:t>is</w:t>
-      </w:r>
-      <w:proofErr w:type="gramEnd"/>
+        <w:t>are</w:t>
+      </w:r>
       <w:r>
         <w:rPr>
           <w:rFonts w:ascii="Times New Roman" w:eastAsia="Times New Roman" w:hAnsi="Times New Roman" w:cs="Times New Roman"/>

</xml_diff>

<commit_message>
made some changes to battleground results and the conclusion
</commit_message>
<xml_diff>
--- a/final_report.docx
+++ b/final_report.docx
@@ -1649,11 +1649,13 @@
         </w:rPr>
         <w:lastRenderedPageBreak/>
         <w:drawing>
-          <wp:inline distT="0" distB="0" distL="0" distR="0" wp14:anchorId="39BB4985" wp14:editId="6100364D">
-            <wp:extent cx="5993704" cy="2996852"/>
-            <wp:effectExtent l="0" t="0" r="0" b="0"/>
+          <wp:inline distT="0" distB="0" distL="0" distR="0" wp14:anchorId="39BB4985" wp14:editId="0D06682D">
+            <wp:extent cx="5477256" cy="2724912"/>
+            <wp:effectExtent l="0" t="0" r="0" b="5715"/>
             <wp:docPr id="1" name="image1.png" descr="Chart, scatter chart&#10;&#10;Description automatically generated"/>
-            <wp:cNvGraphicFramePr/>
+            <wp:cNvGraphicFramePr>
+              <a:graphicFrameLocks xmlns:a="http://schemas.openxmlformats.org/drawingml/2006/main" noChangeAspect="1"/>
+            </wp:cNvGraphicFramePr>
             <a:graphic xmlns:a="http://schemas.openxmlformats.org/drawingml/2006/main">
               <a:graphicData uri="http://schemas.openxmlformats.org/drawingml/2006/picture">
                 <pic:pic xmlns:pic="http://schemas.openxmlformats.org/drawingml/2006/picture">
@@ -1671,7 +1673,7 @@
                   <pic:spPr>
                     <a:xfrm>
                       <a:off x="0" y="0"/>
-                      <a:ext cx="5993704" cy="2996852"/>
+                      <a:ext cx="5477256" cy="2724912"/>
                     </a:xfrm>
                     <a:prstGeom prst="rect">
                       <a:avLst/>
@@ -1839,6 +1841,23 @@
           <w:szCs w:val="24"/>
         </w:rPr>
         <w:t>.</w:t>
+      </w:r>
+    </w:p>
+    <w:p>
+      <w:pPr>
+        <w:rPr>
+          <w:rFonts w:ascii="Times New Roman" w:eastAsia="Times New Roman" w:hAnsi="Times New Roman" w:cs="Times New Roman"/>
+          <w:sz w:val="24"/>
+          <w:szCs w:val="24"/>
+        </w:rPr>
+      </w:pPr>
+      <w:r>
+        <w:rPr>
+          <w:rFonts w:ascii="Times New Roman" w:eastAsia="Times New Roman" w:hAnsi="Times New Roman" w:cs="Times New Roman"/>
+          <w:sz w:val="24"/>
+          <w:szCs w:val="24"/>
+        </w:rPr>
+        <w:br w:type="page"/>
       </w:r>
     </w:p>
     <w:p>
@@ -1907,7 +1926,6 @@
                 <w:sz w:val="24"/>
                 <w:szCs w:val="24"/>
               </w:rPr>
-              <w:lastRenderedPageBreak/>
               <w:t>Table 1: National Approach</w:t>
             </w:r>
           </w:p>
@@ -5665,6 +5683,198 @@
         </w:rPr>
         <w:lastRenderedPageBreak/>
         <w:t>chance. Therefore, the data do not support the conclusion that Black voters are significantly overrepresented in battleground states relative to non-battleground states.</w:t>
+      </w:r>
+      <w:r>
+        <w:rPr>
+          <w:rFonts w:ascii="Times New Roman" w:eastAsia="Times New Roman" w:hAnsi="Times New Roman" w:cs="Times New Roman"/>
+          <w:sz w:val="24"/>
+          <w:szCs w:val="24"/>
+        </w:rPr>
+        <w:t xml:space="preserve"> This result does not come as a surprise since </w:t>
+      </w:r>
+      <w:r>
+        <w:rPr>
+          <w:rFonts w:ascii="Times New Roman" w:eastAsia="Times New Roman" w:hAnsi="Times New Roman" w:cs="Times New Roman"/>
+          <w:sz w:val="24"/>
+          <w:szCs w:val="24"/>
+        </w:rPr>
+        <w:t xml:space="preserve">states that qualify as </w:t>
+      </w:r>
+      <w:r>
+        <w:rPr>
+          <w:rFonts w:ascii="Times New Roman" w:eastAsia="Times New Roman" w:hAnsi="Times New Roman" w:cs="Times New Roman"/>
+          <w:sz w:val="24"/>
+          <w:szCs w:val="24"/>
+        </w:rPr>
+        <w:t xml:space="preserve">battleground states vary between elections, and </w:t>
+      </w:r>
+      <w:r>
+        <w:rPr>
+          <w:rFonts w:ascii="Times New Roman" w:eastAsia="Times New Roman" w:hAnsi="Times New Roman" w:cs="Times New Roman"/>
+          <w:sz w:val="24"/>
+          <w:szCs w:val="24"/>
+        </w:rPr>
+        <w:t xml:space="preserve">each of these states has </w:t>
+      </w:r>
+      <w:r>
+        <w:rPr>
+          <w:rFonts w:ascii="Times New Roman" w:eastAsia="Times New Roman" w:hAnsi="Times New Roman" w:cs="Times New Roman"/>
+          <w:sz w:val="24"/>
+          <w:szCs w:val="24"/>
+        </w:rPr>
+        <w:t xml:space="preserve">a </w:t>
+      </w:r>
+      <w:r>
+        <w:rPr>
+          <w:rFonts w:ascii="Times New Roman" w:eastAsia="Times New Roman" w:hAnsi="Times New Roman" w:cs="Times New Roman"/>
+          <w:sz w:val="24"/>
+          <w:szCs w:val="24"/>
+        </w:rPr>
+        <w:t xml:space="preserve">different Black share of the VAP. </w:t>
+      </w:r>
+      <w:r>
+        <w:rPr>
+          <w:rFonts w:ascii="Times New Roman" w:eastAsia="Times New Roman" w:hAnsi="Times New Roman" w:cs="Times New Roman"/>
+          <w:sz w:val="24"/>
+          <w:szCs w:val="24"/>
+        </w:rPr>
+        <w:t>Appendix B1 displays a table with the yearly differences</w:t>
+      </w:r>
+      <w:r>
+        <w:rPr>
+          <w:rFonts w:ascii="Times New Roman" w:eastAsia="Times New Roman" w:hAnsi="Times New Roman" w:cs="Times New Roman"/>
+          <w:sz w:val="24"/>
+          <w:szCs w:val="24"/>
+        </w:rPr>
+        <w:t xml:space="preserve"> between battleground and non-battleground Black share of the VAP</w:t>
+      </w:r>
+      <w:r>
+        <w:rPr>
+          <w:rFonts w:ascii="Times New Roman" w:eastAsia="Times New Roman" w:hAnsi="Times New Roman" w:cs="Times New Roman"/>
+          <w:sz w:val="24"/>
+          <w:szCs w:val="24"/>
+        </w:rPr>
+        <w:t xml:space="preserve">, and </w:t>
+      </w:r>
+      <w:r>
+        <w:rPr>
+          <w:rFonts w:ascii="Times New Roman" w:eastAsia="Times New Roman" w:hAnsi="Times New Roman" w:cs="Times New Roman"/>
+          <w:sz w:val="24"/>
+          <w:szCs w:val="24"/>
+        </w:rPr>
+        <w:t>the differences show no clear pattern across election years</w:t>
+      </w:r>
+      <w:r>
+        <w:rPr>
+          <w:rFonts w:ascii="Times New Roman" w:eastAsia="Times New Roman" w:hAnsi="Times New Roman" w:cs="Times New Roman"/>
+          <w:sz w:val="24"/>
+          <w:szCs w:val="24"/>
+        </w:rPr>
+        <w:t xml:space="preserve">. </w:t>
+      </w:r>
+      <w:r>
+        <w:rPr>
+          <w:rFonts w:ascii="Times New Roman" w:eastAsia="Times New Roman" w:hAnsi="Times New Roman" w:cs="Times New Roman"/>
+          <w:sz w:val="24"/>
+          <w:szCs w:val="24"/>
+        </w:rPr>
+        <w:t xml:space="preserve">Since the t-test </w:t>
+      </w:r>
+      <w:r>
+        <w:rPr>
+          <w:rFonts w:ascii="Times New Roman" w:eastAsia="Times New Roman" w:hAnsi="Times New Roman" w:cs="Times New Roman"/>
+          <w:sz w:val="24"/>
+          <w:szCs w:val="24"/>
+        </w:rPr>
+        <w:t xml:space="preserve">takes the paired differences and </w:t>
+      </w:r>
+      <w:r>
+        <w:rPr>
+          <w:rFonts w:ascii="Times New Roman" w:eastAsia="Times New Roman" w:hAnsi="Times New Roman" w:cs="Times New Roman"/>
+          <w:sz w:val="24"/>
+          <w:szCs w:val="24"/>
+        </w:rPr>
+        <w:t xml:space="preserve">aggregates </w:t>
+      </w:r>
+      <w:r>
+        <w:rPr>
+          <w:rFonts w:ascii="Times New Roman" w:eastAsia="Times New Roman" w:hAnsi="Times New Roman" w:cs="Times New Roman"/>
+          <w:sz w:val="24"/>
+          <w:szCs w:val="24"/>
+        </w:rPr>
+        <w:t>them across all elections, the</w:t>
+      </w:r>
+      <w:r>
+        <w:rPr>
+          <w:rFonts w:ascii="Times New Roman" w:eastAsia="Times New Roman" w:hAnsi="Times New Roman" w:cs="Times New Roman"/>
+          <w:sz w:val="24"/>
+          <w:szCs w:val="24"/>
+        </w:rPr>
+        <w:t xml:space="preserve"> </w:t>
+      </w:r>
+      <w:r>
+        <w:rPr>
+          <w:rFonts w:ascii="Times New Roman" w:eastAsia="Times New Roman" w:hAnsi="Times New Roman" w:cs="Times New Roman"/>
+          <w:sz w:val="24"/>
+          <w:szCs w:val="24"/>
+        </w:rPr>
+        <w:t xml:space="preserve">positive and negative differences </w:t>
+      </w:r>
+      <w:r>
+        <w:rPr>
+          <w:rFonts w:ascii="Times New Roman" w:eastAsia="Times New Roman" w:hAnsi="Times New Roman" w:cs="Times New Roman"/>
+          <w:sz w:val="24"/>
+          <w:szCs w:val="24"/>
+        </w:rPr>
+        <w:t>balance out</w:t>
+      </w:r>
+      <w:r>
+        <w:rPr>
+          <w:rFonts w:ascii="Times New Roman" w:eastAsia="Times New Roman" w:hAnsi="Times New Roman" w:cs="Times New Roman"/>
+          <w:sz w:val="24"/>
+          <w:szCs w:val="24"/>
+        </w:rPr>
+        <w:t xml:space="preserve"> </w:t>
+      </w:r>
+      <w:r>
+        <w:rPr>
+          <w:rFonts w:ascii="Times New Roman" w:eastAsia="Times New Roman" w:hAnsi="Times New Roman" w:cs="Times New Roman"/>
+          <w:sz w:val="24"/>
+          <w:szCs w:val="24"/>
+        </w:rPr>
+        <w:t>at</w:t>
+      </w:r>
+      <w:r>
+        <w:rPr>
+          <w:rFonts w:ascii="Times New Roman" w:eastAsia="Times New Roman" w:hAnsi="Times New Roman" w:cs="Times New Roman"/>
+          <w:sz w:val="24"/>
+          <w:szCs w:val="24"/>
+        </w:rPr>
+        <w:t xml:space="preserve"> a</w:t>
+      </w:r>
+      <w:r>
+        <w:rPr>
+          <w:rFonts w:ascii="Times New Roman" w:eastAsia="Times New Roman" w:hAnsi="Times New Roman" w:cs="Times New Roman"/>
+          <w:sz w:val="24"/>
+          <w:szCs w:val="24"/>
+        </w:rPr>
+        <w:t>n insignificant,</w:t>
+      </w:r>
+      <w:r>
+        <w:rPr>
+          <w:rFonts w:ascii="Times New Roman" w:eastAsia="Times New Roman" w:hAnsi="Times New Roman" w:cs="Times New Roman"/>
+          <w:sz w:val="24"/>
+          <w:szCs w:val="24"/>
+        </w:rPr>
+        <w:t xml:space="preserve"> near-zero value</w:t>
+      </w:r>
+      <w:r>
+        <w:rPr>
+          <w:rFonts w:ascii="Times New Roman" w:eastAsia="Times New Roman" w:hAnsi="Times New Roman" w:cs="Times New Roman"/>
+          <w:sz w:val="24"/>
+          <w:szCs w:val="24"/>
+        </w:rPr>
+        <w:t xml:space="preserve">. </w:t>
       </w:r>
     </w:p>
     <w:tbl>
@@ -6114,7 +6324,16 @@
           <w:sz w:val="24"/>
           <w:szCs w:val="24"/>
         </w:rPr>
-        <w:t xml:space="preserve">representation of voters. This raises the question, whose voices deserve amplification in presidential elections? The Electoral College prevents smaller, more urban states from crowding out the larger but less populous states. However, one must also consider how the </w:t>
+        <w:t xml:space="preserve">representation of voters. This raises the question, whose voices deserve amplification in presidential elections? The Electoral College prevents </w:t>
+      </w:r>
+      <w:r>
+        <w:rPr>
+          <w:rFonts w:ascii="Times New Roman" w:eastAsia="Times New Roman" w:hAnsi="Times New Roman" w:cs="Times New Roman"/>
+          <w:sz w:val="24"/>
+          <w:szCs w:val="24"/>
+        </w:rPr>
+        <w:lastRenderedPageBreak/>
+        <w:t xml:space="preserve">smaller, more urban states from crowding out the larger but less populous states. However, one must also consider how the </w:t>
       </w:r>
       <w:r>
         <w:rPr>
@@ -6171,7 +6390,6 @@
         <w:ind w:firstLine="720"/>
         <w:rPr>
           <w:rFonts w:ascii="Times New Roman" w:eastAsia="Times New Roman" w:hAnsi="Times New Roman" w:cs="Times New Roman"/>
-          <w:b/>
           <w:sz w:val="24"/>
           <w:szCs w:val="24"/>
         </w:rPr>
@@ -6182,7 +6400,6 @@
           <w:sz w:val="24"/>
           <w:szCs w:val="24"/>
         </w:rPr>
-        <w:lastRenderedPageBreak/>
         <w:t xml:space="preserve">Assuming that underrepresentation of any group has negative consequences for that group, switching from the Electoral College system to a national popular vote would achieve perfect aggregative representation </w:t>
       </w:r>
       <w:r>
@@ -6257,7 +6474,39 @@
           <w:sz w:val="24"/>
           <w:szCs w:val="24"/>
         </w:rPr>
-        <w:t xml:space="preserve"> clear and feasible solution for the underrepresentation of Black voters does not exist in the current body of academic and political work. This analysis paves the way for </w:t>
+        <w:t xml:space="preserve"> clear and feasible solution for the underrepresentation of Black voters does not exist in the current body of academic and political work. Th</w:t>
+      </w:r>
+      <w:r>
+        <w:rPr>
+          <w:rFonts w:ascii="Times New Roman" w:eastAsia="Times New Roman" w:hAnsi="Times New Roman" w:cs="Times New Roman"/>
+          <w:sz w:val="24"/>
+          <w:szCs w:val="24"/>
+        </w:rPr>
+        <w:t>erefore, th</w:t>
+      </w:r>
+      <w:r>
+        <w:rPr>
+          <w:rFonts w:ascii="Times New Roman" w:eastAsia="Times New Roman" w:hAnsi="Times New Roman" w:cs="Times New Roman"/>
+          <w:sz w:val="24"/>
+          <w:szCs w:val="24"/>
+        </w:rPr>
+        <w:t xml:space="preserve">is analysis </w:t>
+      </w:r>
+      <w:r>
+        <w:rPr>
+          <w:rFonts w:ascii="Times New Roman" w:eastAsia="Times New Roman" w:hAnsi="Times New Roman" w:cs="Times New Roman"/>
+          <w:sz w:val="24"/>
+          <w:szCs w:val="24"/>
+        </w:rPr>
+        <w:t xml:space="preserve">also </w:t>
+      </w:r>
+      <w:r>
+        <w:rPr>
+          <w:rFonts w:ascii="Times New Roman" w:eastAsia="Times New Roman" w:hAnsi="Times New Roman" w:cs="Times New Roman"/>
+          <w:sz w:val="24"/>
+          <w:szCs w:val="24"/>
+        </w:rPr>
+        <w:t xml:space="preserve">paves the way for </w:t>
       </w:r>
       <w:r>
         <w:rPr>
@@ -6297,47 +6546,39 @@
           <w:sz w:val="24"/>
           <w:szCs w:val="24"/>
         </w:rPr>
-        <w:t>on the</w:t>
-      </w:r>
-      <w:r>
-        <w:rPr>
-          <w:rFonts w:ascii="Times New Roman" w:eastAsia="Times New Roman" w:hAnsi="Times New Roman" w:cs="Times New Roman"/>
-          <w:sz w:val="24"/>
-          <w:szCs w:val="24"/>
-        </w:rPr>
-        <w:t xml:space="preserve"> implications of the underrepresent</w:t>
-      </w:r>
-      <w:r>
-        <w:rPr>
-          <w:rFonts w:ascii="Times New Roman" w:eastAsia="Times New Roman" w:hAnsi="Times New Roman" w:cs="Times New Roman"/>
-          <w:sz w:val="24"/>
-          <w:szCs w:val="24"/>
-        </w:rPr>
-        <w:t>ing different populations</w:t>
-      </w:r>
-      <w:r>
-        <w:rPr>
-          <w:rFonts w:ascii="Times New Roman" w:eastAsia="Times New Roman" w:hAnsi="Times New Roman" w:cs="Times New Roman"/>
-          <w:sz w:val="24"/>
-          <w:szCs w:val="24"/>
-        </w:rPr>
-        <w:t xml:space="preserve"> and</w:t>
-      </w:r>
-      <w:r>
-        <w:rPr>
-          <w:rFonts w:ascii="Times New Roman" w:eastAsia="Times New Roman" w:hAnsi="Times New Roman" w:cs="Times New Roman"/>
-          <w:sz w:val="24"/>
-          <w:szCs w:val="24"/>
-        </w:rPr>
-        <w:t xml:space="preserve"> potential paths </w:t>
-      </w:r>
-      <w:r>
-        <w:rPr>
-          <w:rFonts w:ascii="Times New Roman" w:eastAsia="Times New Roman" w:hAnsi="Times New Roman" w:cs="Times New Roman"/>
-          <w:sz w:val="24"/>
-          <w:szCs w:val="24"/>
-        </w:rPr>
-        <w:t>to improve aggregative representation of voters</w:t>
+        <w:t xml:space="preserve">on </w:t>
+      </w:r>
+      <w:r>
+        <w:rPr>
+          <w:rFonts w:ascii="Times New Roman" w:eastAsia="Times New Roman" w:hAnsi="Times New Roman" w:cs="Times New Roman"/>
+          <w:sz w:val="24"/>
+          <w:szCs w:val="24"/>
+        </w:rPr>
+        <w:t xml:space="preserve">paths </w:t>
+      </w:r>
+      <w:r>
+        <w:rPr>
+          <w:rFonts w:ascii="Times New Roman" w:eastAsia="Times New Roman" w:hAnsi="Times New Roman" w:cs="Times New Roman"/>
+          <w:sz w:val="24"/>
+          <w:szCs w:val="24"/>
+        </w:rPr>
+        <w:t xml:space="preserve">to improve </w:t>
+      </w:r>
+      <w:r>
+        <w:rPr>
+          <w:rFonts w:ascii="Times New Roman" w:eastAsia="Times New Roman" w:hAnsi="Times New Roman" w:cs="Times New Roman"/>
+          <w:sz w:val="24"/>
+          <w:szCs w:val="24"/>
+        </w:rPr>
+        <w:t xml:space="preserve">the </w:t>
+      </w:r>
+      <w:r>
+        <w:rPr>
+          <w:rFonts w:ascii="Times New Roman" w:eastAsia="Times New Roman" w:hAnsi="Times New Roman" w:cs="Times New Roman"/>
+          <w:sz w:val="24"/>
+          <w:szCs w:val="24"/>
+        </w:rPr>
+        <w:t>aggregative representation of voters</w:t>
       </w:r>
       <w:r>
         <w:rPr>
@@ -6347,6 +6588,17 @@
         </w:rPr>
         <w:t>.</w:t>
       </w:r>
+    </w:p>
+    <w:p>
+      <w:pPr>
+        <w:spacing w:line="480" w:lineRule="auto"/>
+        <w:ind w:firstLine="720"/>
+        <w:rPr>
+          <w:rFonts w:ascii="Times New Roman" w:eastAsia="Times New Roman" w:hAnsi="Times New Roman" w:cs="Times New Roman"/>
+          <w:sz w:val="24"/>
+          <w:szCs w:val="24"/>
+        </w:rPr>
+      </w:pPr>
       <w:r>
         <w:br w:type="page"/>
       </w:r>

</xml_diff>